<commit_message>
Mudar pre-requisitos (inclui 2 UCFDs relevantes). Livro de bibliografia.
</commit_message>
<xml_diff>
--- a/pip.docx
+++ b/pip.docx
@@ -1226,8 +1226,8 @@
           <w:lang w:val="pt-PT"/>
         </w:rPr>
       </w:pPr>
-      <w:bookmarkStart w:id="2" w:name="_Toc507770287"/>
-      <w:bookmarkStart w:id="3" w:name="_Toc790117"/>
+      <w:bookmarkStart w:id="2" w:name="_Toc790117"/>
+      <w:bookmarkStart w:id="3" w:name="_Toc507770287"/>
       <w:r>
         <w:rPr>
           <w:highlight w:val="green"/>
@@ -1258,8 +1258,8 @@
           <w:lang w:val="pt-PT"/>
         </w:rPr>
       </w:pPr>
-      <w:bookmarkStart w:id="4" w:name="_Toc790118"/>
-      <w:bookmarkStart w:id="5" w:name="_Toc507770288"/>
+      <w:bookmarkStart w:id="4" w:name="_Toc507770288"/>
+      <w:bookmarkStart w:id="5" w:name="_Toc790118"/>
       <w:r>
         <w:rPr>
           <w:highlight w:val="yellow"/>
@@ -1273,50 +1273,101 @@
       <w:pPr>
         <w:rPr>
           <w:color w:val="auto"/>
-          <w:highlight w:val="green"/>
-          <w:lang w:val="pt-PT"/>
+          <w:highlight w:val="yellow"/>
         </w:rPr>
       </w:pPr>
       <w:r>
         <w:rPr>
           <w:color w:val="auto"/>
-          <w:highlight w:val="green"/>
+          <w:highlight w:val="yellow"/>
         </w:rPr>
-        <w:t>O público-alvo são pessoas que se deparam com processos burocráticos</w:t>
+        <w:t>O público-alvo são pessoas que se deparam com processos burocráticos (com potencial para serem automatizados) no quotidiano do seu trabalho</w:t>
       </w:r>
       <w:r>
         <w:rPr>
           <w:color w:val="auto"/>
-          <w:highlight w:val="green"/>
+          <w:highlight w:val="yellow"/>
         </w:rPr>
-        <w:t xml:space="preserve"> (com potencial para serem automatizados) </w:t>
+        <w:t xml:space="preserve"> e que têm formação em programação. Requisitos:</w:t>
+      </w:r>
+    </w:p>
+    <w:p>
+      <w:pPr>
+        <w:rPr>
+          <w:rFonts w:hint="default"/>
+          <w:color w:val="auto"/>
+          <w:highlight w:val="yellow"/>
+        </w:rPr>
+      </w:pPr>
+      <w:r>
+        <w:rPr>
+          <w:rFonts w:hint="default"/>
+          <w:color w:val="auto"/>
+          <w:highlight w:val="yellow"/>
+        </w:rPr>
+        <w:fldChar w:fldCharType="begin"/>
       </w:r>
       <w:r>
         <w:rPr>
+          <w:rFonts w:hint="default"/>
           <w:color w:val="auto"/>
-          <w:highlight w:val="green"/>
+          <w:highlight w:val="yellow"/>
         </w:rPr>
-        <w:t>no quotidiano do seu trabalho.</w:t>
+        <w:instrText xml:space="preserve"> HYPERLINK "http://www.catalogo.anqep.gov.pt/Ufcd/Detalhe/791" </w:instrText>
       </w:r>
       <w:r>
         <w:rPr>
+          <w:rFonts w:hint="default"/>
           <w:color w:val="auto"/>
-          <w:highlight w:val="green"/>
+          <w:highlight w:val="yellow"/>
         </w:rPr>
-        <w:t xml:space="preserve"> Contudo, qualquer pessoa com conhecimentos básicos de sistemas de informação e comunicação pode ser formando.</w:t>
+        <w:fldChar w:fldCharType="separate"/>
+      </w:r>
+      <w:r>
+        <w:rPr>
+          <w:rStyle w:val="102"/>
+          <w:rFonts w:hint="default"/>
+          <w:highlight w:val="yellow"/>
+        </w:rPr>
+        <w:t>http://www.catalogo.anqep.gov.pt/Ufcd/Detalhe/791</w:t>
+      </w:r>
+      <w:r>
+        <w:rPr>
+          <w:rFonts w:hint="default"/>
+          <w:color w:val="auto"/>
+          <w:highlight w:val="yellow"/>
+        </w:rPr>
+        <w:fldChar w:fldCharType="end"/>
+      </w:r>
+    </w:p>
+    <w:p>
+      <w:pPr>
+        <w:rPr>
+          <w:rFonts w:hint="default"/>
+          <w:color w:val="auto"/>
+          <w:highlight w:val="yellow"/>
+        </w:rPr>
+      </w:pPr>
+      <w:r>
+        <w:rPr>
+          <w:rFonts w:hint="default"/>
+          <w:color w:val="auto"/>
+          <w:highlight w:val="yellow"/>
+        </w:rPr>
+        <w:t>http://www.catalogo.anqep.gov.pt/Ufcd/Detalhe/792</w:t>
       </w:r>
     </w:p>
     <w:p>
       <w:pPr>
         <w:rPr>
           <w:color w:val="auto"/>
-          <w:highlight w:val="green"/>
+          <w:highlight w:val="yellow"/>
         </w:rPr>
       </w:pPr>
       <w:r>
         <w:rPr>
           <w:color w:val="auto"/>
-          <w:highlight w:val="green"/>
+          <w:highlight w:val="yellow"/>
         </w:rPr>
         <w:t>O número mínimo de formandos são 6 e, no máximo, 15.</w:t>
       </w:r>
@@ -1344,8 +1395,8 @@
           <w:lang w:val="pt-PT"/>
         </w:rPr>
       </w:pPr>
-      <w:bookmarkStart w:id="6" w:name="_Toc507770289"/>
-      <w:bookmarkStart w:id="7" w:name="_Toc790119"/>
+      <w:bookmarkStart w:id="6" w:name="_Toc790119"/>
+      <w:bookmarkStart w:id="7" w:name="_Toc507770289"/>
       <w:r>
         <w:rPr>
           <w:highlight w:val="green"/>
@@ -1366,32 +1417,19 @@
         <w:rPr>
           <w:highlight w:val="green"/>
         </w:rPr>
-        <w:t xml:space="preserve">O formador deve </w:t>
+        <w:t xml:space="preserve">O formador é, preferencialmente, </w:t>
       </w:r>
       <w:r>
         <w:rPr>
           <w:highlight w:val="green"/>
         </w:rPr>
-        <w:t>ser experiente</w:t>
+        <w:t>um Engenheiro Informático ou Electrotécnico.</w:t>
       </w:r>
       <w:r>
         <w:rPr>
           <w:highlight w:val="green"/>
         </w:rPr>
-        <w:t xml:space="preserve"> em programação de aplicações </w:t>
-      </w:r>
-    </w:p>
-    <w:p>
-      <w:pPr>
-        <w:rPr>
-          <w:highlight w:val="green"/>
-        </w:rPr>
-      </w:pPr>
-      <w:r>
-        <w:rPr>
-          <w:highlight w:val="green"/>
-        </w:rPr>
-        <w:t>Preferencialmente, o formador é um Engenheiro Informático ou Electrotécnico.</w:t>
+        <w:t xml:space="preserve"> Deve ter experiência em programação na linguagem Python e em automatização de processos. </w:t>
       </w:r>
     </w:p>
     <w:p>
@@ -1482,8 +1520,8 @@
           <w:lang w:val="pt-PT"/>
         </w:rPr>
       </w:pPr>
-      <w:bookmarkStart w:id="12" w:name="_Toc790122"/>
-      <w:bookmarkStart w:id="13" w:name="_Toc507770292"/>
+      <w:bookmarkStart w:id="12" w:name="_Toc507770292"/>
+      <w:bookmarkStart w:id="13" w:name="_Toc790122"/>
       <w:r>
         <w:rPr>
           <w:highlight w:val="green"/>
@@ -1615,8 +1653,8 @@
           <w:lang w:val="pt-PT"/>
         </w:rPr>
       </w:pPr>
-      <w:bookmarkStart w:id="14" w:name="_Toc507770293"/>
-      <w:bookmarkStart w:id="15" w:name="_Toc790123"/>
+      <w:bookmarkStart w:id="14" w:name="_Toc790123"/>
+      <w:bookmarkStart w:id="15" w:name="_Toc507770293"/>
       <w:r>
         <w:rPr>
           <w:highlight w:val="green"/>
@@ -1902,16 +1940,7 @@
                 <w:sz w:val="20"/>
                 <w:highlight w:val="green"/>
               </w:rPr>
-              <w:t xml:space="preserve">Módulo I - </w:t>
-            </w:r>
-            <w:r>
-              <w:rPr>
-                <w:b/>
-                <w:bCs/>
-                <w:sz w:val="20"/>
-                <w:highlight w:val="green"/>
-              </w:rPr>
-              <w:t>Fundamentos da automação</w:t>
+              <w:t>Módulo I - Fundamentos da automação</w:t>
             </w:r>
           </w:p>
           <w:p>
@@ -2039,294 +2068,7 @@
                 <w:sz w:val="20"/>
                 <w:highlight w:val="green"/>
               </w:rPr>
-              <w:t>Módulo II - Fundamentos da programação em Python</w:t>
-            </w:r>
-          </w:p>
-          <w:p>
-            <w:pPr>
-              <w:pStyle w:val="339"/>
-              <w:numPr>
-                <w:ilvl w:val="0"/>
-                <w:numId w:val="12"/>
-              </w:numPr>
-              <w:spacing w:before="120" w:line="360" w:lineRule="auto"/>
-              <w:rPr>
-                <w:b w:val="0"/>
-                <w:bCs/>
-                <w:sz w:val="20"/>
-                <w:highlight w:val="green"/>
-              </w:rPr>
-            </w:pPr>
-            <w:r>
-              <w:rPr>
-                <w:b w:val="0"/>
-                <w:bCs/>
-                <w:sz w:val="20"/>
-                <w:highlight w:val="green"/>
-              </w:rPr>
-              <w:t>Bases do Python</w:t>
-            </w:r>
-          </w:p>
-          <w:p>
-            <w:pPr>
-              <w:pStyle w:val="339"/>
-              <w:numPr>
-                <w:ilvl w:val="0"/>
-                <w:numId w:val="12"/>
-              </w:numPr>
-              <w:spacing w:before="120" w:line="360" w:lineRule="auto"/>
-              <w:rPr>
-                <w:b w:val="0"/>
-                <w:bCs/>
-                <w:sz w:val="20"/>
-                <w:highlight w:val="green"/>
-              </w:rPr>
-            </w:pPr>
-            <w:r>
-              <w:rPr>
-                <w:b w:val="0"/>
-                <w:bCs/>
-                <w:sz w:val="20"/>
-                <w:highlight w:val="green"/>
-              </w:rPr>
-              <w:t>Instruções simples</w:t>
-            </w:r>
-          </w:p>
-          <w:p>
-            <w:pPr>
-              <w:pStyle w:val="339"/>
-              <w:numPr>
-                <w:ilvl w:val="0"/>
-                <w:numId w:val="12"/>
-              </w:numPr>
-              <w:spacing w:before="120" w:line="360" w:lineRule="auto"/>
-              <w:rPr>
-                <w:b w:val="0"/>
-                <w:bCs/>
-                <w:sz w:val="20"/>
-                <w:highlight w:val="green"/>
-              </w:rPr>
-            </w:pPr>
-            <w:r>
-              <w:rPr>
-                <w:b w:val="0"/>
-                <w:bCs/>
-                <w:sz w:val="20"/>
-                <w:highlight w:val="green"/>
-              </w:rPr>
-              <w:t>Controlo de fluxo</w:t>
-            </w:r>
-          </w:p>
-          <w:p>
-            <w:pPr>
-              <w:pStyle w:val="339"/>
-              <w:numPr>
-                <w:ilvl w:val="0"/>
-                <w:numId w:val="12"/>
-              </w:numPr>
-              <w:spacing w:before="120" w:line="360" w:lineRule="auto"/>
-              <w:rPr>
-                <w:b w:val="0"/>
-                <w:bCs/>
-                <w:sz w:val="20"/>
-                <w:highlight w:val="green"/>
-              </w:rPr>
-            </w:pPr>
-            <w:r>
-              <w:rPr>
-                <w:b w:val="0"/>
-                <w:bCs/>
-                <w:sz w:val="20"/>
-                <w:highlight w:val="green"/>
-              </w:rPr>
-              <w:t>Listas</w:t>
-            </w:r>
-          </w:p>
-          <w:p>
-            <w:pPr>
-              <w:pStyle w:val="339"/>
-              <w:numPr>
-                <w:ilvl w:val="0"/>
-                <w:numId w:val="12"/>
-              </w:numPr>
-              <w:spacing w:before="120" w:line="360" w:lineRule="auto"/>
-              <w:rPr>
-                <w:b/>
-                <w:bCs/>
-                <w:sz w:val="20"/>
-                <w:highlight w:val="green"/>
-              </w:rPr>
-            </w:pPr>
-            <w:r>
-              <w:rPr>
-                <w:b w:val="0"/>
-                <w:bCs/>
-                <w:sz w:val="20"/>
-                <w:highlight w:val="green"/>
-              </w:rPr>
-              <w:t>Dicionários e estruturação de dados</w:t>
-            </w:r>
-          </w:p>
-          <w:p>
-            <w:pPr>
-              <w:pStyle w:val="339"/>
-              <w:numPr>
-                <w:ilvl w:val="0"/>
-                <w:numId w:val="12"/>
-              </w:numPr>
-              <w:spacing w:before="120" w:line="360" w:lineRule="auto"/>
-              <w:rPr>
-                <w:b/>
-                <w:bCs/>
-                <w:sz w:val="20"/>
-                <w:highlight w:val="green"/>
-              </w:rPr>
-            </w:pPr>
-            <w:r>
-              <w:rPr>
-                <w:b w:val="0"/>
-                <w:bCs/>
-                <w:sz w:val="20"/>
-                <w:highlight w:val="green"/>
-              </w:rPr>
-              <w:t>Manipulação de texto</w:t>
-            </w:r>
-          </w:p>
-          <w:p>
-            <w:pPr>
-              <w:pStyle w:val="339"/>
-              <w:numPr>
-                <w:ilvl w:val="0"/>
-                <w:numId w:val="12"/>
-              </w:numPr>
-              <w:spacing w:before="120" w:line="360" w:lineRule="auto"/>
-              <w:rPr>
-                <w:b/>
-                <w:bCs/>
-                <w:sz w:val="20"/>
-                <w:highlight w:val="green"/>
-              </w:rPr>
-            </w:pPr>
-            <w:r>
-              <w:rPr>
-                <w:b w:val="0"/>
-                <w:bCs/>
-                <w:sz w:val="20"/>
-                <w:highlight w:val="green"/>
-              </w:rPr>
-              <w:t>Ficheiros</w:t>
-            </w:r>
-          </w:p>
-          <w:p>
-            <w:pPr>
-              <w:pStyle w:val="339"/>
-              <w:numPr>
-                <w:ilvl w:val="0"/>
-                <w:numId w:val="12"/>
-              </w:numPr>
-              <w:spacing w:before="120" w:line="360" w:lineRule="auto"/>
-              <w:rPr>
-                <w:b/>
-                <w:bCs/>
-                <w:sz w:val="20"/>
-                <w:highlight w:val="green"/>
-              </w:rPr>
-            </w:pPr>
-            <w:r>
-              <w:rPr>
-                <w:b w:val="0"/>
-                <w:bCs/>
-                <w:sz w:val="20"/>
-                <w:highlight w:val="green"/>
-              </w:rPr>
-              <w:t>Módulos</w:t>
-            </w:r>
-          </w:p>
-        </w:tc>
-        <w:tc>
-          <w:tcPr>
-            <w:tcW w:w="2179" w:type="dxa"/>
-          </w:tcPr>
-          <w:p>
-            <w:pPr>
-              <w:spacing w:line="240" w:lineRule="auto"/>
-              <w:ind w:left="720"/>
-              <w:rPr>
-                <w:sz w:val="20"/>
-                <w:highlight w:val="green"/>
-              </w:rPr>
-            </w:pPr>
-            <w:r>
-              <w:rPr>
-                <w:sz w:val="20"/>
-                <w:highlight w:val="green"/>
-              </w:rPr>
-              <w:t>40</w:t>
-            </w:r>
-            <w:r>
-              <w:rPr>
-                <w:sz w:val="20"/>
-                <w:highlight w:val="green"/>
-              </w:rPr>
-              <w:t xml:space="preserve"> horas</w:t>
-            </w:r>
-          </w:p>
-        </w:tc>
-      </w:tr>
-      <w:tr>
-        <w:trPr>
-          <w:trHeight w:val="1197" w:hRule="atLeast"/>
-        </w:trPr>
-        <w:tc>
-          <w:tcPr>
-            <w:tcW w:w="6941" w:type="dxa"/>
-          </w:tcPr>
-          <w:p>
-            <w:pPr>
-              <w:spacing w:line="240" w:lineRule="auto"/>
-              <w:ind w:left="720"/>
-              <w:rPr>
-                <w:b/>
-                <w:bCs/>
-                <w:sz w:val="20"/>
-                <w:highlight w:val="green"/>
-              </w:rPr>
-            </w:pPr>
-            <w:r>
-              <w:rPr>
-                <w:b/>
-                <w:bCs/>
-                <w:sz w:val="20"/>
-                <w:highlight w:val="green"/>
-              </w:rPr>
-              <w:t>Módulo II</w:t>
-            </w:r>
-            <w:r>
-              <w:rPr>
-                <w:b/>
-                <w:bCs/>
-                <w:sz w:val="20"/>
-                <w:highlight w:val="green"/>
-              </w:rPr>
-              <w:t>I</w:t>
-            </w:r>
-            <w:r>
-              <w:rPr>
-                <w:b/>
-                <w:bCs/>
-                <w:sz w:val="20"/>
-                <w:highlight w:val="green"/>
-              </w:rPr>
-              <w:t xml:space="preserve"> - </w:t>
-            </w:r>
-            <w:r>
-              <w:rPr>
-                <w:b/>
-                <w:bCs/>
-                <w:sz w:val="20"/>
-                <w:highlight w:val="green"/>
-              </w:rPr>
-              <w:t>Python e automação</w:t>
+              <w:t>Módulo II - Python e automação</w:t>
             </w:r>
           </w:p>
           <w:p>
@@ -2566,7 +2308,14 @@
                 <w:sz w:val="20"/>
                 <w:highlight w:val="green"/>
               </w:rPr>
-              <w:t>85 horas</w:t>
+              <w:t>4</w:t>
+            </w:r>
+            <w:r>
+              <w:rPr>
+                <w:sz w:val="20"/>
+                <w:highlight w:val="green"/>
+              </w:rPr>
+              <w:t>5 horas</w:t>
             </w:r>
           </w:p>
         </w:tc>
@@ -2690,15 +2439,7 @@
         <w:rPr>
           <w:lang w:val="pt-PT"/>
         </w:rPr>
-        <w:t>Prever a utilização de um</w:t>
-      </w:r>
-      <w:bookmarkStart w:id="55" w:name="_GoBack"/>
-      <w:bookmarkEnd w:id="55"/>
-      <w:r>
-        <w:rPr>
-          <w:lang w:val="pt-PT"/>
-        </w:rPr>
-        <w:t>a plataforma colaborativa e de aprendizagem</w:t>
+        <w:t>Prever a utilização de uma plataforma colaborativa e de aprendizagem</w:t>
       </w:r>
     </w:p>
     <w:p>
@@ -2707,6 +2448,38 @@
           <w:lang w:val="pt-PT"/>
         </w:rPr>
       </w:pPr>
+      <w:bookmarkStart w:id="55" w:name="_GoBack"/>
+      <w:bookmarkEnd w:id="55"/>
+    </w:p>
+    <w:p>
+      <w:pPr>
+        <w:rPr>
+          <w:lang w:val="pt-PT"/>
+        </w:rPr>
+      </w:pPr>
+      <w:r>
+        <w:rPr>
+          <w:rFonts w:hint="default"/>
+          <w:lang w:val="pt-PT"/>
+        </w:rPr>
+        <w:t>Al Sweigart. 2015.</w:t>
+      </w:r>
+      <w:r>
+        <w:rPr>
+          <w:rFonts w:hint="default"/>
+          <w:i/>
+          <w:iCs/>
+          <w:lang w:val="pt-PT"/>
+        </w:rPr>
+        <w:t xml:space="preserve"> Automate the Boring Stuff with Python: Practical Programming for Total Beginners</w:t>
+      </w:r>
+      <w:r>
+        <w:rPr>
+          <w:rFonts w:hint="default"/>
+          <w:lang w:val="pt-PT"/>
+        </w:rPr>
+        <w:t xml:space="preserve"> (1st ed.). No Starch Press, San Francisco, CA, USA. </w:t>
+      </w:r>
     </w:p>
     <w:p>
       <w:pPr>
@@ -2821,8 +2594,8 @@
           <w:lang w:val="pt-PT"/>
         </w:rPr>
       </w:pPr>
-      <w:bookmarkStart w:id="26" w:name="_Toc507770300"/>
-      <w:bookmarkStart w:id="27" w:name="_Toc790128"/>
+      <w:bookmarkStart w:id="26" w:name="_Toc790128"/>
+      <w:bookmarkStart w:id="27" w:name="_Toc507770300"/>
       <w:r>
         <w:rPr>
           <w:lang w:val="pt-PT"/>
@@ -3883,6 +3656,24 @@
 
 <file path=word/numbering.xml><?xml version="1.0" encoding="utf-8"?>
 <w:numbering xmlns:wpc="http://schemas.microsoft.com/office/word/2010/wordprocessingCanvas" xmlns:mc="http://schemas.openxmlformats.org/markup-compatibility/2006" xmlns:o="urn:schemas-microsoft-com:office:office" xmlns:r="http://schemas.openxmlformats.org/officeDocument/2006/relationships" xmlns:m="http://schemas.openxmlformats.org/officeDocument/2006/math" xmlns:v="urn:schemas-microsoft-com:vml" xmlns:wp14="http://schemas.microsoft.com/office/word/2010/wordprocessingDrawing" xmlns:wp="http://schemas.openxmlformats.org/drawingml/2006/wordprocessingDrawing" xmlns:w10="urn:schemas-microsoft-com:office:word" xmlns:w="http://schemas.openxmlformats.org/wordprocessingml/2006/main" xmlns:w14="http://schemas.microsoft.com/office/word/2010/wordml" xmlns:wpg="http://schemas.microsoft.com/office/word/2010/wordprocessingGroup" xmlns:wpi="http://schemas.microsoft.com/office/word/2010/wordprocessingInk" xmlns:wne="http://schemas.microsoft.com/office/word/2006/wordml" xmlns:wps="http://schemas.microsoft.com/office/word/2010/wordprocessingShape" mc:Ignorable="w14 wp14">
+  <w:abstractNum w:abstractNumId="4294967166">
+    <w:nsid w:val="FFFFFF7E"/>
+    <w:multiLevelType w:val="singleLevel"/>
+    <w:tmpl w:val="FFFFFF7E"/>
+    <w:lvl w:ilvl="0" w:tentative="1">
+      <w:start w:val="1"/>
+      <w:numFmt w:val="decimal"/>
+      <w:pStyle w:val="63"/>
+      <w:lvlText w:val="%1."/>
+      <w:lvlJc w:val="left"/>
+      <w:pPr>
+        <w:tabs>
+          <w:tab w:val="left" w:pos="1080"/>
+        </w:tabs>
+        <w:ind w:left="1080" w:hanging="360"/>
+      </w:pPr>
+    </w:lvl>
+  </w:abstractNum>
   <w:abstractNum w:abstractNumId="4294967165">
     <w:nsid w:val="FFFFFF7D"/>
     <w:multiLevelType w:val="singleLevel"/>
@@ -3899,48 +3690,6 @@
         </w:tabs>
         <w:ind w:left="1440" w:hanging="360"/>
       </w:pPr>
-    </w:lvl>
-  </w:abstractNum>
-  <w:abstractNum w:abstractNumId="4294967168">
-    <w:nsid w:val="FFFFFF80"/>
-    <w:multiLevelType w:val="singleLevel"/>
-    <w:tmpl w:val="FFFFFF80"/>
-    <w:lvl w:ilvl="0" w:tentative="1">
-      <w:start w:val="1"/>
-      <w:numFmt w:val="bullet"/>
-      <w:pStyle w:val="55"/>
-      <w:lvlText w:val=""/>
-      <w:lvlJc w:val="left"/>
-      <w:pPr>
-        <w:tabs>
-          <w:tab w:val="left" w:pos="1800"/>
-        </w:tabs>
-        <w:ind w:left="1800" w:hanging="360"/>
-      </w:pPr>
-      <w:rPr>
-        <w:rFonts w:hint="default" w:ascii="Symbol" w:hAnsi="Symbol"/>
-      </w:rPr>
-    </w:lvl>
-  </w:abstractNum>
-  <w:abstractNum w:abstractNumId="4294967177">
-    <w:nsid w:val="FFFFFF89"/>
-    <w:multiLevelType w:val="singleLevel"/>
-    <w:tmpl w:val="FFFFFF89"/>
-    <w:lvl w:ilvl="0" w:tentative="1">
-      <w:start w:val="1"/>
-      <w:numFmt w:val="bullet"/>
-      <w:pStyle w:val="51"/>
-      <w:lvlText w:val=""/>
-      <w:lvlJc w:val="left"/>
-      <w:pPr>
-        <w:tabs>
-          <w:tab w:val="left" w:pos="360"/>
-        </w:tabs>
-        <w:ind w:left="360" w:hanging="360"/>
-      </w:pPr>
-      <w:rPr>
-        <w:rFonts w:hint="default" w:ascii="Symbol" w:hAnsi="Symbol"/>
-      </w:rPr>
     </w:lvl>
   </w:abstractNum>
   <w:abstractNum w:abstractNumId="4294967164">
@@ -3961,186 +3710,21 @@
       </w:pPr>
     </w:lvl>
   </w:abstractNum>
-  <w:abstractNum w:abstractNumId="2051831750">
-    <w:nsid w:val="7A4C77C6"/>
-    <w:multiLevelType w:val="multilevel"/>
-    <w:tmpl w:val="7A4C77C6"/>
-    <w:lvl w:ilvl="0" w:tentative="1">
-      <w:start w:val="1"/>
-      <w:numFmt w:val="decimal"/>
-      <w:pStyle w:val="61"/>
-      <w:lvlText w:val="%1."/>
-      <w:lvlJc w:val="left"/>
-      <w:pPr>
-        <w:ind w:left="792" w:hanging="360"/>
-      </w:pPr>
-      <w:rPr>
-        <w:rFonts w:hint="default"/>
-        <w:b/>
-        <w:color w:val="2B579A" w:themeColor="accent5"/>
-        <w:sz w:val="28"/>
-        <w:szCs w:val="28"/>
-        <w14:textFill>
-          <w14:solidFill>
-            <w14:schemeClr w14:val="accent5"/>
-          </w14:solidFill>
-        </w14:textFill>
-      </w:rPr>
-    </w:lvl>
-    <w:lvl w:ilvl="1" w:tentative="1">
-      <w:start w:val="1"/>
-      <w:numFmt w:val="lowerLetter"/>
-      <w:lvlText w:val="%2."/>
-      <w:lvlJc w:val="left"/>
-      <w:pPr>
-        <w:ind w:left="1512" w:hanging="360"/>
-      </w:pPr>
-      <w:rPr>
-        <w:rFonts w:hint="default"/>
-      </w:rPr>
-    </w:lvl>
-    <w:lvl w:ilvl="2" w:tentative="1">
-      <w:start w:val="1"/>
-      <w:numFmt w:val="lowerRoman"/>
-      <w:lvlText w:val="%3."/>
-      <w:lvlJc w:val="right"/>
-      <w:pPr>
-        <w:ind w:left="2232" w:hanging="360"/>
-      </w:pPr>
-      <w:rPr>
-        <w:rFonts w:hint="default"/>
-      </w:rPr>
-    </w:lvl>
-    <w:lvl w:ilvl="3" w:tentative="1">
-      <w:start w:val="1"/>
-      <w:numFmt w:val="decimal"/>
-      <w:lvlText w:val="%4."/>
-      <w:lvlJc w:val="left"/>
-      <w:pPr>
-        <w:ind w:left="2952" w:hanging="360"/>
-      </w:pPr>
-      <w:rPr>
-        <w:rFonts w:hint="default"/>
-      </w:rPr>
-    </w:lvl>
-    <w:lvl w:ilvl="4" w:tentative="1">
-      <w:start w:val="1"/>
-      <w:numFmt w:val="lowerLetter"/>
-      <w:lvlText w:val="%5."/>
-      <w:lvlJc w:val="left"/>
-      <w:pPr>
-        <w:ind w:left="3672" w:hanging="360"/>
-      </w:pPr>
-      <w:rPr>
-        <w:rFonts w:hint="default"/>
-      </w:rPr>
-    </w:lvl>
-    <w:lvl w:ilvl="5" w:tentative="1">
-      <w:start w:val="1"/>
-      <w:numFmt w:val="lowerRoman"/>
-      <w:lvlText w:val="%6."/>
-      <w:lvlJc w:val="right"/>
-      <w:pPr>
-        <w:ind w:left="4392" w:hanging="360"/>
-      </w:pPr>
-      <w:rPr>
-        <w:rFonts w:hint="default"/>
-      </w:rPr>
-    </w:lvl>
-    <w:lvl w:ilvl="6" w:tentative="1">
-      <w:start w:val="1"/>
-      <w:numFmt w:val="decimal"/>
-      <w:lvlText w:val="%7."/>
-      <w:lvlJc w:val="left"/>
-      <w:pPr>
-        <w:ind w:left="5112" w:hanging="360"/>
-      </w:pPr>
-      <w:rPr>
-        <w:rFonts w:hint="default"/>
-      </w:rPr>
-    </w:lvl>
-    <w:lvl w:ilvl="7" w:tentative="1">
-      <w:start w:val="1"/>
-      <w:numFmt w:val="lowerLetter"/>
-      <w:lvlText w:val="%8."/>
-      <w:lvlJc w:val="left"/>
-      <w:pPr>
-        <w:ind w:left="5832" w:hanging="360"/>
-      </w:pPr>
-      <w:rPr>
-        <w:rFonts w:hint="default"/>
-      </w:rPr>
-    </w:lvl>
-    <w:lvl w:ilvl="8" w:tentative="1">
-      <w:start w:val="1"/>
-      <w:numFmt w:val="lowerRoman"/>
-      <w:lvlText w:val="%9."/>
-      <w:lvlJc w:val="right"/>
-      <w:pPr>
-        <w:ind w:left="6552" w:hanging="360"/>
-      </w:pPr>
-      <w:rPr>
-        <w:rFonts w:hint="default"/>
-      </w:rPr>
-    </w:lvl>
-  </w:abstractNum>
-  <w:abstractNum w:abstractNumId="4294967169">
-    <w:nsid w:val="FFFFFF81"/>
+  <w:abstractNum w:abstractNumId="4294967168">
+    <w:nsid w:val="FFFFFF80"/>
     <w:multiLevelType w:val="singleLevel"/>
-    <w:tmpl w:val="FFFFFF81"/>
+    <w:tmpl w:val="FFFFFF80"/>
     <w:lvl w:ilvl="0" w:tentative="1">
       <w:start w:val="1"/>
       <w:numFmt w:val="bullet"/>
-      <w:pStyle w:val="54"/>
+      <w:pStyle w:val="55"/>
       <w:lvlText w:val=""/>
       <w:lvlJc w:val="left"/>
       <w:pPr>
         <w:tabs>
-          <w:tab w:val="left" w:pos="1440"/>
+          <w:tab w:val="left" w:pos="1800"/>
         </w:tabs>
-        <w:ind w:left="1440" w:hanging="360"/>
-      </w:pPr>
-      <w:rPr>
-        <w:rFonts w:hint="default" w:ascii="Symbol" w:hAnsi="Symbol"/>
-      </w:rPr>
-    </w:lvl>
-  </w:abstractNum>
-  <w:abstractNum w:abstractNumId="4294967170">
-    <w:nsid w:val="FFFFFF82"/>
-    <w:multiLevelType w:val="singleLevel"/>
-    <w:tmpl w:val="FFFFFF82"/>
-    <w:lvl w:ilvl="0" w:tentative="1">
-      <w:start w:val="1"/>
-      <w:numFmt w:val="bullet"/>
-      <w:pStyle w:val="53"/>
-      <w:lvlText w:val=""/>
-      <w:lvlJc w:val="left"/>
-      <w:pPr>
-        <w:tabs>
-          <w:tab w:val="left" w:pos="1080"/>
-        </w:tabs>
-        <w:ind w:left="1080" w:hanging="360"/>
-      </w:pPr>
-      <w:rPr>
-        <w:rFonts w:hint="default" w:ascii="Symbol" w:hAnsi="Symbol"/>
-      </w:rPr>
-    </w:lvl>
-  </w:abstractNum>
-  <w:abstractNum w:abstractNumId="4294967171">
-    <w:nsid w:val="FFFFFF83"/>
-    <w:multiLevelType w:val="singleLevel"/>
-    <w:tmpl w:val="FFFFFF83"/>
-    <w:lvl w:ilvl="0" w:tentative="1">
-      <w:start w:val="1"/>
-      <w:numFmt w:val="bullet"/>
-      <w:pStyle w:val="52"/>
-      <w:lvlText w:val=""/>
-      <w:lvlJc w:val="left"/>
-      <w:pPr>
-        <w:tabs>
-          <w:tab w:val="left" w:pos="720"/>
-        </w:tabs>
-        <w:ind w:left="720" w:hanging="360"/>
+        <w:ind w:left="1800" w:hanging="360"/>
       </w:pPr>
       <w:rPr>
         <w:rFonts w:hint="default" w:ascii="Symbol" w:hAnsi="Symbol"/>
@@ -4165,15 +3749,180 @@
       </w:pPr>
     </w:lvl>
   </w:abstractNum>
-  <w:abstractNum w:abstractNumId="4294967166">
-    <w:nsid w:val="FFFFFF7E"/>
-    <w:multiLevelType w:val="singleLevel"/>
-    <w:tmpl w:val="FFFFFF7E"/>
+  <w:abstractNum w:abstractNumId="2051831750">
+    <w:nsid w:val="7A4C77C6"/>
+    <w:multiLevelType w:val="multilevel"/>
+    <w:tmpl w:val="7A4C77C6"/>
     <w:lvl w:ilvl="0" w:tentative="1">
       <w:start w:val="1"/>
       <w:numFmt w:val="decimal"/>
-      <w:pStyle w:val="63"/>
+      <w:pStyle w:val="61"/>
       <w:lvlText w:val="%1."/>
+      <w:lvlJc w:val="left"/>
+      <w:pPr>
+        <w:ind w:left="792" w:hanging="360"/>
+      </w:pPr>
+      <w:rPr>
+        <w:rFonts w:hint="default"/>
+        <w:b/>
+        <w:color w:val="2B579A" w:themeColor="accent5"/>
+        <w:sz w:val="28"/>
+        <w:szCs w:val="28"/>
+        <w14:textFill>
+          <w14:solidFill>
+            <w14:schemeClr w14:val="accent5"/>
+          </w14:solidFill>
+        </w14:textFill>
+      </w:rPr>
+    </w:lvl>
+    <w:lvl w:ilvl="1" w:tentative="1">
+      <w:start w:val="1"/>
+      <w:numFmt w:val="lowerLetter"/>
+      <w:lvlText w:val="%2."/>
+      <w:lvlJc w:val="left"/>
+      <w:pPr>
+        <w:ind w:left="1512" w:hanging="360"/>
+      </w:pPr>
+      <w:rPr>
+        <w:rFonts w:hint="default"/>
+      </w:rPr>
+    </w:lvl>
+    <w:lvl w:ilvl="2" w:tentative="1">
+      <w:start w:val="1"/>
+      <w:numFmt w:val="lowerRoman"/>
+      <w:lvlText w:val="%3."/>
+      <w:lvlJc w:val="right"/>
+      <w:pPr>
+        <w:ind w:left="2232" w:hanging="360"/>
+      </w:pPr>
+      <w:rPr>
+        <w:rFonts w:hint="default"/>
+      </w:rPr>
+    </w:lvl>
+    <w:lvl w:ilvl="3" w:tentative="1">
+      <w:start w:val="1"/>
+      <w:numFmt w:val="decimal"/>
+      <w:lvlText w:val="%4."/>
+      <w:lvlJc w:val="left"/>
+      <w:pPr>
+        <w:ind w:left="2952" w:hanging="360"/>
+      </w:pPr>
+      <w:rPr>
+        <w:rFonts w:hint="default"/>
+      </w:rPr>
+    </w:lvl>
+    <w:lvl w:ilvl="4" w:tentative="1">
+      <w:start w:val="1"/>
+      <w:numFmt w:val="lowerLetter"/>
+      <w:lvlText w:val="%5."/>
+      <w:lvlJc w:val="left"/>
+      <w:pPr>
+        <w:ind w:left="3672" w:hanging="360"/>
+      </w:pPr>
+      <w:rPr>
+        <w:rFonts w:hint="default"/>
+      </w:rPr>
+    </w:lvl>
+    <w:lvl w:ilvl="5" w:tentative="1">
+      <w:start w:val="1"/>
+      <w:numFmt w:val="lowerRoman"/>
+      <w:lvlText w:val="%6."/>
+      <w:lvlJc w:val="right"/>
+      <w:pPr>
+        <w:ind w:left="4392" w:hanging="360"/>
+      </w:pPr>
+      <w:rPr>
+        <w:rFonts w:hint="default"/>
+      </w:rPr>
+    </w:lvl>
+    <w:lvl w:ilvl="6" w:tentative="1">
+      <w:start w:val="1"/>
+      <w:numFmt w:val="decimal"/>
+      <w:lvlText w:val="%7."/>
+      <w:lvlJc w:val="left"/>
+      <w:pPr>
+        <w:ind w:left="5112" w:hanging="360"/>
+      </w:pPr>
+      <w:rPr>
+        <w:rFonts w:hint="default"/>
+      </w:rPr>
+    </w:lvl>
+    <w:lvl w:ilvl="7" w:tentative="1">
+      <w:start w:val="1"/>
+      <w:numFmt w:val="lowerLetter"/>
+      <w:lvlText w:val="%8."/>
+      <w:lvlJc w:val="left"/>
+      <w:pPr>
+        <w:ind w:left="5832" w:hanging="360"/>
+      </w:pPr>
+      <w:rPr>
+        <w:rFonts w:hint="default"/>
+      </w:rPr>
+    </w:lvl>
+    <w:lvl w:ilvl="8" w:tentative="1">
+      <w:start w:val="1"/>
+      <w:numFmt w:val="lowerRoman"/>
+      <w:lvlText w:val="%9."/>
+      <w:lvlJc w:val="right"/>
+      <w:pPr>
+        <w:ind w:left="6552" w:hanging="360"/>
+      </w:pPr>
+      <w:rPr>
+        <w:rFonts w:hint="default"/>
+      </w:rPr>
+    </w:lvl>
+  </w:abstractNum>
+  <w:abstractNum w:abstractNumId="4294967169">
+    <w:nsid w:val="FFFFFF81"/>
+    <w:multiLevelType w:val="singleLevel"/>
+    <w:tmpl w:val="FFFFFF81"/>
+    <w:lvl w:ilvl="0" w:tentative="1">
+      <w:start w:val="1"/>
+      <w:numFmt w:val="bullet"/>
+      <w:pStyle w:val="54"/>
+      <w:lvlText w:val=""/>
+      <w:lvlJc w:val="left"/>
+      <w:pPr>
+        <w:tabs>
+          <w:tab w:val="left" w:pos="1440"/>
+        </w:tabs>
+        <w:ind w:left="1440" w:hanging="360"/>
+      </w:pPr>
+      <w:rPr>
+        <w:rFonts w:hint="default" w:ascii="Symbol" w:hAnsi="Symbol"/>
+      </w:rPr>
+    </w:lvl>
+  </w:abstractNum>
+  <w:abstractNum w:abstractNumId="4294967177">
+    <w:nsid w:val="FFFFFF89"/>
+    <w:multiLevelType w:val="singleLevel"/>
+    <w:tmpl w:val="FFFFFF89"/>
+    <w:lvl w:ilvl="0" w:tentative="1">
+      <w:start w:val="1"/>
+      <w:numFmt w:val="bullet"/>
+      <w:pStyle w:val="51"/>
+      <w:lvlText w:val=""/>
+      <w:lvlJc w:val="left"/>
+      <w:pPr>
+        <w:tabs>
+          <w:tab w:val="left" w:pos="360"/>
+        </w:tabs>
+        <w:ind w:left="360" w:hanging="360"/>
+      </w:pPr>
+      <w:rPr>
+        <w:rFonts w:hint="default" w:ascii="Symbol" w:hAnsi="Symbol"/>
+      </w:rPr>
+    </w:lvl>
+  </w:abstractNum>
+  <w:abstractNum w:abstractNumId="4294967170">
+    <w:nsid w:val="FFFFFF82"/>
+    <w:multiLevelType w:val="singleLevel"/>
+    <w:tmpl w:val="FFFFFF82"/>
+    <w:lvl w:ilvl="0" w:tentative="1">
+      <w:start w:val="1"/>
+      <w:numFmt w:val="bullet"/>
+      <w:pStyle w:val="53"/>
+      <w:lvlText w:val=""/>
       <w:lvlJc w:val="left"/>
       <w:pPr>
         <w:tabs>
@@ -4181,6 +3930,30 @@
         </w:tabs>
         <w:ind w:left="1080" w:hanging="360"/>
       </w:pPr>
+      <w:rPr>
+        <w:rFonts w:hint="default" w:ascii="Symbol" w:hAnsi="Symbol"/>
+      </w:rPr>
+    </w:lvl>
+  </w:abstractNum>
+  <w:abstractNum w:abstractNumId="4294967171">
+    <w:nsid w:val="FFFFFF83"/>
+    <w:multiLevelType w:val="singleLevel"/>
+    <w:tmpl w:val="FFFFFF83"/>
+    <w:lvl w:ilvl="0" w:tentative="1">
+      <w:start w:val="1"/>
+      <w:numFmt w:val="bullet"/>
+      <w:pStyle w:val="52"/>
+      <w:lvlText w:val=""/>
+      <w:lvlJc w:val="left"/>
+      <w:pPr>
+        <w:tabs>
+          <w:tab w:val="left" w:pos="720"/>
+        </w:tabs>
+        <w:ind w:left="720" w:hanging="360"/>
+      </w:pPr>
+      <w:rPr>
+        <w:rFonts w:hint="default" w:ascii="Symbol" w:hAnsi="Symbol"/>
+      </w:rPr>
     </w:lvl>
   </w:abstractNum>
   <w:abstractNum w:abstractNumId="1268851033">
@@ -31211,6 +30984,7 @@
     <w:name w:val="Mention"/>
     <w:basedOn w:val="88"/>
     <w:unhideWhenUsed/>
+    <w:qFormat/>
     <w:uiPriority w:val="99"/>
     <w:rPr>
       <w:color w:val="2B579A"/>
@@ -31221,6 +30995,7 @@
     <w:name w:val="Revision"/>
     <w:hidden/>
     <w:semiHidden/>
+    <w:qFormat/>
     <w:uiPriority w:val="99"/>
     <w:pPr>
       <w:spacing w:before="0" w:line="240" w:lineRule="auto"/>

</xml_diff>

<commit_message>
avaliacao da formacao e do modulo
</commit_message>
<xml_diff>
--- a/pip.docx
+++ b/pip.docx
@@ -1,6 +1,7 @@
 
 <file path=word/document.xml><?xml version="1.0" encoding="utf-8"?>
 <w:document xmlns:wpc="http://schemas.microsoft.com/office/word/2010/wordprocessingCanvas" xmlns:mc="http://schemas.openxmlformats.org/markup-compatibility/2006" xmlns:o="urn:schemas-microsoft-com:office:office" xmlns:r="http://schemas.openxmlformats.org/officeDocument/2006/relationships" xmlns:m="http://schemas.openxmlformats.org/officeDocument/2006/math" xmlns:v="urn:schemas-microsoft-com:vml" xmlns:wp14="http://schemas.microsoft.com/office/word/2010/wordprocessingDrawing" xmlns:wp="http://schemas.openxmlformats.org/drawingml/2006/wordprocessingDrawing" xmlns:w="http://schemas.openxmlformats.org/wordprocessingml/2006/main" xmlns:w14="http://schemas.microsoft.com/office/word/2010/wordml" xmlns:w10="urn:schemas-microsoft-com:office:word" xmlns:w15="http://schemas.microsoft.com/office/word/2012/wordml" xmlns:wpg="http://schemas.microsoft.com/office/word/2010/wordprocessingGroup" xmlns:wpi="http://schemas.microsoft.com/office/word/2010/wordprocessingInk" xmlns:wne="http://schemas.microsoft.com/office/word/2006/wordml" xmlns:wps="http://schemas.microsoft.com/office/word/2010/wordprocessingShape" xmlns:wpsCustomData="http://www.wps.cn/officeDocument/2013/wpsCustomData" mc:Ignorable="w14 w15 wp14">
+  <w:background w:color="FFFFFF"/>
   <w:body>
     <w:p>
       <w:pPr>
@@ -1208,8 +1209,8 @@
           <w:lang w:val="pt-PT"/>
         </w:rPr>
       </w:pPr>
-      <w:bookmarkStart w:id="0" w:name="_Toc790116"/>
-      <w:bookmarkStart w:id="1" w:name="_Toc507770286"/>
+      <w:bookmarkStart w:id="0" w:name="_Toc507770286"/>
+      <w:bookmarkStart w:id="1" w:name="_Toc790116"/>
       <w:r>
         <w:rPr>
           <w:lang w:val="pt-PT"/>
@@ -1255,14 +1256,15 @@
       <w:pPr>
         <w:pStyle w:val="2"/>
         <w:rPr>
+          <w:highlight w:val="green"/>
           <w:lang w:val="pt-PT"/>
         </w:rPr>
       </w:pPr>
-      <w:bookmarkStart w:id="4" w:name="_Toc507770288"/>
-      <w:bookmarkStart w:id="5" w:name="_Toc790118"/>
+      <w:bookmarkStart w:id="4" w:name="_Toc790118"/>
+      <w:bookmarkStart w:id="5" w:name="_Toc507770288"/>
       <w:r>
         <w:rPr>
-          <w:highlight w:val="yellow"/>
+          <w:highlight w:val="green"/>
         </w:rPr>
         <w:t>Destinatários</w:t>
       </w:r>
@@ -1272,54 +1274,339 @@
     <w:p>
       <w:pPr>
         <w:rPr>
-          <w:color w:val="auto"/>
-          <w:highlight w:val="yellow"/>
+          <w:highlight w:val="green"/>
         </w:rPr>
       </w:pPr>
       <w:r>
         <w:rPr>
-          <w:color w:val="auto"/>
-          <w:highlight w:val="yellow"/>
+          <w:highlight w:val="green"/>
         </w:rPr>
-        <w:t>O público-alvo são pessoas que se deparam com processos burocráticos (com potencial para serem automatizados) no quotidiano do seu trabalho</w:t>
+        <w:t xml:space="preserve">O público-alvo são pessoas que se deparam com processos burocráticos (com potencial para serem automatizados) no quotidiano do seu trabalho e que </w:t>
       </w:r>
       <w:r>
         <w:rPr>
-          <w:color w:val="auto"/>
-          <w:highlight w:val="yellow"/>
+          <w:highlight w:val="green"/>
         </w:rPr>
-        <w:t xml:space="preserve"> e que têm formação em programação. Requisitos:</w:t>
+        <w:t xml:space="preserve">frequentaram anteriormente </w:t>
+      </w:r>
+      <w:r>
+        <w:rPr>
+          <w:highlight w:val="green"/>
+        </w:rPr>
+        <w:t>formação em programação. Requisitos:</w:t>
+      </w:r>
+    </w:p>
+    <w:p>
+      <w:pPr>
+        <w:numPr>
+          <w:ilvl w:val="0"/>
+          <w:numId w:val="11"/>
+        </w:numPr>
+        <w:tabs>
+          <w:tab w:val="left" w:pos="420"/>
+        </w:tabs>
+        <w:ind w:left="420" w:leftChars="0" w:hanging="420" w:firstLineChars="0"/>
+        <w:rPr>
+          <w:highlight w:val="green"/>
+          <w:lang w:eastAsia="zh-CN"/>
+        </w:rPr>
+      </w:pPr>
+      <w:r>
+        <w:rPr>
+          <w:highlight w:val="green"/>
+        </w:rPr>
+        <w:t xml:space="preserve">Frequência prévia da UCFD </w:t>
+      </w:r>
+      <w:r>
+        <w:rPr>
+          <w:highlight w:val="green"/>
+          <w:lang w:val="en-US" w:eastAsia="zh-CN"/>
+        </w:rPr>
+        <w:t>0809 - Programação em C/C++ - fundamentos</w:t>
+      </w:r>
+      <w:r>
+        <w:rPr>
+          <w:highlight w:val="green"/>
+          <w:lang w:eastAsia="zh-CN"/>
+        </w:rPr>
+        <w:t xml:space="preserve"> ou, em alternativa, prova que possuem os seguintes conhecimentos de programação em C:</w:t>
+      </w:r>
+    </w:p>
+    <w:p>
+      <w:pPr>
+        <w:numPr>
+          <w:ilvl w:val="1"/>
+          <w:numId w:val="11"/>
+        </w:numPr>
+        <w:tabs>
+          <w:tab w:val="left" w:pos="840"/>
+        </w:tabs>
+        <w:ind w:left="840" w:leftChars="0" w:hanging="420" w:firstLineChars="0"/>
+        <w:rPr>
+          <w:highlight w:val="green"/>
+        </w:rPr>
+      </w:pPr>
+      <w:r>
+        <w:rPr>
+          <w:highlight w:val="green"/>
+        </w:rPr>
+        <w:t xml:space="preserve">Estrutura de um programa em C/C++ </w:t>
+      </w:r>
+    </w:p>
+    <w:p>
+      <w:pPr>
+        <w:numPr>
+          <w:ilvl w:val="1"/>
+          <w:numId w:val="11"/>
+        </w:numPr>
+        <w:tabs>
+          <w:tab w:val="left" w:pos="840"/>
+        </w:tabs>
+        <w:ind w:left="840" w:leftChars="0" w:hanging="420" w:firstLineChars="0"/>
+        <w:rPr>
+          <w:highlight w:val="green"/>
+        </w:rPr>
+      </w:pPr>
+      <w:r>
+        <w:rPr>
+          <w:highlight w:val="green"/>
+          <w:lang w:val="en-US" w:eastAsia="zh-CN"/>
+        </w:rPr>
+        <w:t xml:space="preserve">Dados em C </w:t>
+      </w:r>
+    </w:p>
+    <w:p>
+      <w:pPr>
+        <w:numPr>
+          <w:ilvl w:val="1"/>
+          <w:numId w:val="11"/>
+        </w:numPr>
+        <w:tabs>
+          <w:tab w:val="left" w:pos="840"/>
+        </w:tabs>
+        <w:ind w:left="840" w:leftChars="0" w:hanging="420" w:firstLineChars="0"/>
+        <w:rPr>
+          <w:highlight w:val="green"/>
+        </w:rPr>
+      </w:pPr>
+      <w:r>
+        <w:rPr>
+          <w:highlight w:val="green"/>
+          <w:lang w:val="en-US" w:eastAsia="zh-CN"/>
+        </w:rPr>
+        <w:t>Estudo e emprego da função printf()</w:t>
+      </w:r>
+    </w:p>
+    <w:p>
+      <w:pPr>
+        <w:numPr>
+          <w:ilvl w:val="1"/>
+          <w:numId w:val="11"/>
+        </w:numPr>
+        <w:tabs>
+          <w:tab w:val="left" w:pos="840"/>
+        </w:tabs>
+        <w:ind w:left="840" w:leftChars="0" w:hanging="420" w:firstLineChars="0"/>
+        <w:rPr>
+          <w:highlight w:val="green"/>
+        </w:rPr>
+      </w:pPr>
+      <w:r>
+        <w:rPr>
+          <w:highlight w:val="green"/>
+          <w:lang w:val="en-US" w:eastAsia="zh-CN"/>
+        </w:rPr>
+        <w:t xml:space="preserve">Cadeia de carateres e entrada e saída de dados formatados </w:t>
+      </w:r>
+    </w:p>
+    <w:p>
+      <w:pPr>
+        <w:numPr>
+          <w:ilvl w:val="1"/>
+          <w:numId w:val="11"/>
+        </w:numPr>
+        <w:tabs>
+          <w:tab w:val="left" w:pos="840"/>
+        </w:tabs>
+        <w:ind w:left="840" w:leftChars="0" w:hanging="420" w:firstLineChars="0"/>
+        <w:rPr>
+          <w:highlight w:val="green"/>
+        </w:rPr>
+      </w:pPr>
+      <w:r>
+        <w:rPr>
+          <w:highlight w:val="green"/>
+          <w:lang w:val="en-US" w:eastAsia="zh-CN"/>
+        </w:rPr>
+        <w:t>Operadores e expressões em C/C++</w:t>
+      </w:r>
+    </w:p>
+    <w:p>
+      <w:pPr>
+        <w:numPr>
+          <w:ilvl w:val="1"/>
+          <w:numId w:val="11"/>
+        </w:numPr>
+        <w:tabs>
+          <w:tab w:val="left" w:pos="840"/>
+        </w:tabs>
+        <w:ind w:left="840" w:leftChars="0" w:hanging="420" w:firstLineChars="0"/>
+        <w:rPr>
+          <w:highlight w:val="green"/>
+        </w:rPr>
+      </w:pPr>
+      <w:r>
+        <w:rPr>
+          <w:highlight w:val="green"/>
+          <w:lang w:val="en-US" w:eastAsia="zh-CN"/>
+        </w:rPr>
+        <w:t xml:space="preserve">Estruturas repetitivas em C/C++ </w:t>
+      </w:r>
+    </w:p>
+    <w:p>
+      <w:pPr>
+        <w:numPr>
+          <w:ilvl w:val="1"/>
+          <w:numId w:val="11"/>
+        </w:numPr>
+        <w:tabs>
+          <w:tab w:val="left" w:pos="840"/>
+        </w:tabs>
+        <w:ind w:left="840" w:leftChars="0" w:hanging="420" w:firstLineChars="0"/>
+        <w:rPr>
+          <w:highlight w:val="green"/>
+        </w:rPr>
+      </w:pPr>
+      <w:r>
+        <w:rPr>
+          <w:highlight w:val="green"/>
+          <w:lang w:val="en-US" w:eastAsia="zh-CN"/>
+        </w:rPr>
+        <w:t xml:space="preserve">Estruturas repetitivas complexas </w:t>
+      </w:r>
+    </w:p>
+    <w:p>
+      <w:pPr>
+        <w:numPr>
+          <w:ilvl w:val="1"/>
+          <w:numId w:val="11"/>
+        </w:numPr>
+        <w:tabs>
+          <w:tab w:val="left" w:pos="840"/>
+        </w:tabs>
+        <w:ind w:left="840" w:leftChars="0" w:hanging="420" w:firstLineChars="0"/>
+        <w:rPr>
+          <w:highlight w:val="green"/>
+        </w:rPr>
+      </w:pPr>
+      <w:r>
+        <w:rPr>
+          <w:highlight w:val="green"/>
+          <w:lang w:val="en-US" w:eastAsia="zh-CN"/>
+        </w:rPr>
+        <w:t xml:space="preserve">Estruturas alternativas em C/C++ </w:t>
+      </w:r>
+    </w:p>
+    <w:p>
+      <w:pPr>
+        <w:numPr>
+          <w:ilvl w:val="1"/>
+          <w:numId w:val="11"/>
+        </w:numPr>
+        <w:tabs>
+          <w:tab w:val="left" w:pos="840"/>
+        </w:tabs>
+        <w:ind w:left="840" w:leftChars="0" w:hanging="420" w:firstLineChars="0"/>
+        <w:rPr>
+          <w:highlight w:val="green"/>
+        </w:rPr>
+      </w:pPr>
+      <w:r>
+        <w:rPr>
+          <w:highlight w:val="green"/>
+          <w:lang w:val="en-US" w:eastAsia="zh-CN"/>
+        </w:rPr>
+        <w:t xml:space="preserve">Funções </w:t>
+      </w:r>
+    </w:p>
+    <w:p>
+      <w:pPr>
+        <w:numPr>
+          <w:ilvl w:val="1"/>
+          <w:numId w:val="11"/>
+        </w:numPr>
+        <w:tabs>
+          <w:tab w:val="left" w:pos="840"/>
+        </w:tabs>
+        <w:ind w:left="840" w:leftChars="0" w:hanging="420" w:firstLineChars="0"/>
+        <w:rPr>
+          <w:highlight w:val="green"/>
+        </w:rPr>
+      </w:pPr>
+      <w:r>
+        <w:rPr>
+          <w:highlight w:val="green"/>
+          <w:lang w:val="en-US" w:eastAsia="zh-CN"/>
+        </w:rPr>
+        <w:t xml:space="preserve">Matrizes </w:t>
+      </w:r>
+    </w:p>
+    <w:p>
+      <w:pPr>
+        <w:numPr>
+          <w:ilvl w:val="1"/>
+          <w:numId w:val="11"/>
+        </w:numPr>
+        <w:tabs>
+          <w:tab w:val="left" w:pos="840"/>
+        </w:tabs>
+        <w:ind w:left="840" w:leftChars="0" w:hanging="420" w:firstLineChars="0"/>
+        <w:rPr>
+          <w:highlight w:val="green"/>
+        </w:rPr>
+      </w:pPr>
+      <w:r>
+        <w:rPr>
+          <w:highlight w:val="green"/>
+          <w:lang w:val="en-US" w:eastAsia="zh-CN"/>
+        </w:rPr>
+        <w:t>Cadeias de carateres (string)</w:t>
+      </w:r>
+    </w:p>
+    <w:p>
+      <w:pPr>
+        <w:rPr>
+          <w:highlight w:val="green"/>
+        </w:rPr>
+      </w:pPr>
+      <w:r>
+        <w:rPr>
+          <w:highlight w:val="green"/>
+        </w:rPr>
+        <w:t>O número mínimo de formandos são 6 e, no máximo, 15.</w:t>
       </w:r>
     </w:p>
     <w:p>
       <w:pPr>
         <w:rPr>
           <w:rFonts w:hint="default"/>
-          <w:color w:val="auto"/>
-          <w:highlight w:val="yellow"/>
         </w:rPr>
       </w:pPr>
       <w:r>
         <w:rPr>
           <w:rFonts w:hint="default"/>
-          <w:color w:val="auto"/>
-          <w:highlight w:val="yellow"/>
         </w:rPr>
         <w:fldChar w:fldCharType="begin"/>
       </w:r>
       <w:r>
         <w:rPr>
           <w:rFonts w:hint="default"/>
-          <w:color w:val="auto"/>
-          <w:highlight w:val="yellow"/>
         </w:rPr>
         <w:instrText xml:space="preserve"> HYPERLINK "http://www.catalogo.anqep.gov.pt/Ufcd/Detalhe/791" </w:instrText>
       </w:r>
       <w:r>
         <w:rPr>
           <w:rFonts w:hint="default"/>
-          <w:color w:val="auto"/>
-          <w:highlight w:val="yellow"/>
         </w:rPr>
         <w:fldChar w:fldCharType="separate"/>
       </w:r>
@@ -1334,57 +1621,8 @@
       <w:r>
         <w:rPr>
           <w:rFonts w:hint="default"/>
-          <w:color w:val="auto"/>
-          <w:highlight w:val="yellow"/>
         </w:rPr>
         <w:fldChar w:fldCharType="end"/>
-      </w:r>
-    </w:p>
-    <w:p>
-      <w:pPr>
-        <w:rPr>
-          <w:rFonts w:hint="default"/>
-          <w:color w:val="auto"/>
-          <w:highlight w:val="yellow"/>
-        </w:rPr>
-      </w:pPr>
-      <w:r>
-        <w:rPr>
-          <w:rFonts w:hint="default"/>
-          <w:color w:val="auto"/>
-          <w:highlight w:val="yellow"/>
-        </w:rPr>
-        <w:t>http://www.catalogo.anqep.gov.pt/Ufcd/Detalhe/792</w:t>
-      </w:r>
-    </w:p>
-    <w:p>
-      <w:pPr>
-        <w:rPr>
-          <w:color w:val="auto"/>
-          <w:highlight w:val="yellow"/>
-        </w:rPr>
-      </w:pPr>
-      <w:r>
-        <w:rPr>
-          <w:color w:val="auto"/>
-          <w:highlight w:val="yellow"/>
-        </w:rPr>
-        <w:t>O número mínimo de formandos são 6 e, no máximo, 15.</w:t>
-      </w:r>
-    </w:p>
-    <w:p>
-      <w:pPr>
-        <w:rPr>
-          <w:highlight w:val="yellow"/>
-          <w:lang w:val="pt-PT"/>
-        </w:rPr>
-      </w:pPr>
-      <w:r>
-        <w:rPr>
-          <w:highlight w:val="yellow"/>
-          <w:lang w:val="pt-PT"/>
-        </w:rPr>
-        <w:t>Quantos formandos por sessão (nº mínimo e nº máximo de formandos) e em que condições podem frequentar a formação.</w:t>
       </w:r>
     </w:p>
     <w:p>
@@ -1395,8 +1633,8 @@
           <w:lang w:val="pt-PT"/>
         </w:rPr>
       </w:pPr>
-      <w:bookmarkStart w:id="6" w:name="_Toc790119"/>
-      <w:bookmarkStart w:id="7" w:name="_Toc507770289"/>
+      <w:bookmarkStart w:id="6" w:name="_Toc507770289"/>
+      <w:bookmarkStart w:id="7" w:name="_Toc790119"/>
       <w:r>
         <w:rPr>
           <w:highlight w:val="green"/>
@@ -1417,19 +1655,7 @@
         <w:rPr>
           <w:highlight w:val="green"/>
         </w:rPr>
-        <w:t xml:space="preserve">O formador é, preferencialmente, </w:t>
-      </w:r>
-      <w:r>
-        <w:rPr>
-          <w:highlight w:val="green"/>
-        </w:rPr>
-        <w:t>um Engenheiro Informático ou Electrotécnico.</w:t>
-      </w:r>
-      <w:r>
-        <w:rPr>
-          <w:highlight w:val="green"/>
-        </w:rPr>
-        <w:t xml:space="preserve"> Deve ter experiência em programação na linguagem Python e em automatização de processos. </w:t>
+        <w:t xml:space="preserve">O formador é, preferencialmente, um Engenheiro Informático ou Electrotécnico. Deve ter experiência em programação na linguagem Python e em automatização de processos. </w:t>
       </w:r>
     </w:p>
     <w:p>
@@ -1440,8 +1666,8 @@
           <w:lang w:val="pt-PT"/>
         </w:rPr>
       </w:pPr>
-      <w:bookmarkStart w:id="8" w:name="_Toc790120"/>
-      <w:bookmarkStart w:id="9" w:name="_Toc507770290"/>
+      <w:bookmarkStart w:id="8" w:name="_Toc507770290"/>
+      <w:bookmarkStart w:id="9" w:name="_Toc790120"/>
       <w:r>
         <w:rPr>
           <w:highlight w:val="green"/>
@@ -1653,8 +1879,8 @@
           <w:lang w:val="pt-PT"/>
         </w:rPr>
       </w:pPr>
-      <w:bookmarkStart w:id="14" w:name="_Toc790123"/>
-      <w:bookmarkStart w:id="15" w:name="_Toc507770293"/>
+      <w:bookmarkStart w:id="14" w:name="_Toc507770293"/>
+      <w:bookmarkStart w:id="15" w:name="_Toc790123"/>
       <w:r>
         <w:rPr>
           <w:highlight w:val="green"/>
@@ -1701,7 +1927,7 @@
         <w:pStyle w:val="339"/>
         <w:numPr>
           <w:ilvl w:val="0"/>
-          <w:numId w:val="11"/>
+          <w:numId w:val="12"/>
         </w:numPr>
         <w:spacing w:before="120" w:after="120" w:line="360" w:lineRule="auto"/>
         <w:jc w:val="both"/>
@@ -1723,7 +1949,7 @@
         <w:pStyle w:val="339"/>
         <w:numPr>
           <w:ilvl w:val="0"/>
-          <w:numId w:val="11"/>
+          <w:numId w:val="12"/>
         </w:numPr>
         <w:spacing w:before="120" w:after="120" w:line="360" w:lineRule="auto"/>
         <w:jc w:val="both"/>
@@ -1948,7 +2174,7 @@
               <w:pStyle w:val="339"/>
               <w:numPr>
                 <w:ilvl w:val="0"/>
-                <w:numId w:val="12"/>
+                <w:numId w:val="13"/>
               </w:numPr>
               <w:spacing w:before="120" w:line="360" w:lineRule="auto"/>
               <w:rPr>
@@ -1973,7 +2199,7 @@
               <w:pStyle w:val="339"/>
               <w:numPr>
                 <w:ilvl w:val="0"/>
-                <w:numId w:val="12"/>
+                <w:numId w:val="13"/>
               </w:numPr>
               <w:spacing w:before="120" w:line="360" w:lineRule="auto"/>
               <w:rPr>
@@ -1998,7 +2224,7 @@
               <w:pStyle w:val="339"/>
               <w:numPr>
                 <w:ilvl w:val="0"/>
-                <w:numId w:val="12"/>
+                <w:numId w:val="13"/>
               </w:numPr>
               <w:spacing w:before="120" w:line="360" w:lineRule="auto"/>
               <w:rPr>
@@ -2068,7 +2294,7 @@
                 <w:sz w:val="20"/>
                 <w:highlight w:val="green"/>
               </w:rPr>
-              <w:t>Módulo II - Python e automação</w:t>
+              <w:t>Módulo II - Transição para Python</w:t>
             </w:r>
           </w:p>
           <w:p>
@@ -2076,7 +2302,210 @@
               <w:pStyle w:val="339"/>
               <w:numPr>
                 <w:ilvl w:val="0"/>
-                <w:numId w:val="12"/>
+                <w:numId w:val="13"/>
+              </w:numPr>
+              <w:spacing w:before="120" w:line="360" w:lineRule="auto"/>
+              <w:rPr>
+                <w:b/>
+                <w:bCs/>
+                <w:sz w:val="20"/>
+                <w:highlight w:val="green"/>
+              </w:rPr>
+            </w:pPr>
+            <w:r>
+              <w:rPr>
+                <w:b/>
+                <w:bCs/>
+                <w:sz w:val="20"/>
+                <w:highlight w:val="green"/>
+              </w:rPr>
+              <w:t>Tipos de dados</w:t>
+            </w:r>
+          </w:p>
+          <w:p>
+            <w:pPr>
+              <w:pStyle w:val="339"/>
+              <w:numPr>
+                <w:ilvl w:val="0"/>
+                <w:numId w:val="13"/>
+              </w:numPr>
+              <w:spacing w:before="120" w:line="360" w:lineRule="auto"/>
+              <w:rPr>
+                <w:b/>
+                <w:bCs/>
+                <w:sz w:val="20"/>
+                <w:highlight w:val="green"/>
+              </w:rPr>
+            </w:pPr>
+            <w:r>
+              <w:rPr>
+                <w:b/>
+                <w:bCs/>
+                <w:sz w:val="20"/>
+                <w:highlight w:val="green"/>
+              </w:rPr>
+              <w:t>Condições</w:t>
+            </w:r>
+          </w:p>
+          <w:p>
+            <w:pPr>
+              <w:pStyle w:val="339"/>
+              <w:numPr>
+                <w:ilvl w:val="0"/>
+                <w:numId w:val="13"/>
+              </w:numPr>
+              <w:spacing w:before="120" w:line="360" w:lineRule="auto"/>
+              <w:rPr>
+                <w:b/>
+                <w:bCs/>
+                <w:sz w:val="20"/>
+                <w:highlight w:val="green"/>
+              </w:rPr>
+            </w:pPr>
+            <w:r>
+              <w:rPr>
+                <w:b/>
+                <w:bCs/>
+                <w:sz w:val="20"/>
+                <w:highlight w:val="green"/>
+              </w:rPr>
+              <w:t>Listas e Dicionários</w:t>
+            </w:r>
+          </w:p>
+          <w:p>
+            <w:pPr>
+              <w:pStyle w:val="339"/>
+              <w:numPr>
+                <w:ilvl w:val="0"/>
+                <w:numId w:val="13"/>
+              </w:numPr>
+              <w:spacing w:before="120" w:line="360" w:lineRule="auto"/>
+              <w:rPr>
+                <w:b/>
+                <w:bCs/>
+                <w:sz w:val="20"/>
+                <w:highlight w:val="green"/>
+              </w:rPr>
+            </w:pPr>
+            <w:r>
+              <w:rPr>
+                <w:b/>
+                <w:bCs/>
+                <w:sz w:val="20"/>
+                <w:highlight w:val="green"/>
+              </w:rPr>
+              <w:t>Ciclos</w:t>
+            </w:r>
+          </w:p>
+          <w:p>
+            <w:pPr>
+              <w:pStyle w:val="339"/>
+              <w:numPr>
+                <w:ilvl w:val="0"/>
+                <w:numId w:val="13"/>
+              </w:numPr>
+              <w:spacing w:before="120" w:line="360" w:lineRule="auto"/>
+              <w:rPr>
+                <w:b/>
+                <w:bCs/>
+                <w:sz w:val="20"/>
+                <w:highlight w:val="green"/>
+              </w:rPr>
+            </w:pPr>
+            <w:r>
+              <w:rPr>
+                <w:b/>
+                <w:bCs/>
+                <w:sz w:val="20"/>
+                <w:highlight w:val="green"/>
+              </w:rPr>
+              <w:t>Ficheiros</w:t>
+            </w:r>
+          </w:p>
+          <w:p>
+            <w:pPr>
+              <w:pStyle w:val="339"/>
+              <w:numPr>
+                <w:ilvl w:val="0"/>
+                <w:numId w:val="13"/>
+              </w:numPr>
+              <w:spacing w:before="120" w:line="360" w:lineRule="auto"/>
+              <w:rPr>
+                <w:b/>
+                <w:bCs/>
+                <w:sz w:val="20"/>
+                <w:highlight w:val="green"/>
+              </w:rPr>
+            </w:pPr>
+            <w:r>
+              <w:rPr>
+                <w:b/>
+                <w:bCs/>
+                <w:sz w:val="20"/>
+                <w:highlight w:val="green"/>
+              </w:rPr>
+              <w:t>Um programa completo</w:t>
+            </w:r>
+          </w:p>
+        </w:tc>
+        <w:tc>
+          <w:tcPr>
+            <w:tcW w:w="2179" w:type="dxa"/>
+          </w:tcPr>
+          <w:p>
+            <w:pPr>
+              <w:spacing w:line="240" w:lineRule="auto"/>
+              <w:ind w:left="720"/>
+              <w:rPr>
+                <w:sz w:val="20"/>
+                <w:highlight w:val="green"/>
+              </w:rPr>
+            </w:pPr>
+            <w:r>
+              <w:rPr>
+                <w:sz w:val="20"/>
+                <w:highlight w:val="green"/>
+              </w:rPr>
+              <w:t>10 horas</w:t>
+            </w:r>
+          </w:p>
+        </w:tc>
+      </w:tr>
+      <w:tr>
+        <w:trPr>
+          <w:trHeight w:val="1197" w:hRule="atLeast"/>
+        </w:trPr>
+        <w:tc>
+          <w:tcPr>
+            <w:tcW w:w="6941" w:type="dxa"/>
+          </w:tcPr>
+          <w:p>
+            <w:pPr>
+              <w:spacing w:line="240" w:lineRule="auto"/>
+              <w:ind w:left="720"/>
+              <w:rPr>
+                <w:b/>
+                <w:bCs/>
+                <w:sz w:val="20"/>
+                <w:highlight w:val="green"/>
+              </w:rPr>
+            </w:pPr>
+            <w:r>
+              <w:rPr>
+                <w:b/>
+                <w:bCs/>
+                <w:sz w:val="20"/>
+                <w:highlight w:val="green"/>
+              </w:rPr>
+              <w:t>Módulo III - Python e automação</w:t>
+            </w:r>
+          </w:p>
+          <w:p>
+            <w:pPr>
+              <w:pStyle w:val="339"/>
+              <w:numPr>
+                <w:ilvl w:val="0"/>
+                <w:numId w:val="13"/>
               </w:numPr>
               <w:spacing w:before="120" w:line="360" w:lineRule="auto"/>
               <w:rPr>
@@ -2112,7 +2541,7 @@
               <w:pStyle w:val="339"/>
               <w:numPr>
                 <w:ilvl w:val="0"/>
-                <w:numId w:val="12"/>
+                <w:numId w:val="13"/>
               </w:numPr>
               <w:spacing w:before="120" w:line="360" w:lineRule="auto"/>
               <w:rPr>
@@ -2139,7 +2568,7 @@
               <w:pStyle w:val="339"/>
               <w:numPr>
                 <w:ilvl w:val="0"/>
-                <w:numId w:val="12"/>
+                <w:numId w:val="13"/>
               </w:numPr>
               <w:spacing w:before="120" w:line="360" w:lineRule="auto"/>
               <w:rPr>
@@ -2166,7 +2595,7 @@
               <w:pStyle w:val="339"/>
               <w:numPr>
                 <w:ilvl w:val="0"/>
-                <w:numId w:val="12"/>
+                <w:numId w:val="13"/>
               </w:numPr>
               <w:spacing w:before="120" w:line="360" w:lineRule="auto"/>
               <w:rPr>
@@ -2191,7 +2620,7 @@
               <w:pStyle w:val="339"/>
               <w:numPr>
                 <w:ilvl w:val="0"/>
-                <w:numId w:val="12"/>
+                <w:numId w:val="13"/>
               </w:numPr>
               <w:spacing w:before="120" w:line="360" w:lineRule="auto"/>
               <w:rPr>
@@ -2216,7 +2645,7 @@
               <w:pStyle w:val="339"/>
               <w:numPr>
                 <w:ilvl w:val="0"/>
-                <w:numId w:val="12"/>
+                <w:numId w:val="13"/>
               </w:numPr>
               <w:spacing w:before="120" w:line="360" w:lineRule="auto"/>
               <w:rPr>
@@ -2255,7 +2684,7 @@
                 <w:sz w:val="20"/>
                 <w:highlight w:val="green"/>
               </w:rPr>
-              <w:t>40 horas</w:t>
+              <w:t>30 horas</w:t>
             </w:r>
           </w:p>
         </w:tc>
@@ -2308,14 +2737,7 @@
                 <w:sz w:val="20"/>
                 <w:highlight w:val="green"/>
               </w:rPr>
-              <w:t>4</w:t>
-            </w:r>
-            <w:r>
-              <w:rPr>
-                <w:sz w:val="20"/>
-                <w:highlight w:val="green"/>
-              </w:rPr>
-              <w:t>5 horas</w:t>
+              <w:t>45 horas</w:t>
             </w:r>
           </w:p>
         </w:tc>
@@ -2408,25 +2830,107 @@
       <w:bookmarkEnd w:id="21"/>
     </w:p>
     <w:p>
-      <w:pPr/>
+      <w:pPr>
+        <w:rPr>
+          <w:highlight w:val="green"/>
+        </w:rPr>
+      </w:pPr>
       <w:r>
         <w:rPr>
-          <w:highlight w:val="yellow"/>
+          <w:highlight w:val="green"/>
         </w:rPr>
-        <w:t>Computadores com Python e bibliotecas de automação instaladas.</w:t>
+        <w:t>Computadores com sistema operativo Microsoft Windows.</w:t>
       </w:r>
     </w:p>
     <w:p>
       <w:pPr>
         <w:rPr>
-          <w:lang w:val="pt-PT"/>
+          <w:highlight w:val="green"/>
         </w:rPr>
       </w:pPr>
       <w:r>
         <w:rPr>
-          <w:lang w:val="pt-PT"/>
+          <w:highlight w:val="green"/>
         </w:rPr>
-        <w:t>Neste aspeto englobam-se os recursos materiais, técnicos, tecnológicos, didáticos e pedagógicos (ex.: instalações, equipamentos, mobiliário, disposição das mesas, todos os recursos essenciais à formação)</w:t>
+        <w:t>Software Anaconda (distribuição de Python) instalado nos computadores.</w:t>
+      </w:r>
+    </w:p>
+    <w:p>
+      <w:pPr>
+        <w:rPr>
+          <w:highlight w:val="green"/>
+        </w:rPr>
+      </w:pPr>
+      <w:r>
+        <w:rPr>
+          <w:highlight w:val="green"/>
+        </w:rPr>
+        <w:t>Bibliotecas de automação instaladas nos computadores.</w:t>
+      </w:r>
+    </w:p>
+    <w:p>
+      <w:pPr>
+        <w:rPr>
+          <w:highlight w:val="green"/>
+        </w:rPr>
+      </w:pPr>
+      <w:r>
+        <w:rPr>
+          <w:highlight w:val="green"/>
+        </w:rPr>
+        <w:t>Projetor.</w:t>
+      </w:r>
+    </w:p>
+    <w:p>
+      <w:pPr>
+        <w:rPr>
+          <w:highlight w:val="green"/>
+        </w:rPr>
+      </w:pPr>
+      <w:r>
+        <w:rPr>
+          <w:highlight w:val="green"/>
+        </w:rPr>
+        <w:t>Tela de projeção.</w:t>
+      </w:r>
+    </w:p>
+    <w:p>
+      <w:pPr>
+        <w:rPr>
+          <w:highlight w:val="green"/>
+        </w:rPr>
+      </w:pPr>
+      <w:r>
+        <w:rPr>
+          <w:highlight w:val="green"/>
+        </w:rPr>
+        <w:t>Quadro didático.</w:t>
+      </w:r>
+    </w:p>
+    <w:p>
+      <w:pPr>
+        <w:rPr>
+          <w:highlight w:val="green"/>
+        </w:rPr>
+      </w:pPr>
+      <w:r>
+        <w:rPr>
+          <w:highlight w:val="green"/>
+        </w:rPr>
+        <w:t>Marcadores.</w:t>
+      </w:r>
+    </w:p>
+    <w:p>
+      <w:pPr>
+        <w:rPr>
+          <w:highlight w:val="green"/>
+        </w:rPr>
+      </w:pPr>
+      <w:r>
+        <w:rPr>
+          <w:highlight w:val="green"/>
+        </w:rPr>
+        <w:t>Preferencialmente, as secretárias (com os computadores) estarão viradas para a tela de projeção e quadro didático.</w:t>
       </w:r>
     </w:p>
     <w:p>
@@ -2448,8 +2952,6 @@
           <w:lang w:val="pt-PT"/>
         </w:rPr>
       </w:pPr>
-      <w:bookmarkStart w:id="55" w:name="_GoBack"/>
-      <w:bookmarkEnd w:id="55"/>
     </w:p>
     <w:p>
       <w:pPr>
@@ -2503,12 +3005,14 @@
       <w:pPr>
         <w:pStyle w:val="3"/>
         <w:rPr>
+          <w:highlight w:val="green"/>
           <w:lang w:val="pt-PT"/>
         </w:rPr>
       </w:pPr>
       <w:bookmarkStart w:id="24" w:name="_Toc507770298"/>
       <w:r>
         <w:rPr>
+          <w:highlight w:val="green"/>
           <w:lang w:val="pt-PT"/>
         </w:rPr>
         <w:t>Objetivos Gerais</w:t>
@@ -2518,39 +3022,28 @@
     <w:p>
       <w:pPr>
         <w:rPr>
-          <w:lang w:val="pt-PT"/>
+          <w:highlight w:val="green"/>
         </w:rPr>
       </w:pPr>
       <w:r>
         <w:rPr>
-          <w:lang w:val="pt-PT"/>
+          <w:highlight w:val="green"/>
         </w:rPr>
-        <w:t>O que se pretende com esta formação?</w:t>
-      </w:r>
-    </w:p>
-    <w:p>
-      <w:pPr>
-        <w:rPr>
-          <w:lang w:val="pt-PT"/>
-        </w:rPr>
-      </w:pPr>
-      <w:r>
-        <w:rPr>
-          <w:lang w:val="pt-PT"/>
-        </w:rPr>
-        <w:t>O objetivo geral é o elemento que resume e apresenta a ideia central do projeto. Ele deve expressar de forma clara qual é a intenção do mesmo, qual o resultado final.</w:t>
+        <w:t>A ação de formação visa criar mais automação no local de trabalho, no que diz respeito a tarefas mundanas e repetitivas, através de tecnologias modernas.</w:t>
       </w:r>
     </w:p>
     <w:p>
       <w:pPr>
         <w:pStyle w:val="3"/>
         <w:rPr>
+          <w:highlight w:val="green"/>
           <w:lang w:val="pt-PT"/>
         </w:rPr>
       </w:pPr>
       <w:bookmarkStart w:id="25" w:name="_Toc507770299"/>
       <w:r>
         <w:rPr>
+          <w:highlight w:val="green"/>
           <w:lang w:val="pt-PT"/>
         </w:rPr>
         <w:t>Objetivos específicos</w:t>
@@ -2560,31 +3053,168 @@
     <w:p>
       <w:pPr>
         <w:rPr>
-          <w:lang w:val="pt-PT"/>
+          <w:highlight w:val="green"/>
         </w:rPr>
       </w:pPr>
       <w:r>
         <w:rPr>
-          <w:lang w:val="pt-PT"/>
+          <w:highlight w:val="green"/>
         </w:rPr>
-        <w:t>Os objetivos específicos descrevem</w:t>
+        <w:t>A formação tem por objetivo que os formandos sejam capazes, com recurso a tecnologias recentes e ao conhecimento adquirido, de:</w:t>
+      </w:r>
+    </w:p>
+    <w:p>
+      <w:pPr>
+        <w:numPr>
+          <w:ilvl w:val="0"/>
+          <w:numId w:val="14"/>
+        </w:numPr>
+        <w:tabs>
+          <w:tab w:val="left" w:pos="420"/>
+        </w:tabs>
+        <w:ind w:left="420" w:leftChars="0" w:hanging="420" w:firstLineChars="0"/>
+        <w:rPr>
+          <w:highlight w:val="green"/>
+        </w:rPr>
+      </w:pPr>
+      <w:r>
+        <w:rPr>
+          <w:highlight w:val="green"/>
+        </w:rPr>
+        <w:t>Identificar as tarefas que podem ser automizadas no seu local de trabalho;</w:t>
+      </w:r>
+    </w:p>
+    <w:p>
+      <w:pPr>
+        <w:numPr>
+          <w:ilvl w:val="0"/>
+          <w:numId w:val="14"/>
+        </w:numPr>
+        <w:tabs>
+          <w:tab w:val="left" w:pos="420"/>
+        </w:tabs>
+        <w:ind w:left="420" w:leftChars="0" w:hanging="420" w:firstLineChars="0"/>
+        <w:rPr>
+          <w:highlight w:val="green"/>
+        </w:rPr>
+      </w:pPr>
+      <w:r>
+        <w:rPr>
+          <w:highlight w:val="green"/>
+        </w:rPr>
+        <w:t>Conceber um plano de automação de uma tarefa;</w:t>
+      </w:r>
+    </w:p>
+    <w:p>
+      <w:pPr>
+        <w:numPr>
+          <w:ilvl w:val="0"/>
+          <w:numId w:val="14"/>
+        </w:numPr>
+        <w:tabs>
+          <w:tab w:val="left" w:pos="420"/>
+        </w:tabs>
+        <w:ind w:left="420" w:leftChars="0" w:hanging="420" w:firstLineChars="0"/>
+        <w:rPr>
+          <w:i w:val="0"/>
+          <w:iCs w:val="0"/>
+          <w:highlight w:val="green"/>
+        </w:rPr>
+      </w:pPr>
+      <w:r>
+        <w:rPr>
+          <w:highlight w:val="green"/>
+        </w:rPr>
+        <w:t xml:space="preserve">Densenvolver programas que retirem informação da </w:t>
       </w:r>
       <w:r>
         <w:rPr>
-          <w:rFonts w:cs="Arial"/>
-          <w:color w:val="444444"/>
-          <w:sz w:val="27"/>
-          <w:szCs w:val="27"/>
-          <w:shd w:val="clear" w:color="auto" w:fill="FFFFFF"/>
-          <w:lang w:val="pt-PT"/>
+          <w:i/>
+          <w:iCs/>
+          <w:highlight w:val="green"/>
         </w:rPr>
-        <w:t xml:space="preserve"> </w:t>
+        <w:t>web</w:t>
       </w:r>
       <w:r>
         <w:rPr>
-          <w:lang w:val="pt-PT"/>
+          <w:i w:val="0"/>
+          <w:iCs w:val="0"/>
+          <w:highlight w:val="green"/>
         </w:rPr>
-        <w:t>as etapas ou a sequência de execução para que o objetivo geral seja atingido. São as competências visadas, ou seja as alterações no comportamento dos formandos.</w:t>
+        <w:t>;</w:t>
+      </w:r>
+    </w:p>
+    <w:p>
+      <w:pPr>
+        <w:numPr>
+          <w:ilvl w:val="0"/>
+          <w:numId w:val="14"/>
+        </w:numPr>
+        <w:tabs>
+          <w:tab w:val="left" w:pos="420"/>
+        </w:tabs>
+        <w:ind w:left="420" w:leftChars="0" w:hanging="420" w:firstLineChars="0"/>
+        <w:rPr>
+          <w:i w:val="0"/>
+          <w:iCs w:val="0"/>
+          <w:highlight w:val="green"/>
+        </w:rPr>
+      </w:pPr>
+      <w:r>
+        <w:rPr>
+          <w:i w:val="0"/>
+          <w:iCs w:val="0"/>
+          <w:highlight w:val="green"/>
+        </w:rPr>
+        <w:t>Desenvolver programas que interajam com ficheiros Exel, PDF e Word;</w:t>
+      </w:r>
+    </w:p>
+    <w:p>
+      <w:pPr>
+        <w:numPr>
+          <w:ilvl w:val="0"/>
+          <w:numId w:val="14"/>
+        </w:numPr>
+        <w:tabs>
+          <w:tab w:val="left" w:pos="420"/>
+        </w:tabs>
+        <w:ind w:left="420" w:leftChars="0" w:hanging="420" w:firstLineChars="0"/>
+        <w:rPr>
+          <w:i w:val="0"/>
+          <w:iCs w:val="0"/>
+          <w:highlight w:val="green"/>
+        </w:rPr>
+      </w:pPr>
+      <w:r>
+        <w:rPr>
+          <w:i w:val="0"/>
+          <w:iCs w:val="0"/>
+          <w:highlight w:val="green"/>
+        </w:rPr>
+        <w:t>Desenvolver programas que simulem a manipulação de um teclado e rato;</w:t>
+      </w:r>
+    </w:p>
+    <w:p>
+      <w:pPr>
+        <w:numPr>
+          <w:ilvl w:val="0"/>
+          <w:numId w:val="14"/>
+        </w:numPr>
+        <w:tabs>
+          <w:tab w:val="left" w:pos="420"/>
+        </w:tabs>
+        <w:ind w:left="420" w:leftChars="0" w:hanging="420" w:firstLineChars="0"/>
+        <w:rPr>
+          <w:highlight w:val="green"/>
+        </w:rPr>
+      </w:pPr>
+      <w:r>
+        <w:rPr>
+          <w:i w:val="0"/>
+          <w:iCs w:val="0"/>
+          <w:highlight w:val="green"/>
+        </w:rPr>
+        <w:t>Desenvolver programas leiam e enviem e-mails e mensagens de texto.</w:t>
       </w:r>
     </w:p>
     <w:p>
@@ -2594,8 +3224,8 @@
           <w:lang w:val="pt-PT"/>
         </w:rPr>
       </w:pPr>
-      <w:bookmarkStart w:id="26" w:name="_Toc790128"/>
-      <w:bookmarkStart w:id="27" w:name="_Toc507770300"/>
+      <w:bookmarkStart w:id="26" w:name="_Toc507770300"/>
+      <w:bookmarkStart w:id="27" w:name="_Toc790128"/>
       <w:r>
         <w:rPr>
           <w:lang w:val="pt-PT"/>
@@ -2632,9 +3262,51 @@
       </w:r>
     </w:p>
     <w:p>
+      <w:pPr/>
+      <w:r>
+        <w:t xml:space="preserve">A avaliação das aprendizagens será realizada através </w:t>
+      </w:r>
+    </w:p>
+    <w:p>
+      <w:pPr/>
+      <w:r>
+        <w:t xml:space="preserve">A avaliação dos formandos conta com uma avaliação diagnóstico oral no início de cada módulo, teste escrito </w:t>
+      </w:r>
+    </w:p>
+    <w:p>
+      <w:pPr/>
+    </w:p>
+    <w:p>
+      <w:pPr/>
+      <w:r>
+        <w:t>A Avaliação das Aprendizagens (Nível II) é realizada em diversos momentos. No início de cada módulo é realizada uma avaliação diagnóstico oral para aferir os conhecimentos que constituem pré-requisitos. Ao longo da formação é realizada uma avaliação formativa, através da observação dos comportamentos e de uma avaliação no final do módulo. A avaliação dos comportamentos toma a forma do preenchimento de uma ficha de observação de comportamentos (</w:t>
+      </w:r>
+      <w:r>
+        <w:rPr>
+          <w:highlight w:val="red"/>
+        </w:rPr>
+        <w:t>Anexo X</w:t>
+      </w:r>
+      <w:r>
+        <w:t xml:space="preserve">) em cada sessão. A avaliação final do módulo consiste na realização de uma ficha de trabalho individual (e.g. </w:t>
+      </w:r>
+      <w:r>
+        <w:rPr>
+          <w:highlight w:val="red"/>
+        </w:rPr>
+        <w:t>Anexo X</w:t>
+      </w:r>
+      <w:r>
+        <w:t>), por escrito ou no Moodle. No final da formação, será realizada uma avaliação sumativa para aferir as aprendizagens.</w:t>
+      </w:r>
+      <w:bookmarkStart w:id="55" w:name="_GoBack"/>
+      <w:bookmarkEnd w:id="55"/>
+    </w:p>
+    <w:p>
       <w:pPr>
         <w:pStyle w:val="2"/>
         <w:rPr>
+          <w:highlight w:val="green"/>
           <w:lang w:val="pt-PT"/>
         </w:rPr>
       </w:pPr>
@@ -2642,6 +3314,7 @@
       <w:bookmarkStart w:id="29" w:name="_Toc790129"/>
       <w:r>
         <w:rPr>
+          <w:highlight w:val="green"/>
           <w:lang w:val="pt-PT"/>
         </w:rPr>
         <w:t>Avaliação da Formação</w:t>
@@ -2652,14 +3325,26 @@
     <w:p>
       <w:pPr>
         <w:rPr>
-          <w:lang w:val="pt-PT"/>
+          <w:highlight w:val="green"/>
         </w:rPr>
       </w:pPr>
       <w:r>
         <w:rPr>
-          <w:lang w:val="pt-PT"/>
+          <w:highlight w:val="green"/>
         </w:rPr>
-        <w:t>Descrever como irá ser realizada a apreciação de reação à formação por parte dos participantes (formandos, formadores).</w:t>
+        <w:t>A avaliação de Nível I (Avaliação da Reação) é realizada através de um questionário de satisfação (</w:t>
+      </w:r>
+      <w:r>
+        <w:rPr>
+          <w:highlight w:val="red"/>
+        </w:rPr>
+        <w:t>Anexo X)</w:t>
+      </w:r>
+      <w:r>
+        <w:rPr>
+          <w:highlight w:val="green"/>
+        </w:rPr>
+        <w:t xml:space="preserve"> no final do curso. O questionário avalia o formador e as condições da formação com uma escala de 1-5 e com um espaço final para comentários.</w:t>
       </w:r>
     </w:p>
     <w:p>
@@ -2668,12 +3353,6 @@
           <w:lang w:val="pt-PT"/>
         </w:rPr>
       </w:pPr>
-      <w:r>
-        <w:rPr>
-          <w:lang w:val="pt-PT"/>
-        </w:rPr>
-        <w:t>Deverá ser incluído em anexo o questionário tipo.</w:t>
-      </w:r>
     </w:p>
     <w:p>
       <w:pPr>
@@ -2780,32 +3459,26 @@
           <w:szCs w:val="22"/>
           <w:lang w:val="pt-PT"/>
         </w:rPr>
-        <w:t>Módulo x</w:t>
+        <w:t xml:space="preserve">Módulo </w:t>
       </w:r>
       <w:bookmarkEnd w:id="32"/>
       <w:bookmarkEnd w:id="33"/>
       <w:bookmarkEnd w:id="34"/>
-    </w:p>
-    <w:p>
-      <w:pPr>
-        <w:tabs>
-          <w:tab w:val="left" w:pos="993"/>
-        </w:tabs>
-        <w:rPr>
-          <w:lang w:val="pt-PT"/>
-        </w:rPr>
-      </w:pPr>
       <w:r>
         <w:rPr>
-          <w:lang w:val="pt-PT"/>
+          <w:rStyle w:val="414"/>
+          <w:rFonts w:ascii="Calibri"/>
+          <w:color w:val="2E75B6" w:themeColor="accent1" w:themeShade="BF"/>
+          <w:szCs w:val="22"/>
         </w:rPr>
-        <w:t>Nome do módulo (Selecione um dos módulos do programa do curso)</w:t>
+        <w:t>II - Python</w:t>
       </w:r>
     </w:p>
     <w:p>
       <w:pPr>
         <w:pStyle w:val="3"/>
         <w:rPr>
+          <w:highlight w:val="green"/>
           <w:lang w:val="pt-PT"/>
         </w:rPr>
       </w:pPr>
@@ -2814,6 +3487,7 @@
       <w:bookmarkStart w:id="37" w:name="_Toc507770305"/>
       <w:r>
         <w:rPr>
+          <w:highlight w:val="green"/>
           <w:lang w:val="pt-PT"/>
         </w:rPr>
         <w:t>Duração</w:t>
@@ -2825,14 +3499,14 @@
     <w:p>
       <w:pPr>
         <w:rPr>
-          <w:lang w:val="pt-PT"/>
+          <w:highlight w:val="green"/>
         </w:rPr>
       </w:pPr>
       <w:r>
         <w:rPr>
-          <w:lang w:val="pt-PT"/>
+          <w:highlight w:val="green"/>
         </w:rPr>
-        <w:t>Duração do módulo</w:t>
+        <w:t>10 horas.</w:t>
       </w:r>
     </w:p>
     <w:p>
@@ -2867,6 +3541,81 @@
     </w:p>
     <w:p>
       <w:pPr>
+        <w:spacing w:before="240" w:after="240"/>
+        <w:rPr>
+          <w:lang w:val="pt-PT"/>
+        </w:rPr>
+      </w:pPr>
+    </w:p>
+    <w:p>
+      <w:pPr>
+        <w:spacing w:before="240" w:after="240" w:line="360" w:lineRule="auto"/>
+        <w:jc w:val="both"/>
+      </w:pPr>
+      <w:r>
+        <w:t xml:space="preserve">Durante as sessões será </w:t>
+      </w:r>
+      <w:r>
+        <w:t>utilizad</w:t>
+      </w:r>
+      <w:r>
+        <w:t>o</w:t>
+      </w:r>
+      <w:r>
+        <w:t xml:space="preserve"> o método interrogativo, expositivo e o </w:t>
+      </w:r>
+      <w:r>
+        <w:t>demonstrativo</w:t>
+      </w:r>
+      <w:r>
+        <w:t xml:space="preserve">. O método interrogativo terá a finalidade de favorecer a participação e a transmissão de experiências pessoais relativamente aos conteúdos a abordar, ou relacionados. Deste modo, maximiza-se a aquisição de competências, habilidades e atitudes por parte dos formandos. O emprego do método expositivo visa difundir os conteúdos pedagógicos de forma curta, clara e concisa para o universo de formandos, o que permite a absorção de novos conhecimentos. </w:t>
+      </w:r>
+      <w:r>
+        <w:rPr>
+          <w:highlight w:val="green"/>
+        </w:rPr>
+        <w:t xml:space="preserve">O </w:t>
+      </w:r>
+      <w:r>
+        <w:rPr>
+          <w:highlight w:val="green"/>
+        </w:rPr>
+        <w:t>método demonstrativo será utilizado para cada tópico do módulo através de um exercicio exemplo que o formador resolve à frente dos formandos e, seguidamente, de um exercicio semelhante que os formandos devem resolver sob supervisão</w:t>
+      </w:r>
+      <w:r>
+        <w:rPr>
+          <w:highlight w:val="green"/>
+        </w:rPr>
+        <w:t>.</w:t>
+      </w:r>
+    </w:p>
+    <w:p>
+      <w:pPr>
+        <w:spacing w:before="240" w:after="240" w:line="360" w:lineRule="auto"/>
+        <w:jc w:val="both"/>
+      </w:pPr>
+      <w:r>
+        <w:t>Durante o decorrer do módulo em epigrafe, os formandos deverão responder a questionários de avaliação acerca dos conteúdos pedagógicos abordados, através da plataforma colaborativa Moodle.</w:t>
+      </w:r>
+    </w:p>
+    <w:p>
+      <w:pPr>
+        <w:spacing w:before="240" w:after="240"/>
+        <w:rPr>
+          <w:lang w:val="pt-PT"/>
+        </w:rPr>
+      </w:pPr>
+    </w:p>
+    <w:p>
+      <w:pPr>
+        <w:spacing w:before="240" w:after="240"/>
+        <w:rPr>
+          <w:lang w:val="pt-PT"/>
+        </w:rPr>
+      </w:pPr>
+    </w:p>
+    <w:p>
+      <w:pPr>
         <w:pStyle w:val="3"/>
         <w:rPr>
           <w:lang w:val="pt-PT"/>
@@ -2892,14 +3641,14 @@
         </w:tabs>
         <w:spacing w:before="240" w:after="240"/>
         <w:rPr>
-          <w:lang w:val="pt-PT"/>
+          <w:highlight w:val="green"/>
         </w:rPr>
       </w:pPr>
       <w:r>
         <w:rPr>
-          <w:lang w:val="pt-PT"/>
+          <w:highlight w:val="green"/>
         </w:rPr>
-        <w:t>Escreva o(s) objetivo(s) gerais desse módulo.</w:t>
+        <w:t>O módulo II visa transmitir, aos formandos, a capacidade de desenvolver programas simples na linguagem de programação Python, com base nos conhecimentos adquiridos anteriormende noutras formações de programação em C.</w:t>
       </w:r>
     </w:p>
     <w:p>
@@ -2929,14 +3678,152 @@
         </w:tabs>
         <w:spacing w:before="240" w:after="240"/>
         <w:rPr>
-          <w:lang w:val="pt-PT"/>
+          <w:highlight w:val="green"/>
         </w:rPr>
       </w:pPr>
       <w:r>
         <w:rPr>
-          <w:lang w:val="pt-PT"/>
+          <w:highlight w:val="green"/>
         </w:rPr>
-        <w:t>Escreva o(s) objetivo(s) específico(s) deste módulo.</w:t>
+        <w:t>No final do módulo, os formandos, através da linguagem de programação Python, estarão aptos a:</w:t>
+      </w:r>
+    </w:p>
+    <w:p>
+      <w:pPr>
+        <w:numPr>
+          <w:ilvl w:val="0"/>
+          <w:numId w:val="14"/>
+        </w:numPr>
+        <w:tabs>
+          <w:tab w:val="left" w:pos="420"/>
+          <w:tab w:val="left" w:pos="993"/>
+        </w:tabs>
+        <w:spacing w:before="240" w:after="240"/>
+        <w:ind w:left="420" w:leftChars="0" w:hanging="420" w:firstLineChars="0"/>
+        <w:rPr>
+          <w:highlight w:val="green"/>
+        </w:rPr>
+      </w:pPr>
+      <w:r>
+        <w:rPr>
+          <w:highlight w:val="green"/>
+        </w:rPr>
+        <w:t>Utilizar apropriadamente os diferentes tipos de dados existentes;</w:t>
+      </w:r>
+    </w:p>
+    <w:p>
+      <w:pPr>
+        <w:numPr>
+          <w:ilvl w:val="0"/>
+          <w:numId w:val="14"/>
+        </w:numPr>
+        <w:tabs>
+          <w:tab w:val="left" w:pos="420"/>
+          <w:tab w:val="left" w:pos="993"/>
+        </w:tabs>
+        <w:spacing w:before="240" w:after="240"/>
+        <w:ind w:left="420" w:leftChars="0" w:hanging="420" w:firstLineChars="0"/>
+        <w:rPr>
+          <w:highlight w:val="green"/>
+        </w:rPr>
+      </w:pPr>
+      <w:r>
+        <w:rPr>
+          <w:highlight w:val="green"/>
+        </w:rPr>
+        <w:t>Usar condições em programas;</w:t>
+      </w:r>
+    </w:p>
+    <w:p>
+      <w:pPr>
+        <w:numPr>
+          <w:ilvl w:val="0"/>
+          <w:numId w:val="14"/>
+        </w:numPr>
+        <w:tabs>
+          <w:tab w:val="left" w:pos="420"/>
+          <w:tab w:val="left" w:pos="993"/>
+        </w:tabs>
+        <w:spacing w:before="240" w:after="240"/>
+        <w:ind w:left="420" w:leftChars="0" w:hanging="420" w:firstLineChars="0"/>
+        <w:rPr>
+          <w:highlight w:val="green"/>
+        </w:rPr>
+      </w:pPr>
+      <w:r>
+        <w:rPr>
+          <w:highlight w:val="green"/>
+        </w:rPr>
+        <w:t>Usar listas e dicionários em programas;</w:t>
+      </w:r>
+    </w:p>
+    <w:p>
+      <w:pPr>
+        <w:numPr>
+          <w:ilvl w:val="0"/>
+          <w:numId w:val="14"/>
+        </w:numPr>
+        <w:tabs>
+          <w:tab w:val="left" w:pos="420"/>
+          <w:tab w:val="left" w:pos="993"/>
+        </w:tabs>
+        <w:spacing w:before="240" w:after="240"/>
+        <w:ind w:left="420" w:leftChars="0" w:hanging="420" w:firstLineChars="0"/>
+        <w:rPr>
+          <w:highlight w:val="green"/>
+        </w:rPr>
+      </w:pPr>
+      <w:r>
+        <w:rPr>
+          <w:highlight w:val="green"/>
+        </w:rPr>
+        <w:t>Usar ciclos em programas;</w:t>
+      </w:r>
+    </w:p>
+    <w:p>
+      <w:pPr>
+        <w:numPr>
+          <w:ilvl w:val="0"/>
+          <w:numId w:val="14"/>
+        </w:numPr>
+        <w:tabs>
+          <w:tab w:val="left" w:pos="420"/>
+          <w:tab w:val="left" w:pos="993"/>
+        </w:tabs>
+        <w:spacing w:before="240" w:after="240"/>
+        <w:ind w:left="420" w:leftChars="0" w:hanging="420" w:firstLineChars="0"/>
+        <w:rPr>
+          <w:highlight w:val="green"/>
+        </w:rPr>
+      </w:pPr>
+      <w:r>
+        <w:rPr>
+          <w:highlight w:val="green"/>
+        </w:rPr>
+        <w:t>Trabalhar com ficheiros;</w:t>
+      </w:r>
+    </w:p>
+    <w:p>
+      <w:pPr>
+        <w:numPr>
+          <w:ilvl w:val="0"/>
+          <w:numId w:val="14"/>
+        </w:numPr>
+        <w:tabs>
+          <w:tab w:val="left" w:pos="420"/>
+          <w:tab w:val="left" w:pos="993"/>
+        </w:tabs>
+        <w:spacing w:before="240" w:after="240"/>
+        <w:ind w:left="420" w:leftChars="0" w:hanging="420" w:firstLineChars="0"/>
+        <w:rPr>
+          <w:highlight w:val="green"/>
+        </w:rPr>
+      </w:pPr>
+      <w:r>
+        <w:rPr>
+          <w:highlight w:val="green"/>
+        </w:rPr>
+        <w:t>Desenvolver um programa completo que possa ser executado.</w:t>
       </w:r>
     </w:p>
     <w:p>
@@ -2963,14 +3850,56 @@
       <w:pPr>
         <w:spacing w:before="240" w:after="240"/>
         <w:rPr>
-          <w:lang w:val="pt-PT"/>
+          <w:highlight w:val="green"/>
         </w:rPr>
       </w:pPr>
       <w:r>
         <w:rPr>
-          <w:lang w:val="pt-PT"/>
+          <w:highlight w:val="green"/>
         </w:rPr>
-        <w:t xml:space="preserve">Indique os recursos que serão utilizados no módulo. </w:t>
+        <w:t>Computadores.</w:t>
+      </w:r>
+    </w:p>
+    <w:p>
+      <w:pPr>
+        <w:spacing w:before="240" w:after="240"/>
+        <w:rPr>
+          <w:highlight w:val="green"/>
+        </w:rPr>
+      </w:pPr>
+      <w:r>
+        <w:rPr>
+          <w:highlight w:val="green"/>
+        </w:rPr>
+        <w:t>Projetor.</w:t>
+      </w:r>
+    </w:p>
+    <w:p>
+      <w:pPr>
+        <w:spacing w:before="240" w:after="240"/>
+        <w:rPr>
+          <w:highlight w:val="green"/>
+        </w:rPr>
+      </w:pPr>
+      <w:r>
+        <w:rPr>
+          <w:highlight w:val="green"/>
+        </w:rPr>
+        <w:t>Tela.</w:t>
+      </w:r>
+    </w:p>
+    <w:p>
+      <w:pPr>
+        <w:spacing w:before="240" w:after="240"/>
+        <w:rPr>
+          <w:highlight w:val="green"/>
+        </w:rPr>
+      </w:pPr>
+      <w:r>
+        <w:rPr>
+          <w:highlight w:val="green"/>
+        </w:rPr>
+        <w:t>Distribuição Anaconda instalada.</w:t>
       </w:r>
     </w:p>
     <w:p>
@@ -2996,27 +3925,70 @@
     <w:p>
       <w:pPr>
         <w:spacing w:before="240" w:after="240"/>
+        <w:jc w:val="both"/>
         <w:rPr>
-          <w:rStyle w:val="277"/>
-          <w:b w:val="0"/>
-          <w:bCs w:val="0"/>
-          <w:smallCaps/>
-          <w:lang w:val="pt-PT"/>
+          <w:spacing w:val="5"/>
         </w:rPr>
       </w:pPr>
       <w:r>
+        <w:t xml:space="preserve">No ínicio do módulo, será feita uma avaliação de diagnóstico oral para aferir os  conhecimentos que os formandos devem possuir das formações pré-requisito.  </w:t>
+      </w:r>
+      <w:r>
         <w:rPr>
-          <w:lang w:val="pt-PT"/>
+          <w:spacing w:val="5"/>
         </w:rPr>
-        <w:t>Como será feita a avaliação deste módulo, que instrumentos de avaliação vão ser utilizados e que peso tem na avaliação final do curso.</w:t>
+        <w:t xml:space="preserve">No decorrer do módulo, será feita uma avaliação formativa, através de fichas de observação. No final do módulo, será feita uma avaliação </w:t>
+      </w:r>
+      <w:r>
+        <w:rPr>
+          <w:spacing w:val="5"/>
+        </w:rPr>
+        <w:t xml:space="preserve">através de um teste </w:t>
+      </w:r>
+      <w:r>
+        <w:rPr>
+          <w:spacing w:val="5"/>
+        </w:rPr>
+        <w:t>escrit</w:t>
+      </w:r>
+      <w:r>
+        <w:rPr>
+          <w:spacing w:val="5"/>
+        </w:rPr>
+        <w:t>o</w:t>
+      </w:r>
+      <w:r>
+        <w:rPr>
+          <w:spacing w:val="5"/>
+        </w:rPr>
+        <w:t>.</w:t>
+      </w:r>
+      <w:r>
+        <w:rPr>
+          <w:spacing w:val="5"/>
+        </w:rPr>
+        <w:t xml:space="preserve"> Um exemplo do teste escrito está no </w:t>
+      </w:r>
+      <w:r>
+        <w:rPr>
+          <w:spacing w:val="5"/>
+          <w:highlight w:val="red"/>
+        </w:rPr>
+        <w:t>Anexo I</w:t>
+      </w:r>
+      <w:r>
+        <w:rPr>
+          <w:spacing w:val="5"/>
+        </w:rPr>
+        <w:t>.</w:t>
       </w:r>
     </w:p>
     <w:p>
       <w:pPr>
         <w:spacing w:before="240" w:after="240"/>
+        <w:jc w:val="both"/>
         <w:rPr>
           <w:spacing w:val="5"/>
-          <w:lang w:val="pt-PT"/>
         </w:rPr>
       </w:pPr>
     </w:p>
@@ -3041,13 +4013,12 @@
         <w:rPr>
           <w:lang w:val="pt-PT"/>
         </w:rPr>
-        <w:t>Anexo I</w:t>
+        <w:br w:type="page"/>
       </w:r>
-      <w:bookmarkEnd w:id="51"/>
-      <w:bookmarkEnd w:id="52"/>
     </w:p>
     <w:p>
       <w:pPr>
+        <w:pStyle w:val="2"/>
         <w:jc w:val="center"/>
         <w:rPr>
           <w:lang w:val="pt-PT"/>
@@ -3057,8 +4028,551 @@
         <w:rPr>
           <w:lang w:val="pt-PT"/>
         </w:rPr>
-        <w:t>(apagar caso não seja necessário)</w:t>
+        <w:t>Anexo I</w:t>
       </w:r>
+      <w:bookmarkEnd w:id="51"/>
+      <w:bookmarkEnd w:id="52"/>
+    </w:p>
+    <w:p>
+      <w:pPr>
+        <w:pStyle w:val="2"/>
+      </w:pPr>
+      <w:r>
+        <w:t>Módulo II - Python</w:t>
+      </w:r>
+    </w:p>
+    <w:p>
+      <w:pPr>
+        <w:pStyle w:val="3"/>
+      </w:pPr>
+      <w:r>
+        <w:t>Ficha de Avaliação Formativa</w:t>
+      </w:r>
+    </w:p>
+    <w:p>
+      <w:pPr>
+        <w:rPr>
+          <w:rFonts w:hint="default"/>
+        </w:rPr>
+      </w:pPr>
+      <w:r>
+        <w:rPr>
+          <w:rFonts w:hint="default"/>
+        </w:rPr>
+        <w:t>O formando deverá nomear o tipo de dados adequado a cada situação apresentada. Para obter a classificação de Apto, o formando deverá acertar no mínimo 8 das 10 situações apresentadas. Caso acerto menos de 8 das situações apresentadas, será considerado Não apto.</w:t>
+      </w:r>
+    </w:p>
+    <w:p>
+      <w:pPr>
+        <w:rPr>
+          <w:rFonts w:hint="default"/>
+        </w:rPr>
+      </w:pPr>
+      <w:r>
+        <w:rPr>
+          <w:rFonts w:hint="default"/>
+        </w:rPr>
+        <w:t>Objectivo: Identificar o tipo de dados a utilizar em cada situação.</w:t>
+      </w:r>
+    </w:p>
+    <w:p>
+      <w:pPr>
+        <w:jc w:val="both"/>
+      </w:pPr>
+    </w:p>
+    <w:tbl>
+      <w:tblPr>
+        <w:tblStyle w:val="124"/>
+        <w:tblW w:w="8991" w:type="dxa"/>
+        <w:tblInd w:w="0" w:type="dxa"/>
+        <w:tblBorders>
+          <w:top w:val="single" w:color="auto" w:sz="4" w:space="0"/>
+          <w:left w:val="single" w:color="auto" w:sz="4" w:space="0"/>
+          <w:bottom w:val="single" w:color="auto" w:sz="4" w:space="0"/>
+          <w:right w:val="single" w:color="auto" w:sz="4" w:space="0"/>
+          <w:insideH w:val="single" w:color="auto" w:sz="4" w:space="0"/>
+          <w:insideV w:val="single" w:color="auto" w:sz="4" w:space="0"/>
+        </w:tblBorders>
+        <w:tblLayout w:type="fixed"/>
+        <w:tblCellMar>
+          <w:top w:w="0" w:type="dxa"/>
+          <w:left w:w="108" w:type="dxa"/>
+          <w:bottom w:w="0" w:type="dxa"/>
+          <w:right w:w="108" w:type="dxa"/>
+        </w:tblCellMar>
+      </w:tblPr>
+      <w:tblGrid>
+        <w:gridCol w:w="7136"/>
+        <w:gridCol w:w="1855"/>
+      </w:tblGrid>
+      <w:tr>
+        <w:tc>
+          <w:tcPr>
+            <w:tcW w:w="7136" w:type="dxa"/>
+          </w:tcPr>
+          <w:p>
+            <w:pPr>
+              <w:rPr>
+                <w:b/>
+                <w:bCs/>
+                <w:vertAlign w:val="baseline"/>
+              </w:rPr>
+            </w:pPr>
+            <w:r>
+              <w:rPr>
+                <w:b/>
+                <w:bCs/>
+                <w:vertAlign w:val="baseline"/>
+              </w:rPr>
+              <w:t>Situação</w:t>
+            </w:r>
+          </w:p>
+        </w:tc>
+        <w:tc>
+          <w:tcPr>
+            <w:tcW w:w="1855" w:type="dxa"/>
+          </w:tcPr>
+          <w:p>
+            <w:pPr>
+              <w:rPr>
+                <w:b/>
+                <w:bCs/>
+                <w:vertAlign w:val="baseline"/>
+              </w:rPr>
+            </w:pPr>
+            <w:r>
+              <w:rPr>
+                <w:b/>
+                <w:bCs/>
+                <w:vertAlign w:val="baseline"/>
+              </w:rPr>
+              <w:t>Tipo de dado</w:t>
+            </w:r>
+          </w:p>
+        </w:tc>
+      </w:tr>
+      <w:tr>
+        <w:tc>
+          <w:tcPr>
+            <w:tcW w:w="7136" w:type="dxa"/>
+          </w:tcPr>
+          <w:p>
+            <w:pPr>
+              <w:rPr>
+                <w:vertAlign w:val="baseline"/>
+              </w:rPr>
+            </w:pPr>
+            <w:r>
+              <w:rPr>
+                <w:vertAlign w:val="baseline"/>
+              </w:rPr>
+              <w:t>Quantia de dinheiro a depositar em Euros.</w:t>
+            </w:r>
+          </w:p>
+        </w:tc>
+        <w:tc>
+          <w:tcPr>
+            <w:tcW w:w="1855" w:type="dxa"/>
+          </w:tcPr>
+          <w:p>
+            <w:pPr>
+              <w:rPr>
+                <w:vertAlign w:val="baseline"/>
+              </w:rPr>
+            </w:pPr>
+          </w:p>
+        </w:tc>
+      </w:tr>
+      <w:tr>
+        <w:tc>
+          <w:tcPr>
+            <w:tcW w:w="7136" w:type="dxa"/>
+            <w:textDirection w:val="lrTb"/>
+            <w:vAlign w:val="top"/>
+          </w:tcPr>
+          <w:p>
+            <w:pPr>
+              <w:rPr>
+                <w:vertAlign w:val="baseline"/>
+              </w:rPr>
+            </w:pPr>
+            <w:r>
+              <w:rPr>
+                <w:vertAlign w:val="baseline"/>
+              </w:rPr>
+              <w:t>Temperatura de um forno em Farenheit.</w:t>
+            </w:r>
+          </w:p>
+        </w:tc>
+        <w:tc>
+          <w:tcPr>
+            <w:tcW w:w="1855" w:type="dxa"/>
+          </w:tcPr>
+          <w:p>
+            <w:pPr>
+              <w:rPr>
+                <w:vertAlign w:val="baseline"/>
+              </w:rPr>
+            </w:pPr>
+          </w:p>
+        </w:tc>
+      </w:tr>
+      <w:tr>
+        <w:tc>
+          <w:tcPr>
+            <w:tcW w:w="7136" w:type="dxa"/>
+          </w:tcPr>
+          <w:p>
+            <w:pPr>
+              <w:rPr>
+                <w:vertAlign w:val="baseline"/>
+              </w:rPr>
+            </w:pPr>
+            <w:r>
+              <w:rPr>
+                <w:vertAlign w:val="baseline"/>
+              </w:rPr>
+              <w:t>Número de pessoas na sala de aula.</w:t>
+            </w:r>
+          </w:p>
+        </w:tc>
+        <w:tc>
+          <w:tcPr>
+            <w:tcW w:w="1855" w:type="dxa"/>
+          </w:tcPr>
+          <w:p>
+            <w:pPr>
+              <w:rPr>
+                <w:vertAlign w:val="baseline"/>
+              </w:rPr>
+            </w:pPr>
+          </w:p>
+        </w:tc>
+      </w:tr>
+      <w:tr>
+        <w:tc>
+          <w:tcPr>
+            <w:tcW w:w="7136" w:type="dxa"/>
+          </w:tcPr>
+          <w:p>
+            <w:pPr>
+              <w:rPr>
+                <w:vertAlign w:val="baseline"/>
+              </w:rPr>
+            </w:pPr>
+            <w:r>
+              <w:rPr>
+                <w:vertAlign w:val="baseline"/>
+              </w:rPr>
+              <w:t>Estado do interruptor da luz do corredor.</w:t>
+            </w:r>
+          </w:p>
+        </w:tc>
+        <w:tc>
+          <w:tcPr>
+            <w:tcW w:w="1855" w:type="dxa"/>
+          </w:tcPr>
+          <w:p>
+            <w:pPr>
+              <w:rPr>
+                <w:vertAlign w:val="baseline"/>
+              </w:rPr>
+            </w:pPr>
+          </w:p>
+        </w:tc>
+      </w:tr>
+      <w:tr>
+        <w:tc>
+          <w:tcPr>
+            <w:tcW w:w="7136" w:type="dxa"/>
+            <w:textDirection w:val="lrTb"/>
+            <w:vAlign w:val="top"/>
+          </w:tcPr>
+          <w:p>
+            <w:pPr>
+              <w:rPr>
+                <w:vertAlign w:val="baseline"/>
+              </w:rPr>
+            </w:pPr>
+            <w:r>
+              <w:rPr>
+                <w:vertAlign w:val="baseline"/>
+              </w:rPr>
+              <w:t>Nome do Presidente do Uruguai.</w:t>
+            </w:r>
+          </w:p>
+        </w:tc>
+        <w:tc>
+          <w:tcPr>
+            <w:tcW w:w="1855" w:type="dxa"/>
+          </w:tcPr>
+          <w:p>
+            <w:pPr>
+              <w:rPr>
+                <w:vertAlign w:val="baseline"/>
+              </w:rPr>
+            </w:pPr>
+          </w:p>
+        </w:tc>
+      </w:tr>
+      <w:tr>
+        <w:tc>
+          <w:tcPr>
+            <w:tcW w:w="7136" w:type="dxa"/>
+            <w:textDirection w:val="lrTb"/>
+            <w:vAlign w:val="top"/>
+          </w:tcPr>
+          <w:p>
+            <w:pPr>
+              <w:rPr>
+                <w:vertAlign w:val="baseline"/>
+              </w:rPr>
+            </w:pPr>
+            <w:r>
+              <w:rPr>
+                <w:vertAlign w:val="baseline"/>
+              </w:rPr>
+              <w:t>Número de aeronaves que se despenharam em 2018.</w:t>
+            </w:r>
+          </w:p>
+        </w:tc>
+        <w:tc>
+          <w:tcPr>
+            <w:tcW w:w="1855" w:type="dxa"/>
+          </w:tcPr>
+          <w:p>
+            <w:pPr>
+              <w:rPr>
+                <w:vertAlign w:val="baseline"/>
+              </w:rPr>
+            </w:pPr>
+          </w:p>
+        </w:tc>
+      </w:tr>
+      <w:tr>
+        <w:tc>
+          <w:tcPr>
+            <w:tcW w:w="7136" w:type="dxa"/>
+            <w:textDirection w:val="lrTb"/>
+            <w:vAlign w:val="top"/>
+          </w:tcPr>
+          <w:p>
+            <w:pPr>
+              <w:rPr>
+                <w:vertAlign w:val="baseline"/>
+              </w:rPr>
+            </w:pPr>
+            <w:r>
+              <w:rPr>
+                <w:vertAlign w:val="baseline"/>
+              </w:rPr>
+              <w:t>Componente vermelha da cor RGB de um carro.</w:t>
+            </w:r>
+          </w:p>
+        </w:tc>
+        <w:tc>
+          <w:tcPr>
+            <w:tcW w:w="1855" w:type="dxa"/>
+          </w:tcPr>
+          <w:p>
+            <w:pPr>
+              <w:rPr>
+                <w:vertAlign w:val="baseline"/>
+              </w:rPr>
+            </w:pPr>
+          </w:p>
+        </w:tc>
+      </w:tr>
+      <w:tr>
+        <w:tc>
+          <w:tcPr>
+            <w:tcW w:w="7136" w:type="dxa"/>
+          </w:tcPr>
+          <w:p>
+            <w:pPr>
+              <w:rPr>
+                <w:vertAlign w:val="baseline"/>
+              </w:rPr>
+            </w:pPr>
+            <w:r>
+              <w:rPr>
+                <w:vertAlign w:val="baseline"/>
+              </w:rPr>
+              <w:t>Distância entre duas cidades em kilometros.</w:t>
+            </w:r>
+          </w:p>
+        </w:tc>
+        <w:tc>
+          <w:tcPr>
+            <w:tcW w:w="1855" w:type="dxa"/>
+          </w:tcPr>
+          <w:p>
+            <w:pPr>
+              <w:rPr>
+                <w:vertAlign w:val="baseline"/>
+              </w:rPr>
+            </w:pPr>
+          </w:p>
+        </w:tc>
+      </w:tr>
+      <w:tr>
+        <w:tc>
+          <w:tcPr>
+            <w:tcW w:w="7136" w:type="dxa"/>
+          </w:tcPr>
+          <w:p>
+            <w:pPr>
+              <w:rPr>
+                <w:vertAlign w:val="baseline"/>
+              </w:rPr>
+            </w:pPr>
+            <w:r>
+              <w:rPr>
+                <w:vertAlign w:val="baseline"/>
+              </w:rPr>
+              <w:t>Indicar se o monitor de um portátil está levantado ou fechado.</w:t>
+            </w:r>
+          </w:p>
+        </w:tc>
+        <w:tc>
+          <w:tcPr>
+            <w:tcW w:w="1855" w:type="dxa"/>
+          </w:tcPr>
+          <w:p>
+            <w:pPr>
+              <w:rPr>
+                <w:vertAlign w:val="baseline"/>
+              </w:rPr>
+            </w:pPr>
+          </w:p>
+        </w:tc>
+      </w:tr>
+      <w:tr>
+        <w:tc>
+          <w:tcPr>
+            <w:tcW w:w="7136" w:type="dxa"/>
+          </w:tcPr>
+          <w:p>
+            <w:pPr>
+              <w:rPr>
+                <w:vertAlign w:val="baseline"/>
+              </w:rPr>
+            </w:pPr>
+            <w:r>
+              <w:rPr>
+                <w:vertAlign w:val="baseline"/>
+              </w:rPr>
+              <w:t>Cor de uma caneta.</w:t>
+            </w:r>
+          </w:p>
+        </w:tc>
+        <w:tc>
+          <w:tcPr>
+            <w:tcW w:w="1855" w:type="dxa"/>
+          </w:tcPr>
+          <w:p>
+            <w:pPr>
+              <w:rPr>
+                <w:vertAlign w:val="baseline"/>
+              </w:rPr>
+            </w:pPr>
+          </w:p>
+        </w:tc>
+      </w:tr>
+      <w:tr>
+        <w:tc>
+          <w:tcPr>
+            <w:tcW w:w="8991" w:type="dxa"/>
+            <w:gridSpan w:val="2"/>
+            <w:tcBorders>
+              <w:left w:val="nil"/>
+              <w:right w:val="nil"/>
+            </w:tcBorders>
+          </w:tcPr>
+          <w:p>
+            <w:pPr>
+              <w:rPr>
+                <w:vertAlign w:val="baseline"/>
+              </w:rPr>
+            </w:pPr>
+          </w:p>
+        </w:tc>
+      </w:tr>
+      <w:tr>
+        <w:tc>
+          <w:tcPr>
+            <w:tcW w:w="7136" w:type="dxa"/>
+            <w:textDirection w:val="lrTb"/>
+            <w:vAlign w:val="top"/>
+          </w:tcPr>
+          <w:p>
+            <w:pPr>
+              <w:rPr>
+                <w:vertAlign w:val="baseline"/>
+              </w:rPr>
+            </w:pPr>
+            <w:r>
+              <w:t>Número de respostas corretas</w:t>
+            </w:r>
+          </w:p>
+        </w:tc>
+        <w:tc>
+          <w:tcPr>
+            <w:tcW w:w="1855" w:type="dxa"/>
+          </w:tcPr>
+          <w:p>
+            <w:pPr>
+              <w:rPr>
+                <w:vertAlign w:val="baseline"/>
+              </w:rPr>
+            </w:pPr>
+          </w:p>
+        </w:tc>
+      </w:tr>
+      <w:tr>
+        <w:tc>
+          <w:tcPr>
+            <w:tcW w:w="7136" w:type="dxa"/>
+            <w:textDirection w:val="lrTb"/>
+            <w:vAlign w:val="top"/>
+          </w:tcPr>
+          <w:p>
+            <w:pPr/>
+            <w:r>
+              <w:rPr>
+                <w:vertAlign w:val="baseline"/>
+              </w:rPr>
+              <w:t>Classificação final (riscar o que não interessa)</w:t>
+            </w:r>
+          </w:p>
+        </w:tc>
+        <w:tc>
+          <w:tcPr>
+            <w:tcW w:w="1855" w:type="dxa"/>
+            <w:textDirection w:val="lrTb"/>
+            <w:vAlign w:val="top"/>
+          </w:tcPr>
+          <w:p>
+            <w:pPr>
+              <w:rPr>
+                <w:vertAlign w:val="baseline"/>
+              </w:rPr>
+            </w:pPr>
+            <w:r>
+              <w:rPr>
+                <w:vertAlign w:val="baseline"/>
+              </w:rPr>
+              <w:t>Apto / Não Apto</w:t>
+            </w:r>
+          </w:p>
+        </w:tc>
+      </w:tr>
+    </w:tbl>
+    <w:p>
+      <w:pPr/>
+    </w:p>
+    <w:p>
+      <w:pPr/>
     </w:p>
     <w:p>
       <w:pPr>
@@ -3656,21 +5170,21 @@
 
 <file path=word/numbering.xml><?xml version="1.0" encoding="utf-8"?>
 <w:numbering xmlns:wpc="http://schemas.microsoft.com/office/word/2010/wordprocessingCanvas" xmlns:mc="http://schemas.openxmlformats.org/markup-compatibility/2006" xmlns:o="urn:schemas-microsoft-com:office:office" xmlns:r="http://schemas.openxmlformats.org/officeDocument/2006/relationships" xmlns:m="http://schemas.openxmlformats.org/officeDocument/2006/math" xmlns:v="urn:schemas-microsoft-com:vml" xmlns:wp14="http://schemas.microsoft.com/office/word/2010/wordprocessingDrawing" xmlns:wp="http://schemas.openxmlformats.org/drawingml/2006/wordprocessingDrawing" xmlns:w10="urn:schemas-microsoft-com:office:word" xmlns:w="http://schemas.openxmlformats.org/wordprocessingml/2006/main" xmlns:w14="http://schemas.microsoft.com/office/word/2010/wordml" xmlns:wpg="http://schemas.microsoft.com/office/word/2010/wordprocessingGroup" xmlns:wpi="http://schemas.microsoft.com/office/word/2010/wordprocessingInk" xmlns:wne="http://schemas.microsoft.com/office/word/2006/wordml" xmlns:wps="http://schemas.microsoft.com/office/word/2010/wordprocessingShape" mc:Ignorable="w14 wp14">
-  <w:abstractNum w:abstractNumId="4294967166">
-    <w:nsid w:val="FFFFFF7E"/>
+  <w:abstractNum w:abstractNumId="4294967164">
+    <w:nsid w:val="FFFFFF7C"/>
     <w:multiLevelType w:val="singleLevel"/>
-    <w:tmpl w:val="FFFFFF7E"/>
+    <w:tmpl w:val="FFFFFF7C"/>
     <w:lvl w:ilvl="0" w:tentative="1">
       <w:start w:val="1"/>
       <w:numFmt w:val="decimal"/>
-      <w:pStyle w:val="63"/>
+      <w:pStyle w:val="65"/>
       <w:lvlText w:val="%1."/>
       <w:lvlJc w:val="left"/>
       <w:pPr>
         <w:tabs>
-          <w:tab w:val="left" w:pos="1080"/>
+          <w:tab w:val="left" w:pos="1800"/>
         </w:tabs>
-        <w:ind w:left="1080" w:hanging="360"/>
+        <w:ind w:left="1800" w:hanging="360"/>
       </w:pPr>
     </w:lvl>
   </w:abstractNum>
@@ -3692,22 +5206,103 @@
       </w:pPr>
     </w:lvl>
   </w:abstractNum>
-  <w:abstractNum w:abstractNumId="4294967164">
-    <w:nsid w:val="FFFFFF7C"/>
+  <w:abstractNum w:abstractNumId="4294967167">
+    <w:nsid w:val="FFFFFF7F"/>
     <w:multiLevelType w:val="singleLevel"/>
-    <w:tmpl w:val="FFFFFF7C"/>
+    <w:tmpl w:val="FFFFFF7F"/>
     <w:lvl w:ilvl="0" w:tentative="1">
       <w:start w:val="1"/>
       <w:numFmt w:val="decimal"/>
-      <w:pStyle w:val="65"/>
+      <w:pStyle w:val="62"/>
       <w:lvlText w:val="%1."/>
       <w:lvlJc w:val="left"/>
       <w:pPr>
         <w:tabs>
-          <w:tab w:val="left" w:pos="1800"/>
+          <w:tab w:val="left" w:pos="720"/>
         </w:tabs>
-        <w:ind w:left="1800" w:hanging="360"/>
+        <w:ind w:left="720" w:hanging="360"/>
       </w:pPr>
+    </w:lvl>
+  </w:abstractNum>
+  <w:abstractNum w:abstractNumId="4294967166">
+    <w:nsid w:val="FFFFFF7E"/>
+    <w:multiLevelType w:val="singleLevel"/>
+    <w:tmpl w:val="FFFFFF7E"/>
+    <w:lvl w:ilvl="0" w:tentative="1">
+      <w:start w:val="1"/>
+      <w:numFmt w:val="decimal"/>
+      <w:pStyle w:val="63"/>
+      <w:lvlText w:val="%1."/>
+      <w:lvlJc w:val="left"/>
+      <w:pPr>
+        <w:tabs>
+          <w:tab w:val="left" w:pos="1080"/>
+        </w:tabs>
+        <w:ind w:left="1080" w:hanging="360"/>
+      </w:pPr>
+    </w:lvl>
+  </w:abstractNum>
+  <w:abstractNum w:abstractNumId="4294967169">
+    <w:nsid w:val="FFFFFF81"/>
+    <w:multiLevelType w:val="singleLevel"/>
+    <w:tmpl w:val="FFFFFF81"/>
+    <w:lvl w:ilvl="0" w:tentative="1">
+      <w:start w:val="1"/>
+      <w:numFmt w:val="bullet"/>
+      <w:pStyle w:val="54"/>
+      <w:lvlText w:val=""/>
+      <w:lvlJc w:val="left"/>
+      <w:pPr>
+        <w:tabs>
+          <w:tab w:val="left" w:pos="1440"/>
+        </w:tabs>
+        <w:ind w:left="1440" w:hanging="360"/>
+      </w:pPr>
+      <w:rPr>
+        <w:rFonts w:hint="default" w:ascii="Symbol" w:hAnsi="Symbol"/>
+      </w:rPr>
+    </w:lvl>
+  </w:abstractNum>
+  <w:abstractNum w:abstractNumId="4294967171">
+    <w:nsid w:val="FFFFFF83"/>
+    <w:multiLevelType w:val="singleLevel"/>
+    <w:tmpl w:val="FFFFFF83"/>
+    <w:lvl w:ilvl="0" w:tentative="1">
+      <w:start w:val="1"/>
+      <w:numFmt w:val="bullet"/>
+      <w:pStyle w:val="52"/>
+      <w:lvlText w:val=""/>
+      <w:lvlJc w:val="left"/>
+      <w:pPr>
+        <w:tabs>
+          <w:tab w:val="left" w:pos="720"/>
+        </w:tabs>
+        <w:ind w:left="720" w:hanging="360"/>
+      </w:pPr>
+      <w:rPr>
+        <w:rFonts w:hint="default" w:ascii="Symbol" w:hAnsi="Symbol"/>
+      </w:rPr>
+    </w:lvl>
+  </w:abstractNum>
+  <w:abstractNum w:abstractNumId="4294967177">
+    <w:nsid w:val="FFFFFF89"/>
+    <w:multiLevelType w:val="singleLevel"/>
+    <w:tmpl w:val="FFFFFF89"/>
+    <w:lvl w:ilvl="0" w:tentative="1">
+      <w:start w:val="1"/>
+      <w:numFmt w:val="bullet"/>
+      <w:pStyle w:val="51"/>
+      <w:lvlText w:val=""/>
+      <w:lvlJc w:val="left"/>
+      <w:pPr>
+        <w:tabs>
+          <w:tab w:val="left" w:pos="360"/>
+        </w:tabs>
+        <w:ind w:left="360" w:hanging="360"/>
+      </w:pPr>
+      <w:rPr>
+        <w:rFonts w:hint="default" w:ascii="Symbol" w:hAnsi="Symbol"/>
+      </w:rPr>
     </w:lvl>
   </w:abstractNum>
   <w:abstractNum w:abstractNumId="4294967168">
@@ -3731,189 +5326,6 @@
       </w:rPr>
     </w:lvl>
   </w:abstractNum>
-  <w:abstractNum w:abstractNumId="4294967167">
-    <w:nsid w:val="FFFFFF7F"/>
-    <w:multiLevelType w:val="singleLevel"/>
-    <w:tmpl w:val="FFFFFF7F"/>
-    <w:lvl w:ilvl="0" w:tentative="1">
-      <w:start w:val="1"/>
-      <w:numFmt w:val="decimal"/>
-      <w:pStyle w:val="62"/>
-      <w:lvlText w:val="%1."/>
-      <w:lvlJc w:val="left"/>
-      <w:pPr>
-        <w:tabs>
-          <w:tab w:val="left" w:pos="720"/>
-        </w:tabs>
-        <w:ind w:left="720" w:hanging="360"/>
-      </w:pPr>
-    </w:lvl>
-  </w:abstractNum>
-  <w:abstractNum w:abstractNumId="2051831750">
-    <w:nsid w:val="7A4C77C6"/>
-    <w:multiLevelType w:val="multilevel"/>
-    <w:tmpl w:val="7A4C77C6"/>
-    <w:lvl w:ilvl="0" w:tentative="1">
-      <w:start w:val="1"/>
-      <w:numFmt w:val="decimal"/>
-      <w:pStyle w:val="61"/>
-      <w:lvlText w:val="%1."/>
-      <w:lvlJc w:val="left"/>
-      <w:pPr>
-        <w:ind w:left="792" w:hanging="360"/>
-      </w:pPr>
-      <w:rPr>
-        <w:rFonts w:hint="default"/>
-        <w:b/>
-        <w:color w:val="2B579A" w:themeColor="accent5"/>
-        <w:sz w:val="28"/>
-        <w:szCs w:val="28"/>
-        <w14:textFill>
-          <w14:solidFill>
-            <w14:schemeClr w14:val="accent5"/>
-          </w14:solidFill>
-        </w14:textFill>
-      </w:rPr>
-    </w:lvl>
-    <w:lvl w:ilvl="1" w:tentative="1">
-      <w:start w:val="1"/>
-      <w:numFmt w:val="lowerLetter"/>
-      <w:lvlText w:val="%2."/>
-      <w:lvlJc w:val="left"/>
-      <w:pPr>
-        <w:ind w:left="1512" w:hanging="360"/>
-      </w:pPr>
-      <w:rPr>
-        <w:rFonts w:hint="default"/>
-      </w:rPr>
-    </w:lvl>
-    <w:lvl w:ilvl="2" w:tentative="1">
-      <w:start w:val="1"/>
-      <w:numFmt w:val="lowerRoman"/>
-      <w:lvlText w:val="%3."/>
-      <w:lvlJc w:val="right"/>
-      <w:pPr>
-        <w:ind w:left="2232" w:hanging="360"/>
-      </w:pPr>
-      <w:rPr>
-        <w:rFonts w:hint="default"/>
-      </w:rPr>
-    </w:lvl>
-    <w:lvl w:ilvl="3" w:tentative="1">
-      <w:start w:val="1"/>
-      <w:numFmt w:val="decimal"/>
-      <w:lvlText w:val="%4."/>
-      <w:lvlJc w:val="left"/>
-      <w:pPr>
-        <w:ind w:left="2952" w:hanging="360"/>
-      </w:pPr>
-      <w:rPr>
-        <w:rFonts w:hint="default"/>
-      </w:rPr>
-    </w:lvl>
-    <w:lvl w:ilvl="4" w:tentative="1">
-      <w:start w:val="1"/>
-      <w:numFmt w:val="lowerLetter"/>
-      <w:lvlText w:val="%5."/>
-      <w:lvlJc w:val="left"/>
-      <w:pPr>
-        <w:ind w:left="3672" w:hanging="360"/>
-      </w:pPr>
-      <w:rPr>
-        <w:rFonts w:hint="default"/>
-      </w:rPr>
-    </w:lvl>
-    <w:lvl w:ilvl="5" w:tentative="1">
-      <w:start w:val="1"/>
-      <w:numFmt w:val="lowerRoman"/>
-      <w:lvlText w:val="%6."/>
-      <w:lvlJc w:val="right"/>
-      <w:pPr>
-        <w:ind w:left="4392" w:hanging="360"/>
-      </w:pPr>
-      <w:rPr>
-        <w:rFonts w:hint="default"/>
-      </w:rPr>
-    </w:lvl>
-    <w:lvl w:ilvl="6" w:tentative="1">
-      <w:start w:val="1"/>
-      <w:numFmt w:val="decimal"/>
-      <w:lvlText w:val="%7."/>
-      <w:lvlJc w:val="left"/>
-      <w:pPr>
-        <w:ind w:left="5112" w:hanging="360"/>
-      </w:pPr>
-      <w:rPr>
-        <w:rFonts w:hint="default"/>
-      </w:rPr>
-    </w:lvl>
-    <w:lvl w:ilvl="7" w:tentative="1">
-      <w:start w:val="1"/>
-      <w:numFmt w:val="lowerLetter"/>
-      <w:lvlText w:val="%8."/>
-      <w:lvlJc w:val="left"/>
-      <w:pPr>
-        <w:ind w:left="5832" w:hanging="360"/>
-      </w:pPr>
-      <w:rPr>
-        <w:rFonts w:hint="default"/>
-      </w:rPr>
-    </w:lvl>
-    <w:lvl w:ilvl="8" w:tentative="1">
-      <w:start w:val="1"/>
-      <w:numFmt w:val="lowerRoman"/>
-      <w:lvlText w:val="%9."/>
-      <w:lvlJc w:val="right"/>
-      <w:pPr>
-        <w:ind w:left="6552" w:hanging="360"/>
-      </w:pPr>
-      <w:rPr>
-        <w:rFonts w:hint="default"/>
-      </w:rPr>
-    </w:lvl>
-  </w:abstractNum>
-  <w:abstractNum w:abstractNumId="4294967169">
-    <w:nsid w:val="FFFFFF81"/>
-    <w:multiLevelType w:val="singleLevel"/>
-    <w:tmpl w:val="FFFFFF81"/>
-    <w:lvl w:ilvl="0" w:tentative="1">
-      <w:start w:val="1"/>
-      <w:numFmt w:val="bullet"/>
-      <w:pStyle w:val="54"/>
-      <w:lvlText w:val=""/>
-      <w:lvlJc w:val="left"/>
-      <w:pPr>
-        <w:tabs>
-          <w:tab w:val="left" w:pos="1440"/>
-        </w:tabs>
-        <w:ind w:left="1440" w:hanging="360"/>
-      </w:pPr>
-      <w:rPr>
-        <w:rFonts w:hint="default" w:ascii="Symbol" w:hAnsi="Symbol"/>
-      </w:rPr>
-    </w:lvl>
-  </w:abstractNum>
-  <w:abstractNum w:abstractNumId="4294967177">
-    <w:nsid w:val="FFFFFF89"/>
-    <w:multiLevelType w:val="singleLevel"/>
-    <w:tmpl w:val="FFFFFF89"/>
-    <w:lvl w:ilvl="0" w:tentative="1">
-      <w:start w:val="1"/>
-      <w:numFmt w:val="bullet"/>
-      <w:pStyle w:val="51"/>
-      <w:lvlText w:val=""/>
-      <w:lvlJc w:val="left"/>
-      <w:pPr>
-        <w:tabs>
-          <w:tab w:val="left" w:pos="360"/>
-        </w:tabs>
-        <w:ind w:left="360" w:hanging="360"/>
-      </w:pPr>
-      <w:rPr>
-        <w:rFonts w:hint="default" w:ascii="Symbol" w:hAnsi="Symbol"/>
-      </w:rPr>
-    </w:lvl>
-  </w:abstractNum>
   <w:abstractNum w:abstractNumId="4294967170">
     <w:nsid w:val="FFFFFF82"/>
     <w:multiLevelType w:val="singleLevel"/>
@@ -3935,24 +5347,126 @@
       </w:rPr>
     </w:lvl>
   </w:abstractNum>
-  <w:abstractNum w:abstractNumId="4294967171">
-    <w:nsid w:val="FFFFFF83"/>
-    <w:multiLevelType w:val="singleLevel"/>
-    <w:tmpl w:val="FFFFFF83"/>
+  <w:abstractNum w:abstractNumId="2051831750">
+    <w:nsid w:val="7A4C77C6"/>
+    <w:multiLevelType w:val="multilevel"/>
+    <w:tmpl w:val="7A4C77C6"/>
     <w:lvl w:ilvl="0" w:tentative="1">
       <w:start w:val="1"/>
-      <w:numFmt w:val="bullet"/>
-      <w:pStyle w:val="52"/>
-      <w:lvlText w:val=""/>
+      <w:numFmt w:val="decimal"/>
+      <w:pStyle w:val="61"/>
+      <w:lvlText w:val="%1."/>
       <w:lvlJc w:val="left"/>
       <w:pPr>
-        <w:tabs>
-          <w:tab w:val="left" w:pos="720"/>
-        </w:tabs>
-        <w:ind w:left="720" w:hanging="360"/>
+        <w:ind w:left="792" w:hanging="360"/>
       </w:pPr>
       <w:rPr>
-        <w:rFonts w:hint="default" w:ascii="Symbol" w:hAnsi="Symbol"/>
+        <w:rFonts w:hint="default"/>
+        <w:b/>
+        <w:color w:val="2B579A" w:themeColor="accent5"/>
+        <w:sz w:val="28"/>
+        <w:szCs w:val="28"/>
+        <w14:textFill>
+          <w14:solidFill>
+            <w14:schemeClr w14:val="accent5"/>
+          </w14:solidFill>
+        </w14:textFill>
+      </w:rPr>
+    </w:lvl>
+    <w:lvl w:ilvl="1" w:tentative="1">
+      <w:start w:val="1"/>
+      <w:numFmt w:val="lowerLetter"/>
+      <w:lvlText w:val="%2."/>
+      <w:lvlJc w:val="left"/>
+      <w:pPr>
+        <w:ind w:left="1512" w:hanging="360"/>
+      </w:pPr>
+      <w:rPr>
+        <w:rFonts w:hint="default"/>
+      </w:rPr>
+    </w:lvl>
+    <w:lvl w:ilvl="2" w:tentative="1">
+      <w:start w:val="1"/>
+      <w:numFmt w:val="lowerRoman"/>
+      <w:lvlText w:val="%3."/>
+      <w:lvlJc w:val="right"/>
+      <w:pPr>
+        <w:ind w:left="2232" w:hanging="360"/>
+      </w:pPr>
+      <w:rPr>
+        <w:rFonts w:hint="default"/>
+      </w:rPr>
+    </w:lvl>
+    <w:lvl w:ilvl="3" w:tentative="1">
+      <w:start w:val="1"/>
+      <w:numFmt w:val="decimal"/>
+      <w:lvlText w:val="%4."/>
+      <w:lvlJc w:val="left"/>
+      <w:pPr>
+        <w:ind w:left="2952" w:hanging="360"/>
+      </w:pPr>
+      <w:rPr>
+        <w:rFonts w:hint="default"/>
+      </w:rPr>
+    </w:lvl>
+    <w:lvl w:ilvl="4" w:tentative="1">
+      <w:start w:val="1"/>
+      <w:numFmt w:val="lowerLetter"/>
+      <w:lvlText w:val="%5."/>
+      <w:lvlJc w:val="left"/>
+      <w:pPr>
+        <w:ind w:left="3672" w:hanging="360"/>
+      </w:pPr>
+      <w:rPr>
+        <w:rFonts w:hint="default"/>
+      </w:rPr>
+    </w:lvl>
+    <w:lvl w:ilvl="5" w:tentative="1">
+      <w:start w:val="1"/>
+      <w:numFmt w:val="lowerRoman"/>
+      <w:lvlText w:val="%6."/>
+      <w:lvlJc w:val="right"/>
+      <w:pPr>
+        <w:ind w:left="4392" w:hanging="360"/>
+      </w:pPr>
+      <w:rPr>
+        <w:rFonts w:hint="default"/>
+      </w:rPr>
+    </w:lvl>
+    <w:lvl w:ilvl="6" w:tentative="1">
+      <w:start w:val="1"/>
+      <w:numFmt w:val="decimal"/>
+      <w:lvlText w:val="%7."/>
+      <w:lvlJc w:val="left"/>
+      <w:pPr>
+        <w:ind w:left="5112" w:hanging="360"/>
+      </w:pPr>
+      <w:rPr>
+        <w:rFonts w:hint="default"/>
+      </w:rPr>
+    </w:lvl>
+    <w:lvl w:ilvl="7" w:tentative="1">
+      <w:start w:val="1"/>
+      <w:numFmt w:val="lowerLetter"/>
+      <w:lvlText w:val="%8."/>
+      <w:lvlJc w:val="left"/>
+      <w:pPr>
+        <w:ind w:left="5832" w:hanging="360"/>
+      </w:pPr>
+      <w:rPr>
+        <w:rFonts w:hint="default"/>
+      </w:rPr>
+    </w:lvl>
+    <w:lvl w:ilvl="8" w:tentative="1">
+      <w:start w:val="1"/>
+      <w:numFmt w:val="lowerRoman"/>
+      <w:lvlText w:val="%9."/>
+      <w:lvlJc w:val="right"/>
+      <w:pPr>
+        <w:ind w:left="6552" w:hanging="360"/>
+      </w:pPr>
+      <w:rPr>
+        <w:rFonts w:hint="default"/>
       </w:rPr>
     </w:lvl>
   </w:abstractNum>
@@ -4069,6 +5583,26 @@
       </w:rPr>
     </w:lvl>
   </w:abstractNum>
+  <w:abstractNum w:abstractNumId="1554924578">
+    <w:nsid w:val="5CAE4422"/>
+    <w:multiLevelType w:val="singleLevel"/>
+    <w:tmpl w:val="5CAE4422"/>
+    <w:lvl w:ilvl="0" w:tentative="1">
+      <w:start w:val="1"/>
+      <w:numFmt w:val="bullet"/>
+      <w:lvlText w:val=""/>
+      <w:lvlJc w:val="left"/>
+      <w:pPr>
+        <w:tabs>
+          <w:tab w:val="left" w:pos="420"/>
+        </w:tabs>
+        <w:ind w:left="420" w:leftChars="0" w:hanging="420" w:firstLineChars="0"/>
+      </w:pPr>
+      <w:rPr>
+        <w:rFonts w:hint="default" w:ascii="Wingdings" w:hAnsi="Wingdings"/>
+      </w:rPr>
+    </w:lvl>
+  </w:abstractNum>
   <w:abstractNum w:abstractNumId="246546836">
     <w:nsid w:val="0EB20194"/>
     <w:multiLevelType w:val="multilevel"/>
@@ -4176,6 +5710,146 @@
       <w:lvlJc w:val="left"/>
       <w:pPr>
         <w:ind w:left="7200" w:hanging="360"/>
+      </w:pPr>
+      <w:rPr>
+        <w:rFonts w:hint="default" w:ascii="Wingdings" w:hAnsi="Wingdings"/>
+      </w:rPr>
+    </w:lvl>
+  </w:abstractNum>
+  <w:abstractNum w:abstractNumId="1554975971">
+    <w:nsid w:val="5CAF0CE3"/>
+    <w:multiLevelType w:val="multilevel"/>
+    <w:tmpl w:val="5CAF0CE3"/>
+    <w:lvl w:ilvl="0" w:tentative="1">
+      <w:start w:val="1"/>
+      <w:numFmt w:val="bullet"/>
+      <w:lvlText w:val=""/>
+      <w:lvlJc w:val="left"/>
+      <w:pPr>
+        <w:tabs>
+          <w:tab w:val="left" w:pos="420"/>
+        </w:tabs>
+        <w:ind w:left="420" w:leftChars="0" w:hanging="420" w:firstLineChars="0"/>
+      </w:pPr>
+      <w:rPr>
+        <w:rFonts w:hint="default" w:ascii="Wingdings" w:hAnsi="Wingdings"/>
+      </w:rPr>
+    </w:lvl>
+    <w:lvl w:ilvl="1" w:tentative="1">
+      <w:start w:val="1"/>
+      <w:numFmt w:val="bullet"/>
+      <w:lvlText w:val=""/>
+      <w:lvlJc w:val="left"/>
+      <w:pPr>
+        <w:tabs>
+          <w:tab w:val="left" w:pos="840"/>
+        </w:tabs>
+        <w:ind w:left="840" w:leftChars="0" w:hanging="420" w:firstLineChars="0"/>
+      </w:pPr>
+      <w:rPr>
+        <w:rFonts w:hint="default" w:ascii="Wingdings" w:hAnsi="Wingdings"/>
+      </w:rPr>
+    </w:lvl>
+    <w:lvl w:ilvl="2" w:tentative="1">
+      <w:start w:val="1"/>
+      <w:numFmt w:val="bullet"/>
+      <w:lvlText w:val=""/>
+      <w:lvlJc w:val="left"/>
+      <w:pPr>
+        <w:tabs>
+          <w:tab w:val="left" w:pos="1260"/>
+        </w:tabs>
+        <w:ind w:left="1260" w:leftChars="0" w:hanging="420" w:firstLineChars="0"/>
+      </w:pPr>
+      <w:rPr>
+        <w:rFonts w:hint="default" w:ascii="Wingdings" w:hAnsi="Wingdings"/>
+      </w:rPr>
+    </w:lvl>
+    <w:lvl w:ilvl="3" w:tentative="1">
+      <w:start w:val="1"/>
+      <w:numFmt w:val="bullet"/>
+      <w:lvlText w:val=""/>
+      <w:lvlJc w:val="left"/>
+      <w:pPr>
+        <w:tabs>
+          <w:tab w:val="left" w:pos="1680"/>
+        </w:tabs>
+        <w:ind w:left="1680" w:leftChars="0" w:hanging="420" w:firstLineChars="0"/>
+      </w:pPr>
+      <w:rPr>
+        <w:rFonts w:hint="default" w:ascii="Wingdings" w:hAnsi="Wingdings"/>
+      </w:rPr>
+    </w:lvl>
+    <w:lvl w:ilvl="4" w:tentative="1">
+      <w:start w:val="1"/>
+      <w:numFmt w:val="bullet"/>
+      <w:lvlText w:val=""/>
+      <w:lvlJc w:val="left"/>
+      <w:pPr>
+        <w:tabs>
+          <w:tab w:val="left" w:pos="2100"/>
+        </w:tabs>
+        <w:ind w:left="2100" w:leftChars="0" w:hanging="420" w:firstLineChars="0"/>
+      </w:pPr>
+      <w:rPr>
+        <w:rFonts w:hint="default" w:ascii="Wingdings" w:hAnsi="Wingdings"/>
+      </w:rPr>
+    </w:lvl>
+    <w:lvl w:ilvl="5" w:tentative="1">
+      <w:start w:val="1"/>
+      <w:numFmt w:val="bullet"/>
+      <w:lvlText w:val=""/>
+      <w:lvlJc w:val="left"/>
+      <w:pPr>
+        <w:tabs>
+          <w:tab w:val="left" w:pos="2520"/>
+        </w:tabs>
+        <w:ind w:left="2520" w:leftChars="0" w:hanging="420" w:firstLineChars="0"/>
+      </w:pPr>
+      <w:rPr>
+        <w:rFonts w:hint="default" w:ascii="Wingdings" w:hAnsi="Wingdings"/>
+      </w:rPr>
+    </w:lvl>
+    <w:lvl w:ilvl="6" w:tentative="1">
+      <w:start w:val="1"/>
+      <w:numFmt w:val="bullet"/>
+      <w:lvlText w:val=""/>
+      <w:lvlJc w:val="left"/>
+      <w:pPr>
+        <w:tabs>
+          <w:tab w:val="left" w:pos="2940"/>
+        </w:tabs>
+        <w:ind w:left="2940" w:leftChars="0" w:hanging="420" w:firstLineChars="0"/>
+      </w:pPr>
+      <w:rPr>
+        <w:rFonts w:hint="default" w:ascii="Wingdings" w:hAnsi="Wingdings"/>
+      </w:rPr>
+    </w:lvl>
+    <w:lvl w:ilvl="7" w:tentative="1">
+      <w:start w:val="1"/>
+      <w:numFmt w:val="bullet"/>
+      <w:lvlText w:val=""/>
+      <w:lvlJc w:val="left"/>
+      <w:pPr>
+        <w:tabs>
+          <w:tab w:val="left" w:pos="3360"/>
+        </w:tabs>
+        <w:ind w:left="3360" w:leftChars="0" w:hanging="420" w:firstLineChars="0"/>
+      </w:pPr>
+      <w:rPr>
+        <w:rFonts w:hint="default" w:ascii="Wingdings" w:hAnsi="Wingdings"/>
+      </w:rPr>
+    </w:lvl>
+    <w:lvl w:ilvl="8" w:tentative="1">
+      <w:start w:val="1"/>
+      <w:numFmt w:val="bullet"/>
+      <w:lvlText w:val=""/>
+      <w:lvlJc w:val="left"/>
+      <w:pPr>
+        <w:tabs>
+          <w:tab w:val="left" w:pos="3780"/>
+        </w:tabs>
+        <w:ind w:left="3780" w:leftChars="0" w:hanging="420" w:firstLineChars="0"/>
       </w:pPr>
       <w:rPr>
         <w:rFonts w:hint="default" w:ascii="Wingdings" w:hAnsi="Wingdings"/>
@@ -4213,10 +5887,16 @@
     <w:abstractNumId w:val="4294967164"/>
   </w:num>
   <w:num w:numId="11">
+    <w:abstractNumId w:val="1554975971"/>
+  </w:num>
+  <w:num w:numId="12">
     <w:abstractNumId w:val="1268851033"/>
   </w:num>
-  <w:num w:numId="12">
+  <w:num w:numId="13">
     <w:abstractNumId w:val="246546836"/>
+  </w:num>
+  <w:num w:numId="14">
+    <w:abstractNumId w:val="1554924578"/>
   </w:num>
 </w:numbering>
 </file>
@@ -30617,6 +32297,7 @@
   <w:style w:type="table" w:customStyle="1" w:styleId="396">
     <w:name w:val="Plain Table 3"/>
     <w:basedOn w:val="106"/>
+    <w:qFormat/>
     <w:uiPriority w:val="43"/>
     <w:pPr>
       <w:spacing w:line="240" w:lineRule="auto"/>

</xml_diff>

<commit_message>
modulo 8, avancar com PIP
</commit_message>
<xml_diff>
--- a/pip.docx
+++ b/pip.docx
@@ -223,22 +223,29 @@
           <w:i w:val="0"/>
           <w:lang w:val="pt-PT"/>
         </w:rPr>
-        <w:t>| CFPIF 01/2019 |</w:t>
+        <w:t>| CFPIF 01/2</w:t>
       </w:r>
       <w:r>
         <w:rPr>
           <w:i w:val="0"/>
-          <w:highlight w:val="yellow"/>
+          <w:highlight w:val="none"/>
           <w:lang w:val="pt-PT"/>
         </w:rPr>
-        <w:t xml:space="preserve"> </w:t>
+        <w:t xml:space="preserve">019 | </w:t>
       </w:r>
       <w:r>
         <w:rPr>
           <w:i w:val="0"/>
-          <w:highlight w:val="yellow"/>
+          <w:highlight w:val="none"/>
         </w:rPr>
-        <w:t>X abril 2019</w:t>
+        <w:t>16</w:t>
+      </w:r>
+      <w:r>
+        <w:rPr>
+          <w:i w:val="0"/>
+          <w:highlight w:val="none"/>
+        </w:rPr>
+        <w:t xml:space="preserve"> abril 2019</w:t>
       </w:r>
     </w:p>
     <w:p>
@@ -1227,8 +1234,8 @@
           <w:lang w:val="pt-PT"/>
         </w:rPr>
       </w:pPr>
-      <w:bookmarkStart w:id="2" w:name="_Toc790117"/>
-      <w:bookmarkStart w:id="3" w:name="_Toc507770287"/>
+      <w:bookmarkStart w:id="2" w:name="_Toc507770287"/>
+      <w:bookmarkStart w:id="3" w:name="_Toc790117"/>
       <w:r>
         <w:rPr>
           <w:highlight w:val="green"/>
@@ -1281,19 +1288,7 @@
         <w:rPr>
           <w:highlight w:val="green"/>
         </w:rPr>
-        <w:t xml:space="preserve">O público-alvo são pessoas que se deparam com processos burocráticos (com potencial para serem automatizados) no quotidiano do seu trabalho e que </w:t>
-      </w:r>
-      <w:r>
-        <w:rPr>
-          <w:highlight w:val="green"/>
-        </w:rPr>
-        <w:t xml:space="preserve">frequentaram anteriormente </w:t>
-      </w:r>
-      <w:r>
-        <w:rPr>
-          <w:highlight w:val="green"/>
-        </w:rPr>
-        <w:t>formação em programação. Requisitos:</w:t>
+        <w:t>O público-alvo são pessoas que se deparam com processos burocráticos (com potencial para serem automatizados) no quotidiano do seu trabalho e que frequentaram anteriormente formação em programação. Requisitos:</w:t>
       </w:r>
     </w:p>
     <w:p>
@@ -1700,8 +1695,8 @@
           <w:lang w:val="pt-PT"/>
         </w:rPr>
       </w:pPr>
-      <w:bookmarkStart w:id="10" w:name="_Toc507770291"/>
-      <w:bookmarkStart w:id="11" w:name="_Toc790121"/>
+      <w:bookmarkStart w:id="10" w:name="_Toc790121"/>
+      <w:bookmarkStart w:id="11" w:name="_Toc507770291"/>
       <w:r>
         <w:rPr>
           <w:highlight w:val="green"/>
@@ -2780,7 +2775,43 @@
         <w:rPr>
           <w:highlight w:val="green"/>
         </w:rPr>
-        <w:t xml:space="preserve">Os métodos pedagógicos diretivos a utilizar serão o expositivo, interrogativo e demonstrativo. Nas sessões teóricas, deves-e usar o método expositivo intercalado com o interrogativo. Um conjunto (quantas sessões à consideração do formador, mas o total de horas com o método de de sessões teóricas deve ser seguido por uma sessão prática com o método demonstrativo. </w:t>
+        <w:t>Os métodos pedagógicos diretivos a utilizar serão o expositivo, interrogativo e demonstrativo. Nas sessões teóricas, deve-</w:t>
+      </w:r>
+      <w:r>
+        <w:rPr>
+          <w:highlight w:val="green"/>
+        </w:rPr>
+        <w:t>s</w:t>
+      </w:r>
+      <w:r>
+        <w:rPr>
+          <w:highlight w:val="green"/>
+        </w:rPr>
+        <w:t>e usar o método expositivo intercalado com o interrogativo. Um conjunto</w:t>
+      </w:r>
+      <w:r>
+        <w:rPr>
+          <w:highlight w:val="green"/>
+        </w:rPr>
+        <w:t xml:space="preserve"> de sessões teóricas</w:t>
+      </w:r>
+      <w:r>
+        <w:rPr>
+          <w:highlight w:val="green"/>
+        </w:rPr>
+        <w:t xml:space="preserve"> (quantas à consideração do formador</w:t>
+      </w:r>
+      <w:r>
+        <w:rPr>
+          <w:highlight w:val="green"/>
+        </w:rPr>
+        <w:t xml:space="preserve"> conforme a turma) </w:t>
+      </w:r>
+      <w:r>
+        <w:rPr>
+          <w:highlight w:val="green"/>
+        </w:rPr>
+        <w:t xml:space="preserve">deve ser seguido por uma sessão prática com o método demonstrativo. </w:t>
       </w:r>
     </w:p>
     <w:p>
@@ -2936,14 +2967,14 @@
     <w:p>
       <w:pPr>
         <w:rPr>
-          <w:lang w:val="pt-PT"/>
+          <w:highlight w:val="green"/>
         </w:rPr>
       </w:pPr>
       <w:r>
         <w:rPr>
-          <w:lang w:val="pt-PT"/>
+          <w:highlight w:val="green"/>
         </w:rPr>
-        <w:t>Prever a utilização de uma plataforma colaborativa e de aprendizagem</w:t>
+        <w:t>Plataforma Moodle.</w:t>
       </w:r>
     </w:p>
     <w:p>
@@ -2956,12 +2987,14 @@
     <w:p>
       <w:pPr>
         <w:rPr>
+          <w:highlight w:val="yellow"/>
           <w:lang w:val="pt-PT"/>
         </w:rPr>
       </w:pPr>
       <w:r>
         <w:rPr>
           <w:rFonts w:hint="default"/>
+          <w:highlight w:val="yellow"/>
           <w:lang w:val="pt-PT"/>
         </w:rPr>
         <w:t>Al Sweigart. 2015.</w:t>
@@ -2971,6 +3004,7 @@
           <w:rFonts w:hint="default"/>
           <w:i/>
           <w:iCs/>
+          <w:highlight w:val="yellow"/>
           <w:lang w:val="pt-PT"/>
         </w:rPr>
         <w:t xml:space="preserve"> Automate the Boring Stuff with Python: Practical Programming for Total Beginners</w:t>
@@ -2978,6 +3012,7 @@
       <w:r>
         <w:rPr>
           <w:rFonts w:hint="default"/>
+          <w:highlight w:val="yellow"/>
           <w:lang w:val="pt-PT"/>
         </w:rPr>
         <w:t xml:space="preserve"> (1st ed.). No Starch Press, San Francisco, CA, USA. </w:t>
@@ -2994,6 +3029,7 @@
       <w:bookmarkStart w:id="23" w:name="_Toc507770297"/>
       <w:r>
         <w:rPr>
+          <w:highlight w:val="green"/>
           <w:lang w:val="pt-PT"/>
         </w:rPr>
         <w:t>Objetivos</w:t>
@@ -3230,6 +3266,24 @@
         <w:rPr>
           <w:lang w:val="pt-PT"/>
         </w:rPr>
+        <w:br w:type="page"/>
+      </w:r>
+    </w:p>
+    <w:p>
+      <w:pPr>
+        <w:pStyle w:val="2"/>
+        <w:rPr>
+          <w:color w:val="auto"/>
+          <w:highlight w:val="green"/>
+          <w:lang w:val="pt-PT"/>
+        </w:rPr>
+      </w:pPr>
+      <w:r>
+        <w:rPr>
+          <w:color w:val="auto"/>
+          <w:highlight w:val="green"/>
+          <w:lang w:val="pt-PT"/>
+        </w:rPr>
         <w:t>Avaliação das Aprendizagens</w:t>
       </w:r>
       <w:bookmarkEnd w:id="26"/>
@@ -3238,82 +3292,1564 @@
     <w:p>
       <w:pPr>
         <w:rPr>
-          <w:lang w:val="pt-PT"/>
+          <w:color w:val="auto"/>
+          <w:highlight w:val="green"/>
         </w:rPr>
       </w:pPr>
       <w:r>
         <w:rPr>
-          <w:lang w:val="pt-PT"/>
+          <w:color w:val="auto"/>
+          <w:highlight w:val="green"/>
         </w:rPr>
-        <w:t>Descrição dos tipos, técnicas e instrumentos de avaliação; como se procederá ao cálculo da nota final (incluir a fórmula de cálculo da nota final).</w:t>
+        <w:t>A Avaliação das Aprendizagens (Nível II) é realizada em diversos momentos. No início de cada módulo é realizada uma avaliação diagnóstico oral para aferir os conhecimentos que constituem pré-requisitos. Ao longo da formação é realizada uma avaliação formativa, através da observação dos comportamentos e de uma avaliação no final do módulo. A avaliação dos comportamentos toma a forma do preenchimento de uma ficha de observação de comportamentos (Anexo I) em cada sessão. A avaliação final do módulo consiste na realização de uma ficha de trabalho individual (e.g. Anexo II), por escrito ou no Moodle. Os formandos devem ficar aptos em cada módulo para concluir com sucesso a formação.  No final da formação, será realizada uma avaliação sumativa para aferir as aprendizagens, na forma de um teste escrito.</w:t>
       </w:r>
     </w:p>
     <w:p>
       <w:pPr>
         <w:rPr>
-          <w:lang w:val="pt-PT"/>
+          <w:color w:val="auto"/>
+          <w:highlight w:val="green"/>
         </w:rPr>
       </w:pPr>
       <w:r>
         <w:rPr>
-          <w:lang w:val="pt-PT"/>
+          <w:color w:val="auto"/>
+          <w:highlight w:val="green"/>
         </w:rPr>
-        <w:t>O peso de cada um dos elementos apresentados é distinto para a determinação da avaliação final dos formandos (Avaliação de Diagnóstico, Avaliação Formativa, Avaliação Sumativa)</w:t>
+        <w:t>A nota final tem 2 componentes principais: avaliações escritas e avaliações das fichas de observação. A cotação das 2 componentes e as suas subcomponentes está apresentada nas tabelas abaixo.</w:t>
       </w:r>
     </w:p>
     <w:p>
-      <w:pPr/>
-      <w:r>
-        <w:t xml:space="preserve">A avaliação das aprendizagens será realizada através </w:t>
-      </w:r>
+      <w:pPr>
+        <w:rPr>
+          <w:color w:val="auto"/>
+          <w:highlight w:val="green"/>
+        </w:rPr>
+      </w:pPr>
     </w:p>
-    <w:p>
-      <w:pPr/>
-      <w:r>
-        <w:t xml:space="preserve">A avaliação dos formandos conta com uma avaliação diagnóstico oral no início de cada módulo, teste escrito </w:t>
-      </w:r>
-    </w:p>
-    <w:p>
-      <w:pPr/>
-    </w:p>
-    <w:p>
-      <w:pPr/>
-      <w:r>
-        <w:t>A Avaliação das Aprendizagens (Nível II) é realizada em diversos momentos. No início de cada módulo é realizada uma avaliação diagnóstico oral para aferir os conhecimentos que constituem pré-requisitos. Ao longo da formação é realizada uma avaliação formativa, através da observação dos comportamentos e de uma avaliação no final do módulo. A avaliação dos comportamentos toma a forma do preenchimento de uma ficha de observação de comportamentos (</w:t>
-      </w:r>
-      <w:r>
-        <w:rPr>
-          <w:highlight w:val="red"/>
-        </w:rPr>
-        <w:t>Anexo X</w:t>
-      </w:r>
-      <w:r>
-        <w:t xml:space="preserve">) em cada sessão. A avaliação final do módulo consiste na realização de uma ficha de trabalho individual (e.g. </w:t>
-      </w:r>
-      <w:r>
-        <w:rPr>
-          <w:highlight w:val="red"/>
-        </w:rPr>
-        <w:t>Anexo X</w:t>
-      </w:r>
-      <w:r>
-        <w:t>), por escrito ou no Moodle. No final da formação, será realizada uma avaliação sumativa para aferir as aprendizagens.</w:t>
-      </w:r>
-      <w:bookmarkStart w:id="55" w:name="_GoBack"/>
-      <w:bookmarkEnd w:id="55"/>
-    </w:p>
+    <w:tbl>
+      <w:tblPr>
+        <w:tblStyle w:val="124"/>
+        <w:tblW w:w="9539" w:type="dxa"/>
+        <w:tblInd w:w="0" w:type="dxa"/>
+        <w:tblBorders>
+          <w:top w:val="single" w:color="auto" w:sz="4" w:space="0"/>
+          <w:left w:val="single" w:color="auto" w:sz="4" w:space="0"/>
+          <w:bottom w:val="single" w:color="auto" w:sz="4" w:space="0"/>
+          <w:right w:val="single" w:color="auto" w:sz="4" w:space="0"/>
+          <w:insideH w:val="single" w:color="auto" w:sz="4" w:space="0"/>
+          <w:insideV w:val="single" w:color="auto" w:sz="4" w:space="0"/>
+        </w:tblBorders>
+        <w:tblLayout w:type="fixed"/>
+        <w:tblCellMar>
+          <w:top w:w="0" w:type="dxa"/>
+          <w:left w:w="108" w:type="dxa"/>
+          <w:bottom w:w="0" w:type="dxa"/>
+          <w:right w:w="108" w:type="dxa"/>
+        </w:tblCellMar>
+      </w:tblPr>
+      <w:tblGrid>
+        <w:gridCol w:w="4150"/>
+        <w:gridCol w:w="681"/>
+        <w:gridCol w:w="464"/>
+        <w:gridCol w:w="3580"/>
+        <w:gridCol w:w="664"/>
+      </w:tblGrid>
+      <w:tr>
+        <w:trPr>
+          <w:trHeight w:val="526" w:hRule="atLeast"/>
+        </w:trPr>
+        <w:tc>
+          <w:tcPr>
+            <w:tcW w:w="4831" w:type="dxa"/>
+            <w:gridSpan w:val="2"/>
+            <w:tcBorders>
+              <w:top w:val="single" w:color="auto" w:sz="4" w:space="0"/>
+              <w:left w:val="single" w:color="auto" w:sz="4" w:space="0"/>
+              <w:bottom w:val="single" w:color="auto" w:sz="4" w:space="0"/>
+            </w:tcBorders>
+          </w:tcPr>
+          <w:p>
+            <w:pPr>
+              <w:rPr>
+                <w:color w:val="auto"/>
+                <w:highlight w:val="green"/>
+                <w:vertAlign w:val="baseline"/>
+              </w:rPr>
+            </w:pPr>
+            <w:r>
+              <w:rPr>
+                <w:b/>
+                <w:bCs/>
+                <w:color w:val="auto"/>
+                <w:highlight w:val="green"/>
+              </w:rPr>
+              <w:t>Avaliação Final</w:t>
+            </w:r>
+          </w:p>
+        </w:tc>
+        <w:tc>
+          <w:tcPr>
+            <w:tcW w:w="464" w:type="dxa"/>
+            <w:tcBorders>
+              <w:top w:val="nil"/>
+              <w:left w:val="nil"/>
+              <w:bottom w:val="nil"/>
+              <w:right w:val="nil"/>
+            </w:tcBorders>
+          </w:tcPr>
+          <w:p>
+            <w:pPr>
+              <w:rPr>
+                <w:color w:val="auto"/>
+                <w:highlight w:val="green"/>
+                <w:vertAlign w:val="baseline"/>
+              </w:rPr>
+            </w:pPr>
+          </w:p>
+        </w:tc>
+        <w:tc>
+          <w:tcPr>
+            <w:tcW w:w="3580" w:type="dxa"/>
+            <w:tcBorders>
+              <w:top w:val="nil"/>
+              <w:left w:val="nil"/>
+              <w:bottom w:val="nil"/>
+              <w:right w:val="nil"/>
+            </w:tcBorders>
+          </w:tcPr>
+          <w:p>
+            <w:pPr>
+              <w:rPr>
+                <w:color w:val="auto"/>
+                <w:highlight w:val="green"/>
+                <w:vertAlign w:val="baseline"/>
+              </w:rPr>
+            </w:pPr>
+          </w:p>
+        </w:tc>
+        <w:tc>
+          <w:tcPr>
+            <w:tcW w:w="664" w:type="dxa"/>
+            <w:tcBorders>
+              <w:top w:val="nil"/>
+              <w:left w:val="nil"/>
+              <w:bottom w:val="nil"/>
+              <w:right w:val="nil"/>
+            </w:tcBorders>
+          </w:tcPr>
+          <w:p>
+            <w:pPr>
+              <w:rPr>
+                <w:color w:val="auto"/>
+                <w:highlight w:val="green"/>
+                <w:vertAlign w:val="baseline"/>
+              </w:rPr>
+            </w:pPr>
+          </w:p>
+        </w:tc>
+      </w:tr>
+      <w:tr>
+        <w:trPr>
+          <w:trHeight w:val="526" w:hRule="atLeast"/>
+        </w:trPr>
+        <w:tc>
+          <w:tcPr>
+            <w:tcW w:w="4150" w:type="dxa"/>
+            <w:tcBorders>
+              <w:top w:val="single" w:color="auto" w:sz="4" w:space="0"/>
+              <w:left w:val="single" w:color="auto" w:sz="4" w:space="0"/>
+              <w:bottom w:val="single" w:color="auto" w:sz="4" w:space="0"/>
+              <w:right w:val="single" w:color="auto" w:sz="4" w:space="0"/>
+            </w:tcBorders>
+            <w:textDirection w:val="lrTb"/>
+            <w:vAlign w:val="top"/>
+          </w:tcPr>
+          <w:p>
+            <w:pPr>
+              <w:rPr>
+                <w:color w:val="auto"/>
+                <w:highlight w:val="green"/>
+              </w:rPr>
+            </w:pPr>
+            <w:r>
+              <w:rPr>
+                <w:color w:val="auto"/>
+                <w:highlight w:val="green"/>
+              </w:rPr>
+              <w:t>Avaliações escritas</w:t>
+            </w:r>
+          </w:p>
+        </w:tc>
+        <w:tc>
+          <w:tcPr>
+            <w:tcW w:w="681" w:type="dxa"/>
+            <w:tcBorders>
+              <w:top w:val="single" w:color="auto" w:sz="4" w:space="0"/>
+              <w:left w:val="single" w:color="auto" w:sz="4" w:space="0"/>
+              <w:bottom w:val="single" w:color="auto" w:sz="4" w:space="0"/>
+              <w:right w:val="single" w:color="auto" w:sz="4" w:space="0"/>
+            </w:tcBorders>
+            <w:textDirection w:val="lrTb"/>
+            <w:vAlign w:val="top"/>
+          </w:tcPr>
+          <w:p>
+            <w:pPr>
+              <w:rPr>
+                <w:color w:val="auto"/>
+                <w:highlight w:val="green"/>
+                <w:vertAlign w:val="baseline"/>
+              </w:rPr>
+            </w:pPr>
+            <w:r>
+              <w:rPr>
+                <w:color w:val="auto"/>
+                <w:highlight w:val="green"/>
+                <w:vertAlign w:val="baseline"/>
+              </w:rPr>
+              <w:t>60%</w:t>
+            </w:r>
+          </w:p>
+        </w:tc>
+        <w:tc>
+          <w:tcPr>
+            <w:tcW w:w="464" w:type="dxa"/>
+            <w:tcBorders>
+              <w:top w:val="nil"/>
+              <w:left w:val="single" w:color="auto" w:sz="4" w:space="0"/>
+              <w:bottom w:val="nil"/>
+              <w:right w:val="nil"/>
+            </w:tcBorders>
+            <w:textDirection w:val="lrTb"/>
+            <w:vAlign w:val="top"/>
+          </w:tcPr>
+          <w:p>
+            <w:pPr>
+              <w:rPr>
+                <w:color w:val="auto"/>
+                <w:highlight w:val="green"/>
+                <w:vertAlign w:val="baseline"/>
+              </w:rPr>
+            </w:pPr>
+          </w:p>
+        </w:tc>
+        <w:tc>
+          <w:tcPr>
+            <w:tcW w:w="3580" w:type="dxa"/>
+            <w:tcBorders>
+              <w:top w:val="nil"/>
+              <w:left w:val="nil"/>
+              <w:bottom w:val="nil"/>
+              <w:right w:val="nil"/>
+            </w:tcBorders>
+            <w:textDirection w:val="lrTb"/>
+            <w:vAlign w:val="top"/>
+          </w:tcPr>
+          <w:p>
+            <w:pPr>
+              <w:rPr>
+                <w:color w:val="auto"/>
+                <w:highlight w:val="green"/>
+                <w:vertAlign w:val="baseline"/>
+              </w:rPr>
+            </w:pPr>
+          </w:p>
+        </w:tc>
+        <w:tc>
+          <w:tcPr>
+            <w:tcW w:w="664" w:type="dxa"/>
+            <w:tcBorders>
+              <w:top w:val="nil"/>
+              <w:left w:val="nil"/>
+              <w:bottom w:val="nil"/>
+              <w:right w:val="nil"/>
+            </w:tcBorders>
+            <w:textDirection w:val="lrTb"/>
+            <w:vAlign w:val="top"/>
+          </w:tcPr>
+          <w:p>
+            <w:pPr>
+              <w:rPr>
+                <w:color w:val="auto"/>
+                <w:highlight w:val="green"/>
+                <w:vertAlign w:val="baseline"/>
+              </w:rPr>
+            </w:pPr>
+          </w:p>
+        </w:tc>
+      </w:tr>
+      <w:tr>
+        <w:trPr>
+          <w:trHeight w:val="526" w:hRule="atLeast"/>
+        </w:trPr>
+        <w:tc>
+          <w:tcPr>
+            <w:tcW w:w="4150" w:type="dxa"/>
+            <w:tcBorders>
+              <w:top w:val="single" w:color="auto" w:sz="4" w:space="0"/>
+              <w:left w:val="single" w:color="auto" w:sz="4" w:space="0"/>
+              <w:bottom w:val="single" w:color="auto" w:sz="4" w:space="0"/>
+              <w:right w:val="single" w:color="auto" w:sz="4" w:space="0"/>
+            </w:tcBorders>
+            <w:textDirection w:val="lrTb"/>
+            <w:vAlign w:val="top"/>
+          </w:tcPr>
+          <w:p>
+            <w:pPr>
+              <w:rPr>
+                <w:color w:val="auto"/>
+                <w:highlight w:val="green"/>
+              </w:rPr>
+            </w:pPr>
+            <w:r>
+              <w:rPr>
+                <w:color w:val="auto"/>
+                <w:highlight w:val="green"/>
+              </w:rPr>
+              <w:t>Avaliação formativa por observação</w:t>
+            </w:r>
+          </w:p>
+        </w:tc>
+        <w:tc>
+          <w:tcPr>
+            <w:tcW w:w="681" w:type="dxa"/>
+            <w:tcBorders>
+              <w:top w:val="single" w:color="auto" w:sz="4" w:space="0"/>
+              <w:left w:val="single" w:color="auto" w:sz="4" w:space="0"/>
+              <w:bottom w:val="single" w:color="auto" w:sz="4" w:space="0"/>
+              <w:right w:val="single" w:color="auto" w:sz="4" w:space="0"/>
+            </w:tcBorders>
+            <w:textDirection w:val="lrTb"/>
+            <w:vAlign w:val="top"/>
+          </w:tcPr>
+          <w:p>
+            <w:pPr>
+              <w:rPr>
+                <w:color w:val="auto"/>
+                <w:highlight w:val="green"/>
+                <w:vertAlign w:val="baseline"/>
+              </w:rPr>
+            </w:pPr>
+            <w:r>
+              <w:rPr>
+                <w:color w:val="auto"/>
+                <w:highlight w:val="green"/>
+                <w:vertAlign w:val="baseline"/>
+              </w:rPr>
+              <w:t>40%</w:t>
+            </w:r>
+          </w:p>
+        </w:tc>
+        <w:tc>
+          <w:tcPr>
+            <w:tcW w:w="464" w:type="dxa"/>
+            <w:tcBorders>
+              <w:top w:val="nil"/>
+              <w:left w:val="single" w:color="auto" w:sz="4" w:space="0"/>
+              <w:bottom w:val="nil"/>
+              <w:right w:val="nil"/>
+            </w:tcBorders>
+            <w:textDirection w:val="lrTb"/>
+            <w:vAlign w:val="top"/>
+          </w:tcPr>
+          <w:p>
+            <w:pPr>
+              <w:rPr>
+                <w:color w:val="auto"/>
+                <w:highlight w:val="green"/>
+                <w:vertAlign w:val="baseline"/>
+              </w:rPr>
+            </w:pPr>
+          </w:p>
+        </w:tc>
+        <w:tc>
+          <w:tcPr>
+            <w:tcW w:w="3580" w:type="dxa"/>
+            <w:tcBorders>
+              <w:top w:val="nil"/>
+              <w:left w:val="nil"/>
+              <w:bottom w:val="nil"/>
+              <w:right w:val="nil"/>
+            </w:tcBorders>
+            <w:textDirection w:val="lrTb"/>
+            <w:vAlign w:val="top"/>
+          </w:tcPr>
+          <w:p>
+            <w:pPr>
+              <w:rPr>
+                <w:color w:val="auto"/>
+                <w:highlight w:val="green"/>
+                <w:vertAlign w:val="baseline"/>
+              </w:rPr>
+            </w:pPr>
+          </w:p>
+        </w:tc>
+        <w:tc>
+          <w:tcPr>
+            <w:tcW w:w="664" w:type="dxa"/>
+            <w:tcBorders>
+              <w:top w:val="nil"/>
+              <w:left w:val="nil"/>
+              <w:bottom w:val="nil"/>
+              <w:right w:val="nil"/>
+            </w:tcBorders>
+            <w:textDirection w:val="lrTb"/>
+            <w:vAlign w:val="top"/>
+          </w:tcPr>
+          <w:p>
+            <w:pPr>
+              <w:rPr>
+                <w:color w:val="auto"/>
+                <w:highlight w:val="green"/>
+                <w:vertAlign w:val="baseline"/>
+              </w:rPr>
+            </w:pPr>
+          </w:p>
+        </w:tc>
+      </w:tr>
+      <w:tr>
+        <w:trPr>
+          <w:trHeight w:val="526" w:hRule="atLeast"/>
+        </w:trPr>
+        <w:tc>
+          <w:tcPr>
+            <w:tcW w:w="4150" w:type="dxa"/>
+            <w:tcBorders>
+              <w:top w:val="single" w:color="auto" w:sz="4" w:space="0"/>
+              <w:left w:val="nil"/>
+              <w:bottom w:val="single" w:color="auto" w:sz="4" w:space="0"/>
+              <w:right w:val="nil"/>
+            </w:tcBorders>
+          </w:tcPr>
+          <w:p>
+            <w:pPr>
+              <w:rPr>
+                <w:color w:val="auto"/>
+                <w:highlight w:val="green"/>
+              </w:rPr>
+            </w:pPr>
+          </w:p>
+        </w:tc>
+        <w:tc>
+          <w:tcPr>
+            <w:tcW w:w="681" w:type="dxa"/>
+            <w:tcBorders>
+              <w:top w:val="single" w:color="auto" w:sz="4" w:space="0"/>
+              <w:left w:val="nil"/>
+              <w:bottom w:val="nil"/>
+              <w:right w:val="nil"/>
+            </w:tcBorders>
+          </w:tcPr>
+          <w:p>
+            <w:pPr>
+              <w:rPr>
+                <w:color w:val="auto"/>
+                <w:highlight w:val="green"/>
+                <w:vertAlign w:val="baseline"/>
+              </w:rPr>
+            </w:pPr>
+          </w:p>
+        </w:tc>
+        <w:tc>
+          <w:tcPr>
+            <w:tcW w:w="464" w:type="dxa"/>
+            <w:tcBorders>
+              <w:top w:val="nil"/>
+              <w:left w:val="nil"/>
+              <w:bottom w:val="nil"/>
+              <w:right w:val="nil"/>
+            </w:tcBorders>
+          </w:tcPr>
+          <w:p>
+            <w:pPr>
+              <w:rPr>
+                <w:color w:val="auto"/>
+                <w:highlight w:val="green"/>
+                <w:vertAlign w:val="baseline"/>
+              </w:rPr>
+            </w:pPr>
+          </w:p>
+        </w:tc>
+        <w:tc>
+          <w:tcPr>
+            <w:tcW w:w="3580" w:type="dxa"/>
+            <w:tcBorders>
+              <w:top w:val="nil"/>
+              <w:left w:val="nil"/>
+              <w:bottom w:val="single" w:color="auto" w:sz="4" w:space="0"/>
+              <w:right w:val="nil"/>
+            </w:tcBorders>
+          </w:tcPr>
+          <w:p>
+            <w:pPr>
+              <w:rPr>
+                <w:color w:val="auto"/>
+                <w:highlight w:val="green"/>
+                <w:vertAlign w:val="baseline"/>
+              </w:rPr>
+            </w:pPr>
+          </w:p>
+        </w:tc>
+        <w:tc>
+          <w:tcPr>
+            <w:tcW w:w="664" w:type="dxa"/>
+            <w:tcBorders>
+              <w:top w:val="nil"/>
+              <w:left w:val="nil"/>
+              <w:bottom w:val="nil"/>
+              <w:right w:val="nil"/>
+            </w:tcBorders>
+          </w:tcPr>
+          <w:p>
+            <w:pPr>
+              <w:rPr>
+                <w:color w:val="auto"/>
+                <w:highlight w:val="green"/>
+                <w:vertAlign w:val="baseline"/>
+              </w:rPr>
+            </w:pPr>
+          </w:p>
+        </w:tc>
+      </w:tr>
+      <w:tr>
+        <w:trPr>
+          <w:trHeight w:val="526" w:hRule="atLeast"/>
+        </w:trPr>
+        <w:tc>
+          <w:tcPr>
+            <w:tcW w:w="4831" w:type="dxa"/>
+            <w:gridSpan w:val="2"/>
+            <w:tcBorders>
+              <w:top w:val="single" w:color="auto" w:sz="4" w:space="0"/>
+              <w:left w:val="single" w:color="auto" w:sz="4" w:space="0"/>
+              <w:bottom w:val="single" w:color="auto" w:sz="4" w:space="0"/>
+            </w:tcBorders>
+          </w:tcPr>
+          <w:p>
+            <w:pPr>
+              <w:rPr>
+                <w:color w:val="auto"/>
+                <w:highlight w:val="green"/>
+                <w:vertAlign w:val="baseline"/>
+              </w:rPr>
+            </w:pPr>
+            <w:r>
+              <w:rPr>
+                <w:b/>
+                <w:bCs/>
+                <w:color w:val="auto"/>
+                <w:highlight w:val="green"/>
+              </w:rPr>
+              <w:t>Avaliações escritas</w:t>
+            </w:r>
+          </w:p>
+        </w:tc>
+        <w:tc>
+          <w:tcPr>
+            <w:tcW w:w="464" w:type="dxa"/>
+            <w:tcBorders>
+              <w:top w:val="nil"/>
+              <w:left w:val="nil"/>
+              <w:bottom w:val="single" w:color="auto" w:sz="4" w:space="0"/>
+              <w:right w:val="single" w:color="auto" w:sz="4" w:space="0"/>
+            </w:tcBorders>
+            <w:textDirection w:val="lrTb"/>
+            <w:vAlign w:val="top"/>
+          </w:tcPr>
+          <w:p>
+            <w:pPr>
+              <w:rPr>
+                <w:color w:val="auto"/>
+                <w:highlight w:val="green"/>
+                <w:vertAlign w:val="baseline"/>
+              </w:rPr>
+            </w:pPr>
+          </w:p>
+        </w:tc>
+        <w:tc>
+          <w:tcPr>
+            <w:tcW w:w="4244" w:type="dxa"/>
+            <w:gridSpan w:val="2"/>
+            <w:tcBorders>
+              <w:top w:val="single" w:color="auto" w:sz="4" w:space="0"/>
+              <w:left w:val="single" w:color="auto" w:sz="4" w:space="0"/>
+              <w:bottom w:val="single" w:color="auto" w:sz="4" w:space="0"/>
+            </w:tcBorders>
+            <w:textDirection w:val="lrTb"/>
+            <w:vAlign w:val="top"/>
+          </w:tcPr>
+          <w:p>
+            <w:pPr>
+              <w:rPr>
+                <w:color w:val="auto"/>
+                <w:highlight w:val="green"/>
+                <w:vertAlign w:val="baseline"/>
+              </w:rPr>
+            </w:pPr>
+            <w:r>
+              <w:rPr>
+                <w:b/>
+                <w:bCs/>
+                <w:color w:val="auto"/>
+                <w:highlight w:val="green"/>
+              </w:rPr>
+              <w:t>Avaliação formativa por observação</w:t>
+            </w:r>
+          </w:p>
+        </w:tc>
+      </w:tr>
+      <w:tr>
+        <w:tc>
+          <w:tcPr>
+            <w:tcW w:w="4150" w:type="dxa"/>
+            <w:tcBorders>
+              <w:top w:val="single" w:color="auto" w:sz="4" w:space="0"/>
+              <w:left w:val="single" w:color="auto" w:sz="4" w:space="0"/>
+              <w:bottom w:val="single" w:color="auto" w:sz="4" w:space="0"/>
+              <w:right w:val="single" w:color="auto" w:sz="4" w:space="0"/>
+            </w:tcBorders>
+            <w:textDirection w:val="lrTb"/>
+            <w:vAlign w:val="top"/>
+          </w:tcPr>
+          <w:p>
+            <w:pPr>
+              <w:rPr>
+                <w:color w:val="auto"/>
+                <w:highlight w:val="green"/>
+                <w:vertAlign w:val="baseline"/>
+              </w:rPr>
+            </w:pPr>
+            <w:r>
+              <w:rPr>
+                <w:color w:val="auto"/>
+                <w:highlight w:val="green"/>
+              </w:rPr>
+              <w:t>Ficha de Trabalho Individual Módulo I</w:t>
+            </w:r>
+          </w:p>
+        </w:tc>
+        <w:tc>
+          <w:tcPr>
+            <w:tcW w:w="681" w:type="dxa"/>
+            <w:tcBorders>
+              <w:top w:val="single" w:color="auto" w:sz="4" w:space="0"/>
+              <w:left w:val="single" w:color="auto" w:sz="4" w:space="0"/>
+              <w:bottom w:val="single" w:color="auto" w:sz="4" w:space="0"/>
+              <w:right w:val="single" w:color="auto" w:sz="4" w:space="0"/>
+            </w:tcBorders>
+            <w:textDirection w:val="lrTb"/>
+            <w:vAlign w:val="top"/>
+          </w:tcPr>
+          <w:p>
+            <w:pPr>
+              <w:rPr>
+                <w:color w:val="auto"/>
+                <w:highlight w:val="green"/>
+                <w:vertAlign w:val="baseline"/>
+              </w:rPr>
+            </w:pPr>
+            <w:r>
+              <w:rPr>
+                <w:color w:val="auto"/>
+                <w:highlight w:val="green"/>
+                <w:vertAlign w:val="baseline"/>
+              </w:rPr>
+              <w:t>10%</w:t>
+            </w:r>
+          </w:p>
+        </w:tc>
+        <w:tc>
+          <w:tcPr>
+            <w:tcW w:w="464" w:type="dxa"/>
+            <w:tcBorders>
+              <w:top w:val="single" w:color="auto" w:sz="4" w:space="0"/>
+              <w:left w:val="single" w:color="auto" w:sz="4" w:space="0"/>
+              <w:bottom w:val="single" w:color="auto" w:sz="4" w:space="0"/>
+              <w:right w:val="single" w:color="auto" w:sz="4" w:space="0"/>
+            </w:tcBorders>
+            <w:shd w:val="clear" w:color="auto" w:fill="auto"/>
+            <w:textDirection w:val="lrTb"/>
+            <w:vAlign w:val="center"/>
+          </w:tcPr>
+          <w:p>
+            <w:pPr>
+              <w:rPr>
+                <w:color w:val="auto"/>
+                <w:highlight w:val="green"/>
+                <w:vertAlign w:val="baseline"/>
+              </w:rPr>
+            </w:pPr>
+          </w:p>
+        </w:tc>
+        <w:tc>
+          <w:tcPr>
+            <w:tcW w:w="3580" w:type="dxa"/>
+            <w:tcBorders>
+              <w:top w:val="single" w:color="auto" w:sz="4" w:space="0"/>
+              <w:left w:val="single" w:color="auto" w:sz="4" w:space="0"/>
+              <w:bottom w:val="single" w:color="auto" w:sz="4" w:space="0"/>
+              <w:right w:val="single" w:color="auto" w:sz="4" w:space="0"/>
+            </w:tcBorders>
+            <w:shd w:val="clear" w:color="auto" w:fill="auto"/>
+            <w:textDirection w:val="lrTb"/>
+            <w:vAlign w:val="center"/>
+          </w:tcPr>
+          <w:p>
+            <w:pPr>
+              <w:keepNext w:val="0"/>
+              <w:keepLines w:val="0"/>
+              <w:widowControl/>
+              <w:suppressLineNumbers w:val="0"/>
+              <w:jc w:val="left"/>
+              <w:textAlignment w:val="center"/>
+              <w:rPr>
+                <w:color w:val="auto"/>
+                <w:highlight w:val="green"/>
+                <w:vertAlign w:val="baseline"/>
+              </w:rPr>
+            </w:pPr>
+            <w:r>
+              <w:rPr>
+                <w:rFonts w:hint="default" w:ascii="Arial" w:hAnsi="Arial" w:eastAsia="SimSun" w:cs="Arial"/>
+                <w:i w:val="0"/>
+                <w:color w:val="auto"/>
+                <w:kern w:val="0"/>
+                <w:sz w:val="24"/>
+                <w:szCs w:val="24"/>
+                <w:highlight w:val="green"/>
+                <w:u w:val="none"/>
+                <w:lang w:val="en-US" w:eastAsia="zh-CN" w:bidi="ar"/>
+              </w:rPr>
+              <w:t>Participaç</w:t>
+            </w:r>
+            <w:r>
+              <w:rPr>
+                <w:rFonts w:hint="default" w:ascii="Arial" w:hAnsi="Arial" w:eastAsia="SimSun" w:cs="Arial"/>
+                <w:i w:val="0"/>
+                <w:color w:val="auto"/>
+                <w:kern w:val="0"/>
+                <w:sz w:val="24"/>
+                <w:szCs w:val="24"/>
+                <w:highlight w:val="green"/>
+                <w:u w:val="none"/>
+                <w:lang w:eastAsia="zh-CN" w:bidi="ar"/>
+              </w:rPr>
+              <w:t>ã</w:t>
+            </w:r>
+            <w:r>
+              <w:rPr>
+                <w:rFonts w:hint="default" w:ascii="Arial" w:hAnsi="Arial" w:eastAsia="SimSun" w:cs="Arial"/>
+                <w:i w:val="0"/>
+                <w:color w:val="auto"/>
+                <w:kern w:val="0"/>
+                <w:sz w:val="24"/>
+                <w:szCs w:val="24"/>
+                <w:highlight w:val="green"/>
+                <w:u w:val="none"/>
+                <w:lang w:val="en-US" w:eastAsia="zh-CN" w:bidi="ar"/>
+              </w:rPr>
+              <w:t>o</w:t>
+            </w:r>
+          </w:p>
+        </w:tc>
+        <w:tc>
+          <w:tcPr>
+            <w:tcW w:w="664" w:type="dxa"/>
+            <w:tcBorders>
+              <w:top w:val="single" w:color="auto" w:sz="4" w:space="0"/>
+              <w:left w:val="single" w:color="auto" w:sz="4" w:space="0"/>
+              <w:bottom w:val="single" w:color="auto" w:sz="4" w:space="0"/>
+              <w:right w:val="single" w:color="auto" w:sz="4" w:space="0"/>
+            </w:tcBorders>
+            <w:textDirection w:val="lrTb"/>
+            <w:vAlign w:val="top"/>
+          </w:tcPr>
+          <w:p>
+            <w:pPr>
+              <w:rPr>
+                <w:color w:val="auto"/>
+                <w:highlight w:val="green"/>
+                <w:vertAlign w:val="baseline"/>
+              </w:rPr>
+            </w:pPr>
+            <w:r>
+              <w:rPr>
+                <w:color w:val="auto"/>
+                <w:highlight w:val="green"/>
+                <w:vertAlign w:val="baseline"/>
+              </w:rPr>
+              <w:t>15%</w:t>
+            </w:r>
+          </w:p>
+        </w:tc>
+      </w:tr>
+      <w:tr>
+        <w:tc>
+          <w:tcPr>
+            <w:tcW w:w="4150" w:type="dxa"/>
+            <w:tcBorders>
+              <w:top w:val="single" w:color="auto" w:sz="4" w:space="0"/>
+              <w:left w:val="single" w:color="auto" w:sz="4" w:space="0"/>
+              <w:bottom w:val="single" w:color="auto" w:sz="4" w:space="0"/>
+              <w:right w:val="single" w:color="auto" w:sz="4" w:space="0"/>
+            </w:tcBorders>
+            <w:textDirection w:val="lrTb"/>
+            <w:vAlign w:val="top"/>
+          </w:tcPr>
+          <w:p>
+            <w:pPr>
+              <w:rPr>
+                <w:color w:val="auto"/>
+                <w:highlight w:val="green"/>
+                <w:vertAlign w:val="baseline"/>
+              </w:rPr>
+            </w:pPr>
+            <w:r>
+              <w:rPr>
+                <w:color w:val="auto"/>
+                <w:highlight w:val="green"/>
+              </w:rPr>
+              <w:t>Ficha de Trabalho Individual Módulo II</w:t>
+            </w:r>
+          </w:p>
+        </w:tc>
+        <w:tc>
+          <w:tcPr>
+            <w:tcW w:w="681" w:type="dxa"/>
+            <w:tcBorders>
+              <w:top w:val="single" w:color="auto" w:sz="4" w:space="0"/>
+              <w:left w:val="single" w:color="auto" w:sz="4" w:space="0"/>
+              <w:bottom w:val="single" w:color="auto" w:sz="4" w:space="0"/>
+              <w:right w:val="single" w:color="auto" w:sz="4" w:space="0"/>
+            </w:tcBorders>
+            <w:textDirection w:val="lrTb"/>
+            <w:vAlign w:val="top"/>
+          </w:tcPr>
+          <w:p>
+            <w:pPr>
+              <w:rPr>
+                <w:color w:val="auto"/>
+                <w:highlight w:val="green"/>
+                <w:vertAlign w:val="baseline"/>
+              </w:rPr>
+            </w:pPr>
+            <w:r>
+              <w:rPr>
+                <w:color w:val="auto"/>
+                <w:highlight w:val="green"/>
+                <w:vertAlign w:val="baseline"/>
+              </w:rPr>
+              <w:t>25%</w:t>
+            </w:r>
+          </w:p>
+        </w:tc>
+        <w:tc>
+          <w:tcPr>
+            <w:tcW w:w="464" w:type="dxa"/>
+            <w:tcBorders>
+              <w:top w:val="single" w:color="auto" w:sz="4" w:space="0"/>
+              <w:left w:val="single" w:color="auto" w:sz="4" w:space="0"/>
+              <w:bottom w:val="single" w:color="auto" w:sz="4" w:space="0"/>
+              <w:right w:val="single" w:color="auto" w:sz="4" w:space="0"/>
+            </w:tcBorders>
+            <w:shd w:val="clear" w:color="auto" w:fill="auto"/>
+            <w:textDirection w:val="lrTb"/>
+            <w:vAlign w:val="center"/>
+          </w:tcPr>
+          <w:p>
+            <w:pPr>
+              <w:rPr>
+                <w:color w:val="auto"/>
+                <w:highlight w:val="green"/>
+                <w:vertAlign w:val="baseline"/>
+              </w:rPr>
+            </w:pPr>
+          </w:p>
+        </w:tc>
+        <w:tc>
+          <w:tcPr>
+            <w:tcW w:w="3580" w:type="dxa"/>
+            <w:tcBorders>
+              <w:top w:val="single" w:color="auto" w:sz="4" w:space="0"/>
+              <w:left w:val="single" w:color="auto" w:sz="4" w:space="0"/>
+              <w:bottom w:val="single" w:color="auto" w:sz="4" w:space="0"/>
+              <w:right w:val="single" w:color="auto" w:sz="4" w:space="0"/>
+            </w:tcBorders>
+            <w:shd w:val="clear" w:color="auto" w:fill="auto"/>
+            <w:textDirection w:val="lrTb"/>
+            <w:vAlign w:val="center"/>
+          </w:tcPr>
+          <w:p>
+            <w:pPr>
+              <w:keepNext w:val="0"/>
+              <w:keepLines w:val="0"/>
+              <w:widowControl/>
+              <w:suppressLineNumbers w:val="0"/>
+              <w:jc w:val="left"/>
+              <w:textAlignment w:val="center"/>
+              <w:rPr>
+                <w:color w:val="auto"/>
+                <w:highlight w:val="green"/>
+                <w:vertAlign w:val="baseline"/>
+              </w:rPr>
+            </w:pPr>
+            <w:r>
+              <w:rPr>
+                <w:rFonts w:hint="default" w:ascii="Arial" w:hAnsi="Arial" w:eastAsia="SimSun" w:cs="Arial"/>
+                <w:i w:val="0"/>
+                <w:color w:val="auto"/>
+                <w:kern w:val="0"/>
+                <w:sz w:val="24"/>
+                <w:szCs w:val="24"/>
+                <w:highlight w:val="green"/>
+                <w:u w:val="none"/>
+                <w:lang w:val="en-US" w:eastAsia="zh-CN" w:bidi="ar"/>
+              </w:rPr>
+              <w:t>Assiduidade</w:t>
+            </w:r>
+          </w:p>
+        </w:tc>
+        <w:tc>
+          <w:tcPr>
+            <w:tcW w:w="664" w:type="dxa"/>
+            <w:tcBorders>
+              <w:top w:val="single" w:color="auto" w:sz="4" w:space="0"/>
+              <w:left w:val="single" w:color="auto" w:sz="4" w:space="0"/>
+              <w:bottom w:val="single" w:color="auto" w:sz="4" w:space="0"/>
+              <w:right w:val="single" w:color="auto" w:sz="4" w:space="0"/>
+            </w:tcBorders>
+            <w:textDirection w:val="lrTb"/>
+            <w:vAlign w:val="top"/>
+          </w:tcPr>
+          <w:p>
+            <w:pPr>
+              <w:rPr>
+                <w:color w:val="auto"/>
+                <w:highlight w:val="green"/>
+                <w:vertAlign w:val="baseline"/>
+              </w:rPr>
+            </w:pPr>
+            <w:r>
+              <w:rPr>
+                <w:color w:val="auto"/>
+                <w:highlight w:val="green"/>
+                <w:vertAlign w:val="baseline"/>
+              </w:rPr>
+              <w:t>15%</w:t>
+            </w:r>
+          </w:p>
+        </w:tc>
+      </w:tr>
+      <w:tr>
+        <w:tc>
+          <w:tcPr>
+            <w:tcW w:w="4150" w:type="dxa"/>
+            <w:tcBorders>
+              <w:top w:val="single" w:color="auto" w:sz="4" w:space="0"/>
+              <w:left w:val="single" w:color="auto" w:sz="4" w:space="0"/>
+              <w:bottom w:val="single" w:color="auto" w:sz="4" w:space="0"/>
+              <w:right w:val="single" w:color="auto" w:sz="4" w:space="0"/>
+            </w:tcBorders>
+            <w:textDirection w:val="lrTb"/>
+            <w:vAlign w:val="top"/>
+          </w:tcPr>
+          <w:p>
+            <w:pPr>
+              <w:rPr>
+                <w:color w:val="auto"/>
+                <w:highlight w:val="green"/>
+                <w:vertAlign w:val="baseline"/>
+              </w:rPr>
+            </w:pPr>
+            <w:r>
+              <w:rPr>
+                <w:color w:val="auto"/>
+                <w:highlight w:val="green"/>
+              </w:rPr>
+              <w:t>Ficha de Trabalho Individual Módulo III</w:t>
+            </w:r>
+          </w:p>
+        </w:tc>
+        <w:tc>
+          <w:tcPr>
+            <w:tcW w:w="681" w:type="dxa"/>
+            <w:tcBorders>
+              <w:top w:val="single" w:color="auto" w:sz="4" w:space="0"/>
+              <w:left w:val="single" w:color="auto" w:sz="4" w:space="0"/>
+              <w:bottom w:val="single" w:color="auto" w:sz="4" w:space="0"/>
+              <w:right w:val="single" w:color="auto" w:sz="4" w:space="0"/>
+            </w:tcBorders>
+            <w:textDirection w:val="lrTb"/>
+            <w:vAlign w:val="top"/>
+          </w:tcPr>
+          <w:p>
+            <w:pPr>
+              <w:rPr>
+                <w:color w:val="auto"/>
+                <w:highlight w:val="green"/>
+                <w:vertAlign w:val="baseline"/>
+              </w:rPr>
+            </w:pPr>
+            <w:r>
+              <w:rPr>
+                <w:color w:val="auto"/>
+                <w:highlight w:val="green"/>
+                <w:vertAlign w:val="baseline"/>
+              </w:rPr>
+              <w:t>25%</w:t>
+            </w:r>
+          </w:p>
+        </w:tc>
+        <w:tc>
+          <w:tcPr>
+            <w:tcW w:w="464" w:type="dxa"/>
+            <w:tcBorders>
+              <w:top w:val="single" w:color="auto" w:sz="4" w:space="0"/>
+              <w:left w:val="single" w:color="auto" w:sz="4" w:space="0"/>
+              <w:bottom w:val="single" w:color="auto" w:sz="4" w:space="0"/>
+              <w:right w:val="single" w:color="auto" w:sz="4" w:space="0"/>
+            </w:tcBorders>
+            <w:shd w:val="clear" w:color="auto" w:fill="auto"/>
+            <w:textDirection w:val="lrTb"/>
+            <w:vAlign w:val="center"/>
+          </w:tcPr>
+          <w:p>
+            <w:pPr>
+              <w:rPr>
+                <w:color w:val="auto"/>
+                <w:highlight w:val="green"/>
+                <w:vertAlign w:val="baseline"/>
+              </w:rPr>
+            </w:pPr>
+          </w:p>
+        </w:tc>
+        <w:tc>
+          <w:tcPr>
+            <w:tcW w:w="3580" w:type="dxa"/>
+            <w:tcBorders>
+              <w:top w:val="single" w:color="auto" w:sz="4" w:space="0"/>
+              <w:left w:val="single" w:color="auto" w:sz="4" w:space="0"/>
+              <w:bottom w:val="single" w:color="auto" w:sz="4" w:space="0"/>
+              <w:right w:val="single" w:color="auto" w:sz="4" w:space="0"/>
+            </w:tcBorders>
+            <w:shd w:val="clear" w:color="auto" w:fill="auto"/>
+            <w:textDirection w:val="lrTb"/>
+            <w:vAlign w:val="center"/>
+          </w:tcPr>
+          <w:p>
+            <w:pPr>
+              <w:keepNext w:val="0"/>
+              <w:keepLines w:val="0"/>
+              <w:widowControl/>
+              <w:suppressLineNumbers w:val="0"/>
+              <w:jc w:val="left"/>
+              <w:textAlignment w:val="center"/>
+              <w:rPr>
+                <w:color w:val="auto"/>
+                <w:highlight w:val="green"/>
+                <w:vertAlign w:val="baseline"/>
+              </w:rPr>
+            </w:pPr>
+            <w:r>
+              <w:rPr>
+                <w:rFonts w:hint="default" w:ascii="Arial" w:hAnsi="Arial" w:eastAsia="SimSun" w:cs="Arial"/>
+                <w:i w:val="0"/>
+                <w:color w:val="auto"/>
+                <w:kern w:val="0"/>
+                <w:sz w:val="24"/>
+                <w:szCs w:val="24"/>
+                <w:highlight w:val="green"/>
+                <w:u w:val="none"/>
+                <w:lang w:val="en-US" w:eastAsia="zh-CN" w:bidi="ar"/>
+              </w:rPr>
+              <w:t>Envolvimento</w:t>
+            </w:r>
+          </w:p>
+        </w:tc>
+        <w:tc>
+          <w:tcPr>
+            <w:tcW w:w="664" w:type="dxa"/>
+            <w:tcBorders>
+              <w:top w:val="single" w:color="auto" w:sz="4" w:space="0"/>
+              <w:left w:val="single" w:color="auto" w:sz="4" w:space="0"/>
+              <w:bottom w:val="single" w:color="auto" w:sz="4" w:space="0"/>
+              <w:right w:val="single" w:color="auto" w:sz="4" w:space="0"/>
+            </w:tcBorders>
+            <w:textDirection w:val="lrTb"/>
+            <w:vAlign w:val="top"/>
+          </w:tcPr>
+          <w:p>
+            <w:pPr>
+              <w:rPr>
+                <w:color w:val="auto"/>
+                <w:highlight w:val="green"/>
+                <w:vertAlign w:val="baseline"/>
+              </w:rPr>
+            </w:pPr>
+            <w:r>
+              <w:rPr>
+                <w:color w:val="auto"/>
+                <w:highlight w:val="green"/>
+                <w:vertAlign w:val="baseline"/>
+              </w:rPr>
+              <w:t>10%</w:t>
+            </w:r>
+          </w:p>
+        </w:tc>
+      </w:tr>
+      <w:tr>
+        <w:tc>
+          <w:tcPr>
+            <w:tcW w:w="4150" w:type="dxa"/>
+            <w:tcBorders>
+              <w:top w:val="single" w:color="auto" w:sz="4" w:space="0"/>
+              <w:left w:val="single" w:color="auto" w:sz="4" w:space="0"/>
+              <w:bottom w:val="single" w:color="auto" w:sz="4" w:space="0"/>
+              <w:right w:val="single" w:color="auto" w:sz="4" w:space="0"/>
+            </w:tcBorders>
+            <w:textDirection w:val="lrTb"/>
+            <w:vAlign w:val="top"/>
+          </w:tcPr>
+          <w:p>
+            <w:pPr>
+              <w:rPr>
+                <w:color w:val="auto"/>
+                <w:highlight w:val="green"/>
+                <w:vertAlign w:val="baseline"/>
+              </w:rPr>
+            </w:pPr>
+            <w:r>
+              <w:rPr>
+                <w:color w:val="auto"/>
+                <w:highlight w:val="green"/>
+                <w:vertAlign w:val="baseline"/>
+              </w:rPr>
+              <w:t>Teste Final</w:t>
+            </w:r>
+          </w:p>
+        </w:tc>
+        <w:tc>
+          <w:tcPr>
+            <w:tcW w:w="681" w:type="dxa"/>
+            <w:tcBorders>
+              <w:top w:val="single" w:color="auto" w:sz="4" w:space="0"/>
+              <w:left w:val="single" w:color="auto" w:sz="4" w:space="0"/>
+              <w:bottom w:val="single" w:color="auto" w:sz="4" w:space="0"/>
+              <w:right w:val="single" w:color="auto" w:sz="4" w:space="0"/>
+            </w:tcBorders>
+            <w:textDirection w:val="lrTb"/>
+            <w:vAlign w:val="top"/>
+          </w:tcPr>
+          <w:p>
+            <w:pPr>
+              <w:rPr>
+                <w:color w:val="auto"/>
+                <w:highlight w:val="green"/>
+                <w:vertAlign w:val="baseline"/>
+              </w:rPr>
+            </w:pPr>
+            <w:r>
+              <w:rPr>
+                <w:color w:val="auto"/>
+                <w:highlight w:val="green"/>
+                <w:vertAlign w:val="baseline"/>
+              </w:rPr>
+              <w:t>40%</w:t>
+            </w:r>
+          </w:p>
+        </w:tc>
+        <w:tc>
+          <w:tcPr>
+            <w:tcW w:w="464" w:type="dxa"/>
+            <w:tcBorders>
+              <w:top w:val="single" w:color="auto" w:sz="4" w:space="0"/>
+              <w:left w:val="single" w:color="auto" w:sz="4" w:space="0"/>
+              <w:bottom w:val="single" w:color="auto" w:sz="4" w:space="0"/>
+              <w:right w:val="single" w:color="auto" w:sz="4" w:space="0"/>
+            </w:tcBorders>
+            <w:shd w:val="clear" w:color="auto" w:fill="auto"/>
+            <w:textDirection w:val="lrTb"/>
+            <w:vAlign w:val="center"/>
+          </w:tcPr>
+          <w:p>
+            <w:pPr>
+              <w:rPr>
+                <w:color w:val="auto"/>
+                <w:highlight w:val="green"/>
+                <w:vertAlign w:val="baseline"/>
+              </w:rPr>
+            </w:pPr>
+          </w:p>
+        </w:tc>
+        <w:tc>
+          <w:tcPr>
+            <w:tcW w:w="3580" w:type="dxa"/>
+            <w:tcBorders>
+              <w:top w:val="single" w:color="auto" w:sz="4" w:space="0"/>
+              <w:left w:val="single" w:color="auto" w:sz="4" w:space="0"/>
+              <w:bottom w:val="single" w:color="auto" w:sz="4" w:space="0"/>
+              <w:right w:val="single" w:color="auto" w:sz="4" w:space="0"/>
+            </w:tcBorders>
+            <w:shd w:val="clear" w:color="auto" w:fill="auto"/>
+            <w:textDirection w:val="lrTb"/>
+            <w:vAlign w:val="center"/>
+          </w:tcPr>
+          <w:p>
+            <w:pPr>
+              <w:keepNext w:val="0"/>
+              <w:keepLines w:val="0"/>
+              <w:widowControl/>
+              <w:suppressLineNumbers w:val="0"/>
+              <w:jc w:val="left"/>
+              <w:textAlignment w:val="center"/>
+              <w:rPr>
+                <w:color w:val="auto"/>
+                <w:highlight w:val="green"/>
+                <w:vertAlign w:val="baseline"/>
+              </w:rPr>
+            </w:pPr>
+            <w:r>
+              <w:rPr>
+                <w:rFonts w:hint="default" w:ascii="Arial" w:hAnsi="Arial" w:eastAsia="SimSun" w:cs="Arial"/>
+                <w:i w:val="0"/>
+                <w:color w:val="auto"/>
+                <w:kern w:val="0"/>
+                <w:sz w:val="24"/>
+                <w:szCs w:val="24"/>
+                <w:highlight w:val="green"/>
+                <w:u w:val="none"/>
+                <w:lang w:val="en-US" w:eastAsia="zh-CN" w:bidi="ar"/>
+              </w:rPr>
+              <w:t>Compreensão</w:t>
+            </w:r>
+          </w:p>
+        </w:tc>
+        <w:tc>
+          <w:tcPr>
+            <w:tcW w:w="664" w:type="dxa"/>
+            <w:tcBorders>
+              <w:top w:val="single" w:color="auto" w:sz="4" w:space="0"/>
+              <w:left w:val="single" w:color="auto" w:sz="4" w:space="0"/>
+              <w:bottom w:val="single" w:color="auto" w:sz="4" w:space="0"/>
+              <w:right w:val="single" w:color="auto" w:sz="4" w:space="0"/>
+            </w:tcBorders>
+            <w:textDirection w:val="lrTb"/>
+            <w:vAlign w:val="top"/>
+          </w:tcPr>
+          <w:p>
+            <w:pPr>
+              <w:rPr>
+                <w:color w:val="auto"/>
+                <w:highlight w:val="green"/>
+                <w:vertAlign w:val="baseline"/>
+              </w:rPr>
+            </w:pPr>
+            <w:r>
+              <w:rPr>
+                <w:color w:val="auto"/>
+                <w:highlight w:val="green"/>
+                <w:vertAlign w:val="baseline"/>
+              </w:rPr>
+              <w:t>20%</w:t>
+            </w:r>
+          </w:p>
+        </w:tc>
+      </w:tr>
+      <w:tr>
+        <w:tc>
+          <w:tcPr>
+            <w:tcW w:w="4150" w:type="dxa"/>
+            <w:tcBorders>
+              <w:top w:val="single" w:color="auto" w:sz="4" w:space="0"/>
+              <w:left w:val="nil"/>
+              <w:bottom w:val="nil"/>
+              <w:right w:val="nil"/>
+            </w:tcBorders>
+          </w:tcPr>
+          <w:p>
+            <w:pPr>
+              <w:rPr>
+                <w:color w:val="auto"/>
+                <w:highlight w:val="green"/>
+                <w:vertAlign w:val="baseline"/>
+              </w:rPr>
+            </w:pPr>
+          </w:p>
+        </w:tc>
+        <w:tc>
+          <w:tcPr>
+            <w:tcW w:w="681" w:type="dxa"/>
+            <w:tcBorders>
+              <w:top w:val="single" w:color="auto" w:sz="4" w:space="0"/>
+              <w:left w:val="nil"/>
+              <w:bottom w:val="nil"/>
+              <w:right w:val="nil"/>
+            </w:tcBorders>
+          </w:tcPr>
+          <w:p>
+            <w:pPr>
+              <w:rPr>
+                <w:color w:val="auto"/>
+                <w:highlight w:val="green"/>
+                <w:vertAlign w:val="baseline"/>
+              </w:rPr>
+            </w:pPr>
+          </w:p>
+        </w:tc>
+        <w:tc>
+          <w:tcPr>
+            <w:tcW w:w="464" w:type="dxa"/>
+            <w:tcBorders>
+              <w:top w:val="single" w:color="auto" w:sz="4" w:space="0"/>
+              <w:left w:val="nil"/>
+              <w:bottom w:val="nil"/>
+              <w:right w:val="single" w:color="auto" w:sz="4" w:space="0"/>
+            </w:tcBorders>
+            <w:shd w:val="clear" w:color="auto" w:fill="auto"/>
+            <w:textDirection w:val="lrTb"/>
+            <w:vAlign w:val="center"/>
+          </w:tcPr>
+          <w:p>
+            <w:pPr>
+              <w:rPr>
+                <w:color w:val="auto"/>
+                <w:highlight w:val="green"/>
+                <w:vertAlign w:val="baseline"/>
+              </w:rPr>
+            </w:pPr>
+          </w:p>
+        </w:tc>
+        <w:tc>
+          <w:tcPr>
+            <w:tcW w:w="3580" w:type="dxa"/>
+            <w:tcBorders>
+              <w:top w:val="single" w:color="auto" w:sz="4" w:space="0"/>
+              <w:left w:val="single" w:color="auto" w:sz="4" w:space="0"/>
+              <w:bottom w:val="single" w:color="auto" w:sz="4" w:space="0"/>
+              <w:right w:val="single" w:color="auto" w:sz="4" w:space="0"/>
+            </w:tcBorders>
+            <w:shd w:val="clear" w:color="auto" w:fill="auto"/>
+            <w:textDirection w:val="lrTb"/>
+            <w:vAlign w:val="center"/>
+          </w:tcPr>
+          <w:p>
+            <w:pPr>
+              <w:keepNext w:val="0"/>
+              <w:keepLines w:val="0"/>
+              <w:widowControl/>
+              <w:suppressLineNumbers w:val="0"/>
+              <w:jc w:val="left"/>
+              <w:textAlignment w:val="center"/>
+              <w:rPr>
+                <w:color w:val="auto"/>
+                <w:highlight w:val="green"/>
+                <w:vertAlign w:val="baseline"/>
+              </w:rPr>
+            </w:pPr>
+            <w:r>
+              <w:rPr>
+                <w:rFonts w:hint="default" w:ascii="Arial" w:hAnsi="Arial" w:eastAsia="SimSun" w:cs="Arial"/>
+                <w:i w:val="0"/>
+                <w:color w:val="auto"/>
+                <w:kern w:val="0"/>
+                <w:sz w:val="24"/>
+                <w:szCs w:val="24"/>
+                <w:highlight w:val="green"/>
+                <w:u w:val="none"/>
+                <w:lang w:val="en-US" w:eastAsia="zh-CN" w:bidi="ar"/>
+              </w:rPr>
+              <w:t>Aplicação</w:t>
+            </w:r>
+          </w:p>
+        </w:tc>
+        <w:tc>
+          <w:tcPr>
+            <w:tcW w:w="664" w:type="dxa"/>
+            <w:tcBorders>
+              <w:top w:val="single" w:color="auto" w:sz="4" w:space="0"/>
+              <w:left w:val="single" w:color="auto" w:sz="4" w:space="0"/>
+              <w:bottom w:val="single" w:color="auto" w:sz="4" w:space="0"/>
+              <w:right w:val="single" w:color="auto" w:sz="4" w:space="0"/>
+            </w:tcBorders>
+            <w:textDirection w:val="lrTb"/>
+            <w:vAlign w:val="top"/>
+          </w:tcPr>
+          <w:p>
+            <w:pPr>
+              <w:rPr>
+                <w:color w:val="auto"/>
+                <w:highlight w:val="green"/>
+                <w:vertAlign w:val="baseline"/>
+              </w:rPr>
+            </w:pPr>
+            <w:r>
+              <w:rPr>
+                <w:color w:val="auto"/>
+                <w:highlight w:val="green"/>
+                <w:vertAlign w:val="baseline"/>
+              </w:rPr>
+              <w:t>20%</w:t>
+            </w:r>
+          </w:p>
+        </w:tc>
+      </w:tr>
+      <w:tr>
+        <w:tc>
+          <w:tcPr>
+            <w:tcW w:w="4150" w:type="dxa"/>
+            <w:tcBorders>
+              <w:top w:val="nil"/>
+              <w:left w:val="nil"/>
+              <w:bottom w:val="nil"/>
+              <w:right w:val="nil"/>
+            </w:tcBorders>
+            <w:textDirection w:val="lrTb"/>
+            <w:vAlign w:val="top"/>
+          </w:tcPr>
+          <w:p>
+            <w:pPr>
+              <w:rPr>
+                <w:b/>
+                <w:bCs/>
+                <w:color w:val="auto"/>
+                <w:highlight w:val="green"/>
+                <w:vertAlign w:val="baseline"/>
+              </w:rPr>
+            </w:pPr>
+          </w:p>
+        </w:tc>
+        <w:tc>
+          <w:tcPr>
+            <w:tcW w:w="681" w:type="dxa"/>
+            <w:tcBorders>
+              <w:top w:val="nil"/>
+              <w:left w:val="nil"/>
+              <w:bottom w:val="nil"/>
+              <w:right w:val="nil"/>
+            </w:tcBorders>
+          </w:tcPr>
+          <w:p>
+            <w:pPr>
+              <w:rPr>
+                <w:color w:val="auto"/>
+                <w:highlight w:val="green"/>
+                <w:vertAlign w:val="baseline"/>
+              </w:rPr>
+            </w:pPr>
+          </w:p>
+        </w:tc>
+        <w:tc>
+          <w:tcPr>
+            <w:tcW w:w="464" w:type="dxa"/>
+            <w:tcBorders>
+              <w:top w:val="nil"/>
+              <w:left w:val="nil"/>
+              <w:bottom w:val="nil"/>
+              <w:right w:val="single" w:color="auto" w:sz="4" w:space="0"/>
+            </w:tcBorders>
+            <w:shd w:val="clear" w:color="auto" w:fill="auto"/>
+            <w:textDirection w:val="lrTb"/>
+            <w:vAlign w:val="center"/>
+          </w:tcPr>
+          <w:p>
+            <w:pPr>
+              <w:rPr>
+                <w:color w:val="auto"/>
+                <w:highlight w:val="green"/>
+                <w:vertAlign w:val="baseline"/>
+              </w:rPr>
+            </w:pPr>
+          </w:p>
+        </w:tc>
+        <w:tc>
+          <w:tcPr>
+            <w:tcW w:w="3580" w:type="dxa"/>
+            <w:tcBorders>
+              <w:top w:val="single" w:color="auto" w:sz="4" w:space="0"/>
+              <w:left w:val="single" w:color="auto" w:sz="4" w:space="0"/>
+              <w:bottom w:val="single" w:color="auto" w:sz="4" w:space="0"/>
+              <w:right w:val="single" w:color="auto" w:sz="4" w:space="0"/>
+            </w:tcBorders>
+            <w:shd w:val="clear" w:color="auto" w:fill="auto"/>
+            <w:textDirection w:val="lrTb"/>
+            <w:vAlign w:val="center"/>
+          </w:tcPr>
+          <w:p>
+            <w:pPr>
+              <w:keepNext w:val="0"/>
+              <w:keepLines w:val="0"/>
+              <w:widowControl/>
+              <w:suppressLineNumbers w:val="0"/>
+              <w:jc w:val="left"/>
+              <w:textAlignment w:val="center"/>
+              <w:rPr>
+                <w:color w:val="auto"/>
+                <w:highlight w:val="green"/>
+                <w:vertAlign w:val="baseline"/>
+              </w:rPr>
+            </w:pPr>
+            <w:r>
+              <w:rPr>
+                <w:rFonts w:hint="default" w:ascii="Arial" w:hAnsi="Arial" w:eastAsia="SimSun" w:cs="Arial"/>
+                <w:i w:val="0"/>
+                <w:color w:val="auto"/>
+                <w:kern w:val="0"/>
+                <w:sz w:val="24"/>
+                <w:szCs w:val="24"/>
+                <w:highlight w:val="green"/>
+                <w:u w:val="none"/>
+                <w:lang w:val="en-US" w:eastAsia="zh-CN" w:bidi="ar"/>
+              </w:rPr>
+              <w:t>Execução</w:t>
+            </w:r>
+          </w:p>
+        </w:tc>
+        <w:tc>
+          <w:tcPr>
+            <w:tcW w:w="664" w:type="dxa"/>
+            <w:tcBorders>
+              <w:top w:val="single" w:color="auto" w:sz="4" w:space="0"/>
+              <w:left w:val="single" w:color="auto" w:sz="4" w:space="0"/>
+              <w:bottom w:val="single" w:color="auto" w:sz="4" w:space="0"/>
+              <w:right w:val="single" w:color="auto" w:sz="4" w:space="0"/>
+            </w:tcBorders>
+            <w:textDirection w:val="lrTb"/>
+            <w:vAlign w:val="top"/>
+          </w:tcPr>
+          <w:p>
+            <w:pPr>
+              <w:rPr>
+                <w:color w:val="auto"/>
+                <w:highlight w:val="green"/>
+                <w:vertAlign w:val="baseline"/>
+              </w:rPr>
+            </w:pPr>
+            <w:r>
+              <w:rPr>
+                <w:color w:val="auto"/>
+                <w:highlight w:val="green"/>
+                <w:vertAlign w:val="baseline"/>
+              </w:rPr>
+              <w:t>20%</w:t>
+            </w:r>
+          </w:p>
+        </w:tc>
+      </w:tr>
+    </w:tbl>
     <w:p>
       <w:pPr>
         <w:pStyle w:val="2"/>
         <w:rPr>
+          <w:color w:val="auto"/>
           <w:highlight w:val="green"/>
           <w:lang w:val="pt-PT"/>
         </w:rPr>
       </w:pPr>
-      <w:bookmarkStart w:id="28" w:name="_Toc507770302"/>
-      <w:bookmarkStart w:id="29" w:name="_Toc790129"/>
+      <w:bookmarkStart w:id="28" w:name="_Toc790129"/>
+      <w:bookmarkStart w:id="29" w:name="_Toc507770302"/>
       <w:r>
         <w:rPr>
+          <w:color w:val="auto"/>
           <w:highlight w:val="green"/>
           <w:lang w:val="pt-PT"/>
         </w:rPr>
@@ -3325,31 +4861,23 @@
     <w:p>
       <w:pPr>
         <w:rPr>
+          <w:color w:val="auto"/>
           <w:highlight w:val="green"/>
         </w:rPr>
       </w:pPr>
       <w:r>
         <w:rPr>
+          <w:color w:val="auto"/>
           <w:highlight w:val="green"/>
         </w:rPr>
-        <w:t>A avaliação de Nível I (Avaliação da Reação) é realizada através de um questionário de satisfação (</w:t>
-      </w:r>
-      <w:r>
-        <w:rPr>
-          <w:highlight w:val="red"/>
-        </w:rPr>
-        <w:t>Anexo X)</w:t>
-      </w:r>
-      <w:r>
-        <w:rPr>
-          <w:highlight w:val="green"/>
-        </w:rPr>
-        <w:t xml:space="preserve"> no final do curso. O questionário avalia o formador e as condições da formação com uma escala de 1-5 e com um espaço final para comentários.</w:t>
+        <w:t>A avaliação de Nível I (Avaliação da Reação) é realizada através de um questionário de satisfação (Anexo III) no final do curso. O questionário avalia o formador e as condições da formação com uma escala de 1-5 e com um espaço final para comentários.</w:t>
       </w:r>
     </w:p>
     <w:p>
       <w:pPr>
         <w:rPr>
+          <w:color w:val="auto"/>
+          <w:highlight w:val="green"/>
           <w:lang w:val="pt-PT"/>
         </w:rPr>
       </w:pPr>
@@ -3437,6 +4965,20 @@
         <w:rPr>
           <w:lang w:val="pt-PT"/>
         </w:rPr>
+        <w:br w:type="page"/>
+      </w:r>
+    </w:p>
+    <w:p>
+      <w:pPr>
+        <w:pStyle w:val="77"/>
+        <w:rPr>
+          <w:lang w:val="pt-PT"/>
+        </w:rPr>
+      </w:pPr>
+      <w:r>
+        <w:rPr>
+          <w:lang w:val="pt-PT"/>
+        </w:rPr>
         <w:t>Desenvolvimento de um módulo  do curso</w:t>
       </w:r>
       <w:bookmarkEnd w:id="30"/>
@@ -3482,9 +5024,9 @@
           <w:lang w:val="pt-PT"/>
         </w:rPr>
       </w:pPr>
-      <w:bookmarkStart w:id="35" w:name="_Toc453497360"/>
-      <w:bookmarkStart w:id="36" w:name="_Toc475357232"/>
-      <w:bookmarkStart w:id="37" w:name="_Toc507770305"/>
+      <w:bookmarkStart w:id="35" w:name="_Toc475357232"/>
+      <w:bookmarkStart w:id="36" w:name="_Toc507770305"/>
+      <w:bookmarkStart w:id="37" w:name="_Toc453497360"/>
       <w:r>
         <w:rPr>
           <w:highlight w:val="green"/>
@@ -3553,40 +5095,21 @@
         <w:jc w:val="both"/>
       </w:pPr>
       <w:r>
-        <w:t xml:space="preserve">Durante as sessões será </w:t>
+        <w:t>Durante as sessões será utilizado o método interrogativo, expositivo e o demonstrativo. O método interrogativo terá a finalidade de favorecer a participação e a transmissão de experiências pessoais relativamente aos conteúdos a abordar, ou relacionados. Deste modo, maximiza-se a aquisição de competências, habilidades e atitudes por parte dos formandos. O emprego do método expositivo visa difundir os conteúdos pedagógicos de forma curta, clara e concisa para o universo de formandos, o que permite a absorção de novos conhecimentos.</w:t>
       </w:r>
-      <w:r>
-        <w:t>utilizad</w:t>
-      </w:r>
-      <w:r>
-        <w:t>o</w:t>
-      </w:r>
-      <w:r>
-        <w:t xml:space="preserve"> o método interrogativo, expositivo e o </w:t>
-      </w:r>
-      <w:r>
-        <w:t>demonstrativo</w:t>
-      </w:r>
-      <w:r>
-        <w:t xml:space="preserve">. O método interrogativo terá a finalidade de favorecer a participação e a transmissão de experiências pessoais relativamente aos conteúdos a abordar, ou relacionados. Deste modo, maximiza-se a aquisição de competências, habilidades e atitudes por parte dos formandos. O emprego do método expositivo visa difundir os conteúdos pedagógicos de forma curta, clara e concisa para o universo de formandos, o que permite a absorção de novos conhecimentos. </w:t>
-      </w:r>
+    </w:p>
+    <w:p>
+      <w:pPr>
+        <w:spacing w:before="240" w:after="240" w:line="360" w:lineRule="auto"/>
+        <w:jc w:val="both"/>
+      </w:pPr>
+      <w:bookmarkStart w:id="55" w:name="_GoBack"/>
+      <w:bookmarkEnd w:id="55"/>
       <w:r>
         <w:rPr>
           <w:highlight w:val="green"/>
         </w:rPr>
-        <w:t xml:space="preserve">O </w:t>
-      </w:r>
-      <w:r>
-        <w:rPr>
-          <w:highlight w:val="green"/>
-        </w:rPr>
-        <w:t>método demonstrativo será utilizado para cada tópico do módulo através de um exercicio exemplo que o formador resolve à frente dos formandos e, seguidamente, de um exercicio semelhante que os formandos devem resolver sob supervisão</w:t>
-      </w:r>
-      <w:r>
-        <w:rPr>
-          <w:highlight w:val="green"/>
-        </w:rPr>
-        <w:t>.</w:t>
+        <w:t>O método demonstrativo será utilizado para cada tópico do módulo através de um exercicio exemplo que o formador resolve à frente dos formandos e, seguidamente, de um exercicio semelhante que os formandos devem resolver sob supervisão.</w:t>
       </w:r>
     </w:p>
     <w:p>
@@ -3597,22 +5120,6 @@
       <w:r>
         <w:t>Durante o decorrer do módulo em epigrafe, os formandos deverão responder a questionários de avaliação acerca dos conteúdos pedagógicos abordados, através da plataforma colaborativa Moodle.</w:t>
       </w:r>
-    </w:p>
-    <w:p>
-      <w:pPr>
-        <w:spacing w:before="240" w:after="240"/>
-        <w:rPr>
-          <w:lang w:val="pt-PT"/>
-        </w:rPr>
-      </w:pPr>
-    </w:p>
-    <w:p>
-      <w:pPr>
-        <w:spacing w:before="240" w:after="240"/>
-        <w:rPr>
-          <w:lang w:val="pt-PT"/>
-        </w:rPr>
-      </w:pPr>
     </w:p>
     <w:p>
       <w:pPr>
@@ -3916,6 +5423,42 @@
         <w:rPr>
           <w:lang w:val="pt-PT"/>
         </w:rPr>
+        <w:br w:type="page"/>
+      </w:r>
+    </w:p>
+    <w:p>
+      <w:pPr>
+        <w:pStyle w:val="77"/>
+        <w:rPr>
+          <w:lang w:val="pt-PT"/>
+        </w:rPr>
+      </w:pPr>
+      <w:r>
+        <w:rPr>
+          <w:lang w:val="pt-PT"/>
+        </w:rPr>
+        <w:t>Desenvolvimento de um módulo  do curso</w:t>
+      </w:r>
+    </w:p>
+    <w:p>
+      <w:pPr>
+        <w:pStyle w:val="3"/>
+        <w:rPr>
+          <w:lang w:val="pt-PT"/>
+        </w:rPr>
+      </w:pPr>
+    </w:p>
+    <w:p>
+      <w:pPr>
+        <w:pStyle w:val="3"/>
+        <w:rPr>
+          <w:lang w:val="pt-PT"/>
+        </w:rPr>
+      </w:pPr>
+      <w:r>
+        <w:rPr>
+          <w:lang w:val="pt-PT"/>
+        </w:rPr>
         <w:t>Instrumentos de avaliação do módulo</w:t>
       </w:r>
       <w:bookmarkEnd w:id="48"/>
@@ -3937,50 +5480,7 @@
         <w:rPr>
           <w:spacing w:val="5"/>
         </w:rPr>
-        <w:t xml:space="preserve">No decorrer do módulo, será feita uma avaliação formativa, através de fichas de observação. No final do módulo, será feita uma avaliação </w:t>
-      </w:r>
-      <w:r>
-        <w:rPr>
-          <w:spacing w:val="5"/>
-        </w:rPr>
-        <w:t xml:space="preserve">através de um teste </w:t>
-      </w:r>
-      <w:r>
-        <w:rPr>
-          <w:spacing w:val="5"/>
-        </w:rPr>
-        <w:t>escrit</w:t>
-      </w:r>
-      <w:r>
-        <w:rPr>
-          <w:spacing w:val="5"/>
-        </w:rPr>
-        <w:t>o</w:t>
-      </w:r>
-      <w:r>
-        <w:rPr>
-          <w:spacing w:val="5"/>
-        </w:rPr>
-        <w:t>.</w:t>
-      </w:r>
-      <w:r>
-        <w:rPr>
-          <w:spacing w:val="5"/>
-        </w:rPr>
-        <w:t xml:space="preserve"> Um exemplo do teste escrito está no </w:t>
-      </w:r>
-      <w:r>
-        <w:rPr>
-          <w:spacing w:val="5"/>
-          <w:highlight w:val="red"/>
-        </w:rPr>
-        <w:t>Anexo I</w:t>
-      </w:r>
-      <w:r>
-        <w:rPr>
-          <w:spacing w:val="5"/>
-        </w:rPr>
-        <w:t>.</w:t>
+        <w:t>No decorrer do módulo, será feita uma avaliação formativa, através de fichas de observação. No final do módulo, será feita uma avaliação através de uma ficha de trabalho individual, por escrito ou no Moodle (e.g. Anexo II).</w:t>
       </w:r>
     </w:p>
     <w:p>
@@ -4035,541 +5535,12 @@
     </w:p>
     <w:p>
       <w:pPr>
-        <w:pStyle w:val="2"/>
+        <w:pStyle w:val="3"/>
+        <w:jc w:val="center"/>
       </w:pPr>
       <w:r>
-        <w:t>Módulo II - Python</w:t>
+        <w:t>Registo de Observação para Avaliação Contínua</w:t>
       </w:r>
-    </w:p>
-    <w:p>
-      <w:pPr>
-        <w:pStyle w:val="3"/>
-      </w:pPr>
-      <w:r>
-        <w:t>Ficha de Avaliação Formativa</w:t>
-      </w:r>
-    </w:p>
-    <w:p>
-      <w:pPr>
-        <w:rPr>
-          <w:rFonts w:hint="default"/>
-        </w:rPr>
-      </w:pPr>
-      <w:r>
-        <w:rPr>
-          <w:rFonts w:hint="default"/>
-        </w:rPr>
-        <w:t>O formando deverá nomear o tipo de dados adequado a cada situação apresentada. Para obter a classificação de Apto, o formando deverá acertar no mínimo 8 das 10 situações apresentadas. Caso acerto menos de 8 das situações apresentadas, será considerado Não apto.</w:t>
-      </w:r>
-    </w:p>
-    <w:p>
-      <w:pPr>
-        <w:rPr>
-          <w:rFonts w:hint="default"/>
-        </w:rPr>
-      </w:pPr>
-      <w:r>
-        <w:rPr>
-          <w:rFonts w:hint="default"/>
-        </w:rPr>
-        <w:t>Objectivo: Identificar o tipo de dados a utilizar em cada situação.</w:t>
-      </w:r>
-    </w:p>
-    <w:p>
-      <w:pPr>
-        <w:jc w:val="both"/>
-      </w:pPr>
-    </w:p>
-    <w:tbl>
-      <w:tblPr>
-        <w:tblStyle w:val="124"/>
-        <w:tblW w:w="8991" w:type="dxa"/>
-        <w:tblInd w:w="0" w:type="dxa"/>
-        <w:tblBorders>
-          <w:top w:val="single" w:color="auto" w:sz="4" w:space="0"/>
-          <w:left w:val="single" w:color="auto" w:sz="4" w:space="0"/>
-          <w:bottom w:val="single" w:color="auto" w:sz="4" w:space="0"/>
-          <w:right w:val="single" w:color="auto" w:sz="4" w:space="0"/>
-          <w:insideH w:val="single" w:color="auto" w:sz="4" w:space="0"/>
-          <w:insideV w:val="single" w:color="auto" w:sz="4" w:space="0"/>
-        </w:tblBorders>
-        <w:tblLayout w:type="fixed"/>
-        <w:tblCellMar>
-          <w:top w:w="0" w:type="dxa"/>
-          <w:left w:w="108" w:type="dxa"/>
-          <w:bottom w:w="0" w:type="dxa"/>
-          <w:right w:w="108" w:type="dxa"/>
-        </w:tblCellMar>
-      </w:tblPr>
-      <w:tblGrid>
-        <w:gridCol w:w="7136"/>
-        <w:gridCol w:w="1855"/>
-      </w:tblGrid>
-      <w:tr>
-        <w:tc>
-          <w:tcPr>
-            <w:tcW w:w="7136" w:type="dxa"/>
-          </w:tcPr>
-          <w:p>
-            <w:pPr>
-              <w:rPr>
-                <w:b/>
-                <w:bCs/>
-                <w:vertAlign w:val="baseline"/>
-              </w:rPr>
-            </w:pPr>
-            <w:r>
-              <w:rPr>
-                <w:b/>
-                <w:bCs/>
-                <w:vertAlign w:val="baseline"/>
-              </w:rPr>
-              <w:t>Situação</w:t>
-            </w:r>
-          </w:p>
-        </w:tc>
-        <w:tc>
-          <w:tcPr>
-            <w:tcW w:w="1855" w:type="dxa"/>
-          </w:tcPr>
-          <w:p>
-            <w:pPr>
-              <w:rPr>
-                <w:b/>
-                <w:bCs/>
-                <w:vertAlign w:val="baseline"/>
-              </w:rPr>
-            </w:pPr>
-            <w:r>
-              <w:rPr>
-                <w:b/>
-                <w:bCs/>
-                <w:vertAlign w:val="baseline"/>
-              </w:rPr>
-              <w:t>Tipo de dado</w:t>
-            </w:r>
-          </w:p>
-        </w:tc>
-      </w:tr>
-      <w:tr>
-        <w:tc>
-          <w:tcPr>
-            <w:tcW w:w="7136" w:type="dxa"/>
-          </w:tcPr>
-          <w:p>
-            <w:pPr>
-              <w:rPr>
-                <w:vertAlign w:val="baseline"/>
-              </w:rPr>
-            </w:pPr>
-            <w:r>
-              <w:rPr>
-                <w:vertAlign w:val="baseline"/>
-              </w:rPr>
-              <w:t>Quantia de dinheiro a depositar em Euros.</w:t>
-            </w:r>
-          </w:p>
-        </w:tc>
-        <w:tc>
-          <w:tcPr>
-            <w:tcW w:w="1855" w:type="dxa"/>
-          </w:tcPr>
-          <w:p>
-            <w:pPr>
-              <w:rPr>
-                <w:vertAlign w:val="baseline"/>
-              </w:rPr>
-            </w:pPr>
-          </w:p>
-        </w:tc>
-      </w:tr>
-      <w:tr>
-        <w:tc>
-          <w:tcPr>
-            <w:tcW w:w="7136" w:type="dxa"/>
-            <w:textDirection w:val="lrTb"/>
-            <w:vAlign w:val="top"/>
-          </w:tcPr>
-          <w:p>
-            <w:pPr>
-              <w:rPr>
-                <w:vertAlign w:val="baseline"/>
-              </w:rPr>
-            </w:pPr>
-            <w:r>
-              <w:rPr>
-                <w:vertAlign w:val="baseline"/>
-              </w:rPr>
-              <w:t>Temperatura de um forno em Farenheit.</w:t>
-            </w:r>
-          </w:p>
-        </w:tc>
-        <w:tc>
-          <w:tcPr>
-            <w:tcW w:w="1855" w:type="dxa"/>
-          </w:tcPr>
-          <w:p>
-            <w:pPr>
-              <w:rPr>
-                <w:vertAlign w:val="baseline"/>
-              </w:rPr>
-            </w:pPr>
-          </w:p>
-        </w:tc>
-      </w:tr>
-      <w:tr>
-        <w:tc>
-          <w:tcPr>
-            <w:tcW w:w="7136" w:type="dxa"/>
-          </w:tcPr>
-          <w:p>
-            <w:pPr>
-              <w:rPr>
-                <w:vertAlign w:val="baseline"/>
-              </w:rPr>
-            </w:pPr>
-            <w:r>
-              <w:rPr>
-                <w:vertAlign w:val="baseline"/>
-              </w:rPr>
-              <w:t>Número de pessoas na sala de aula.</w:t>
-            </w:r>
-          </w:p>
-        </w:tc>
-        <w:tc>
-          <w:tcPr>
-            <w:tcW w:w="1855" w:type="dxa"/>
-          </w:tcPr>
-          <w:p>
-            <w:pPr>
-              <w:rPr>
-                <w:vertAlign w:val="baseline"/>
-              </w:rPr>
-            </w:pPr>
-          </w:p>
-        </w:tc>
-      </w:tr>
-      <w:tr>
-        <w:tc>
-          <w:tcPr>
-            <w:tcW w:w="7136" w:type="dxa"/>
-          </w:tcPr>
-          <w:p>
-            <w:pPr>
-              <w:rPr>
-                <w:vertAlign w:val="baseline"/>
-              </w:rPr>
-            </w:pPr>
-            <w:r>
-              <w:rPr>
-                <w:vertAlign w:val="baseline"/>
-              </w:rPr>
-              <w:t>Estado do interruptor da luz do corredor.</w:t>
-            </w:r>
-          </w:p>
-        </w:tc>
-        <w:tc>
-          <w:tcPr>
-            <w:tcW w:w="1855" w:type="dxa"/>
-          </w:tcPr>
-          <w:p>
-            <w:pPr>
-              <w:rPr>
-                <w:vertAlign w:val="baseline"/>
-              </w:rPr>
-            </w:pPr>
-          </w:p>
-        </w:tc>
-      </w:tr>
-      <w:tr>
-        <w:tc>
-          <w:tcPr>
-            <w:tcW w:w="7136" w:type="dxa"/>
-            <w:textDirection w:val="lrTb"/>
-            <w:vAlign w:val="top"/>
-          </w:tcPr>
-          <w:p>
-            <w:pPr>
-              <w:rPr>
-                <w:vertAlign w:val="baseline"/>
-              </w:rPr>
-            </w:pPr>
-            <w:r>
-              <w:rPr>
-                <w:vertAlign w:val="baseline"/>
-              </w:rPr>
-              <w:t>Nome do Presidente do Uruguai.</w:t>
-            </w:r>
-          </w:p>
-        </w:tc>
-        <w:tc>
-          <w:tcPr>
-            <w:tcW w:w="1855" w:type="dxa"/>
-          </w:tcPr>
-          <w:p>
-            <w:pPr>
-              <w:rPr>
-                <w:vertAlign w:val="baseline"/>
-              </w:rPr>
-            </w:pPr>
-          </w:p>
-        </w:tc>
-      </w:tr>
-      <w:tr>
-        <w:tc>
-          <w:tcPr>
-            <w:tcW w:w="7136" w:type="dxa"/>
-            <w:textDirection w:val="lrTb"/>
-            <w:vAlign w:val="top"/>
-          </w:tcPr>
-          <w:p>
-            <w:pPr>
-              <w:rPr>
-                <w:vertAlign w:val="baseline"/>
-              </w:rPr>
-            </w:pPr>
-            <w:r>
-              <w:rPr>
-                <w:vertAlign w:val="baseline"/>
-              </w:rPr>
-              <w:t>Número de aeronaves que se despenharam em 2018.</w:t>
-            </w:r>
-          </w:p>
-        </w:tc>
-        <w:tc>
-          <w:tcPr>
-            <w:tcW w:w="1855" w:type="dxa"/>
-          </w:tcPr>
-          <w:p>
-            <w:pPr>
-              <w:rPr>
-                <w:vertAlign w:val="baseline"/>
-              </w:rPr>
-            </w:pPr>
-          </w:p>
-        </w:tc>
-      </w:tr>
-      <w:tr>
-        <w:tc>
-          <w:tcPr>
-            <w:tcW w:w="7136" w:type="dxa"/>
-            <w:textDirection w:val="lrTb"/>
-            <w:vAlign w:val="top"/>
-          </w:tcPr>
-          <w:p>
-            <w:pPr>
-              <w:rPr>
-                <w:vertAlign w:val="baseline"/>
-              </w:rPr>
-            </w:pPr>
-            <w:r>
-              <w:rPr>
-                <w:vertAlign w:val="baseline"/>
-              </w:rPr>
-              <w:t>Componente vermelha da cor RGB de um carro.</w:t>
-            </w:r>
-          </w:p>
-        </w:tc>
-        <w:tc>
-          <w:tcPr>
-            <w:tcW w:w="1855" w:type="dxa"/>
-          </w:tcPr>
-          <w:p>
-            <w:pPr>
-              <w:rPr>
-                <w:vertAlign w:val="baseline"/>
-              </w:rPr>
-            </w:pPr>
-          </w:p>
-        </w:tc>
-      </w:tr>
-      <w:tr>
-        <w:tc>
-          <w:tcPr>
-            <w:tcW w:w="7136" w:type="dxa"/>
-          </w:tcPr>
-          <w:p>
-            <w:pPr>
-              <w:rPr>
-                <w:vertAlign w:val="baseline"/>
-              </w:rPr>
-            </w:pPr>
-            <w:r>
-              <w:rPr>
-                <w:vertAlign w:val="baseline"/>
-              </w:rPr>
-              <w:t>Distância entre duas cidades em kilometros.</w:t>
-            </w:r>
-          </w:p>
-        </w:tc>
-        <w:tc>
-          <w:tcPr>
-            <w:tcW w:w="1855" w:type="dxa"/>
-          </w:tcPr>
-          <w:p>
-            <w:pPr>
-              <w:rPr>
-                <w:vertAlign w:val="baseline"/>
-              </w:rPr>
-            </w:pPr>
-          </w:p>
-        </w:tc>
-      </w:tr>
-      <w:tr>
-        <w:tc>
-          <w:tcPr>
-            <w:tcW w:w="7136" w:type="dxa"/>
-          </w:tcPr>
-          <w:p>
-            <w:pPr>
-              <w:rPr>
-                <w:vertAlign w:val="baseline"/>
-              </w:rPr>
-            </w:pPr>
-            <w:r>
-              <w:rPr>
-                <w:vertAlign w:val="baseline"/>
-              </w:rPr>
-              <w:t>Indicar se o monitor de um portátil está levantado ou fechado.</w:t>
-            </w:r>
-          </w:p>
-        </w:tc>
-        <w:tc>
-          <w:tcPr>
-            <w:tcW w:w="1855" w:type="dxa"/>
-          </w:tcPr>
-          <w:p>
-            <w:pPr>
-              <w:rPr>
-                <w:vertAlign w:val="baseline"/>
-              </w:rPr>
-            </w:pPr>
-          </w:p>
-        </w:tc>
-      </w:tr>
-      <w:tr>
-        <w:tc>
-          <w:tcPr>
-            <w:tcW w:w="7136" w:type="dxa"/>
-          </w:tcPr>
-          <w:p>
-            <w:pPr>
-              <w:rPr>
-                <w:vertAlign w:val="baseline"/>
-              </w:rPr>
-            </w:pPr>
-            <w:r>
-              <w:rPr>
-                <w:vertAlign w:val="baseline"/>
-              </w:rPr>
-              <w:t>Cor de uma caneta.</w:t>
-            </w:r>
-          </w:p>
-        </w:tc>
-        <w:tc>
-          <w:tcPr>
-            <w:tcW w:w="1855" w:type="dxa"/>
-          </w:tcPr>
-          <w:p>
-            <w:pPr>
-              <w:rPr>
-                <w:vertAlign w:val="baseline"/>
-              </w:rPr>
-            </w:pPr>
-          </w:p>
-        </w:tc>
-      </w:tr>
-      <w:tr>
-        <w:tc>
-          <w:tcPr>
-            <w:tcW w:w="8991" w:type="dxa"/>
-            <w:gridSpan w:val="2"/>
-            <w:tcBorders>
-              <w:left w:val="nil"/>
-              <w:right w:val="nil"/>
-            </w:tcBorders>
-          </w:tcPr>
-          <w:p>
-            <w:pPr>
-              <w:rPr>
-                <w:vertAlign w:val="baseline"/>
-              </w:rPr>
-            </w:pPr>
-          </w:p>
-        </w:tc>
-      </w:tr>
-      <w:tr>
-        <w:tc>
-          <w:tcPr>
-            <w:tcW w:w="7136" w:type="dxa"/>
-            <w:textDirection w:val="lrTb"/>
-            <w:vAlign w:val="top"/>
-          </w:tcPr>
-          <w:p>
-            <w:pPr>
-              <w:rPr>
-                <w:vertAlign w:val="baseline"/>
-              </w:rPr>
-            </w:pPr>
-            <w:r>
-              <w:t>Número de respostas corretas</w:t>
-            </w:r>
-          </w:p>
-        </w:tc>
-        <w:tc>
-          <w:tcPr>
-            <w:tcW w:w="1855" w:type="dxa"/>
-          </w:tcPr>
-          <w:p>
-            <w:pPr>
-              <w:rPr>
-                <w:vertAlign w:val="baseline"/>
-              </w:rPr>
-            </w:pPr>
-          </w:p>
-        </w:tc>
-      </w:tr>
-      <w:tr>
-        <w:tc>
-          <w:tcPr>
-            <w:tcW w:w="7136" w:type="dxa"/>
-            <w:textDirection w:val="lrTb"/>
-            <w:vAlign w:val="top"/>
-          </w:tcPr>
-          <w:p>
-            <w:pPr/>
-            <w:r>
-              <w:rPr>
-                <w:vertAlign w:val="baseline"/>
-              </w:rPr>
-              <w:t>Classificação final (riscar o que não interessa)</w:t>
-            </w:r>
-          </w:p>
-        </w:tc>
-        <w:tc>
-          <w:tcPr>
-            <w:tcW w:w="1855" w:type="dxa"/>
-            <w:textDirection w:val="lrTb"/>
-            <w:vAlign w:val="top"/>
-          </w:tcPr>
-          <w:p>
-            <w:pPr>
-              <w:rPr>
-                <w:vertAlign w:val="baseline"/>
-              </w:rPr>
-            </w:pPr>
-            <w:r>
-              <w:rPr>
-                <w:vertAlign w:val="baseline"/>
-              </w:rPr>
-              <w:t>Apto / Não Apto</w:t>
-            </w:r>
-          </w:p>
-        </w:tc>
-      </w:tr>
-    </w:tbl>
-    <w:p>
-      <w:pPr/>
     </w:p>
     <w:p>
       <w:pPr/>
@@ -4749,6 +5720,25 @@
     </w:p>
     <w:p>
       <w:pPr>
+        <w:pStyle w:val="3"/>
+        <w:jc w:val="center"/>
+      </w:pPr>
+      <w:r>
+        <w:t>Ficha de Avaliação Formativa</w:t>
+      </w:r>
+    </w:p>
+    <w:p>
+      <w:pPr>
+        <w:pStyle w:val="3"/>
+        <w:jc w:val="center"/>
+      </w:pPr>
+      <w:r>
+        <w:br w:type="page"/>
+      </w:r>
+    </w:p>
+    <w:p>
+      <w:pPr>
+        <w:pStyle w:val="2"/>
         <w:jc w:val="center"/>
         <w:rPr>
           <w:lang w:val="pt-PT"/>
@@ -4758,22 +5748,20 @@
         <w:rPr>
           <w:lang w:val="pt-PT"/>
         </w:rPr>
-        <w:t>(apagar caso não seja necessário)</w:t>
+        <w:t>Anexo II</w:t>
+      </w:r>
+      <w:r>
+        <w:t>I</w:t>
       </w:r>
     </w:p>
     <w:p>
       <w:pPr>
-        <w:rPr>
-          <w:lang w:val="pt-PT"/>
-        </w:rPr>
+        <w:pStyle w:val="3"/>
+        <w:jc w:val="center"/>
       </w:pPr>
-    </w:p>
-    <w:p>
-      <w:pPr>
-        <w:rPr>
-          <w:lang w:val="pt-PT"/>
-        </w:rPr>
-      </w:pPr>
+      <w:r>
+        <w:t>Questionário de Satisfação</w:t>
+      </w:r>
     </w:p>
     <w:sectPr>
       <w:headerReference r:id="rId3" w:type="first"/>
@@ -5170,21 +6158,21 @@
 
 <file path=word/numbering.xml><?xml version="1.0" encoding="utf-8"?>
 <w:numbering xmlns:wpc="http://schemas.microsoft.com/office/word/2010/wordprocessingCanvas" xmlns:mc="http://schemas.openxmlformats.org/markup-compatibility/2006" xmlns:o="urn:schemas-microsoft-com:office:office" xmlns:r="http://schemas.openxmlformats.org/officeDocument/2006/relationships" xmlns:m="http://schemas.openxmlformats.org/officeDocument/2006/math" xmlns:v="urn:schemas-microsoft-com:vml" xmlns:wp14="http://schemas.microsoft.com/office/word/2010/wordprocessingDrawing" xmlns:wp="http://schemas.openxmlformats.org/drawingml/2006/wordprocessingDrawing" xmlns:w10="urn:schemas-microsoft-com:office:word" xmlns:w="http://schemas.openxmlformats.org/wordprocessingml/2006/main" xmlns:w14="http://schemas.microsoft.com/office/word/2010/wordml" xmlns:wpg="http://schemas.microsoft.com/office/word/2010/wordprocessingGroup" xmlns:wpi="http://schemas.microsoft.com/office/word/2010/wordprocessingInk" xmlns:wne="http://schemas.microsoft.com/office/word/2006/wordml" xmlns:wps="http://schemas.microsoft.com/office/word/2010/wordprocessingShape" mc:Ignorable="w14 wp14">
-  <w:abstractNum w:abstractNumId="4294967164">
-    <w:nsid w:val="FFFFFF7C"/>
+  <w:abstractNum w:abstractNumId="4294967167">
+    <w:nsid w:val="FFFFFF7F"/>
     <w:multiLevelType w:val="singleLevel"/>
-    <w:tmpl w:val="FFFFFF7C"/>
+    <w:tmpl w:val="FFFFFF7F"/>
     <w:lvl w:ilvl="0" w:tentative="1">
       <w:start w:val="1"/>
       <w:numFmt w:val="decimal"/>
-      <w:pStyle w:val="65"/>
+      <w:pStyle w:val="62"/>
       <w:lvlText w:val="%1."/>
       <w:lvlJc w:val="left"/>
       <w:pPr>
         <w:tabs>
-          <w:tab w:val="left" w:pos="1800"/>
+          <w:tab w:val="left" w:pos="720"/>
         </w:tabs>
-        <w:ind w:left="1800" w:hanging="360"/>
+        <w:ind w:left="720" w:hanging="360"/>
       </w:pPr>
     </w:lvl>
   </w:abstractNum>
@@ -5206,22 +6194,25 @@
       </w:pPr>
     </w:lvl>
   </w:abstractNum>
-  <w:abstractNum w:abstractNumId="4294967167">
-    <w:nsid w:val="FFFFFF7F"/>
+  <w:abstractNum w:abstractNumId="4294967170">
+    <w:nsid w:val="FFFFFF82"/>
     <w:multiLevelType w:val="singleLevel"/>
-    <w:tmpl w:val="FFFFFF7F"/>
+    <w:tmpl w:val="FFFFFF82"/>
     <w:lvl w:ilvl="0" w:tentative="1">
       <w:start w:val="1"/>
-      <w:numFmt w:val="decimal"/>
-      <w:pStyle w:val="62"/>
-      <w:lvlText w:val="%1."/>
+      <w:numFmt w:val="bullet"/>
+      <w:pStyle w:val="53"/>
+      <w:lvlText w:val=""/>
       <w:lvlJc w:val="left"/>
       <w:pPr>
         <w:tabs>
-          <w:tab w:val="left" w:pos="720"/>
+          <w:tab w:val="left" w:pos="1080"/>
         </w:tabs>
-        <w:ind w:left="720" w:hanging="360"/>
+        <w:ind w:left="1080" w:hanging="360"/>
       </w:pPr>
+      <w:rPr>
+        <w:rFonts w:hint="default" w:ascii="Symbol" w:hAnsi="Symbol"/>
+      </w:rPr>
     </w:lvl>
   </w:abstractNum>
   <w:abstractNum w:abstractNumId="4294967166">
@@ -5242,21 +6233,21 @@
       </w:pPr>
     </w:lvl>
   </w:abstractNum>
-  <w:abstractNum w:abstractNumId="4294967169">
-    <w:nsid w:val="FFFFFF81"/>
+  <w:abstractNum w:abstractNumId="4294967168">
+    <w:nsid w:val="FFFFFF80"/>
     <w:multiLevelType w:val="singleLevel"/>
-    <w:tmpl w:val="FFFFFF81"/>
+    <w:tmpl w:val="FFFFFF80"/>
     <w:lvl w:ilvl="0" w:tentative="1">
       <w:start w:val="1"/>
       <w:numFmt w:val="bullet"/>
-      <w:pStyle w:val="54"/>
+      <w:pStyle w:val="55"/>
       <w:lvlText w:val=""/>
       <w:lvlJc w:val="left"/>
       <w:pPr>
         <w:tabs>
-          <w:tab w:val="left" w:pos="1440"/>
+          <w:tab w:val="left" w:pos="1800"/>
         </w:tabs>
-        <w:ind w:left="1440" w:hanging="360"/>
+        <w:ind w:left="1800" w:hanging="360"/>
       </w:pPr>
       <w:rPr>
         <w:rFonts w:hint="default" w:ascii="Symbol" w:hAnsi="Symbol"/>
@@ -5284,6 +6275,147 @@
       </w:rPr>
     </w:lvl>
   </w:abstractNum>
+  <w:abstractNum w:abstractNumId="2051831750">
+    <w:nsid w:val="7A4C77C6"/>
+    <w:multiLevelType w:val="multilevel"/>
+    <w:tmpl w:val="7A4C77C6"/>
+    <w:lvl w:ilvl="0" w:tentative="1">
+      <w:start w:val="1"/>
+      <w:numFmt w:val="decimal"/>
+      <w:pStyle w:val="61"/>
+      <w:lvlText w:val="%1."/>
+      <w:lvlJc w:val="left"/>
+      <w:pPr>
+        <w:ind w:left="792" w:hanging="360"/>
+      </w:pPr>
+      <w:rPr>
+        <w:rFonts w:hint="default"/>
+        <w:b/>
+        <w:color w:val="2B579A" w:themeColor="accent5"/>
+        <w:sz w:val="28"/>
+        <w:szCs w:val="28"/>
+        <w14:textFill>
+          <w14:solidFill>
+            <w14:schemeClr w14:val="accent5"/>
+          </w14:solidFill>
+        </w14:textFill>
+      </w:rPr>
+    </w:lvl>
+    <w:lvl w:ilvl="1" w:tentative="1">
+      <w:start w:val="1"/>
+      <w:numFmt w:val="lowerLetter"/>
+      <w:lvlText w:val="%2."/>
+      <w:lvlJc w:val="left"/>
+      <w:pPr>
+        <w:ind w:left="1512" w:hanging="360"/>
+      </w:pPr>
+      <w:rPr>
+        <w:rFonts w:hint="default"/>
+      </w:rPr>
+    </w:lvl>
+    <w:lvl w:ilvl="2" w:tentative="1">
+      <w:start w:val="1"/>
+      <w:numFmt w:val="lowerRoman"/>
+      <w:lvlText w:val="%3."/>
+      <w:lvlJc w:val="right"/>
+      <w:pPr>
+        <w:ind w:left="2232" w:hanging="360"/>
+      </w:pPr>
+      <w:rPr>
+        <w:rFonts w:hint="default"/>
+      </w:rPr>
+    </w:lvl>
+    <w:lvl w:ilvl="3" w:tentative="1">
+      <w:start w:val="1"/>
+      <w:numFmt w:val="decimal"/>
+      <w:lvlText w:val="%4."/>
+      <w:lvlJc w:val="left"/>
+      <w:pPr>
+        <w:ind w:left="2952" w:hanging="360"/>
+      </w:pPr>
+      <w:rPr>
+        <w:rFonts w:hint="default"/>
+      </w:rPr>
+    </w:lvl>
+    <w:lvl w:ilvl="4" w:tentative="1">
+      <w:start w:val="1"/>
+      <w:numFmt w:val="lowerLetter"/>
+      <w:lvlText w:val="%5."/>
+      <w:lvlJc w:val="left"/>
+      <w:pPr>
+        <w:ind w:left="3672" w:hanging="360"/>
+      </w:pPr>
+      <w:rPr>
+        <w:rFonts w:hint="default"/>
+      </w:rPr>
+    </w:lvl>
+    <w:lvl w:ilvl="5" w:tentative="1">
+      <w:start w:val="1"/>
+      <w:numFmt w:val="lowerRoman"/>
+      <w:lvlText w:val="%6."/>
+      <w:lvlJc w:val="right"/>
+      <w:pPr>
+        <w:ind w:left="4392" w:hanging="360"/>
+      </w:pPr>
+      <w:rPr>
+        <w:rFonts w:hint="default"/>
+      </w:rPr>
+    </w:lvl>
+    <w:lvl w:ilvl="6" w:tentative="1">
+      <w:start w:val="1"/>
+      <w:numFmt w:val="decimal"/>
+      <w:lvlText w:val="%7."/>
+      <w:lvlJc w:val="left"/>
+      <w:pPr>
+        <w:ind w:left="5112" w:hanging="360"/>
+      </w:pPr>
+      <w:rPr>
+        <w:rFonts w:hint="default"/>
+      </w:rPr>
+    </w:lvl>
+    <w:lvl w:ilvl="7" w:tentative="1">
+      <w:start w:val="1"/>
+      <w:numFmt w:val="lowerLetter"/>
+      <w:lvlText w:val="%8."/>
+      <w:lvlJc w:val="left"/>
+      <w:pPr>
+        <w:ind w:left="5832" w:hanging="360"/>
+      </w:pPr>
+      <w:rPr>
+        <w:rFonts w:hint="default"/>
+      </w:rPr>
+    </w:lvl>
+    <w:lvl w:ilvl="8" w:tentative="1">
+      <w:start w:val="1"/>
+      <w:numFmt w:val="lowerRoman"/>
+      <w:lvlText w:val="%9."/>
+      <w:lvlJc w:val="right"/>
+      <w:pPr>
+        <w:ind w:left="6552" w:hanging="360"/>
+      </w:pPr>
+      <w:rPr>
+        <w:rFonts w:hint="default"/>
+      </w:rPr>
+    </w:lvl>
+  </w:abstractNum>
+  <w:abstractNum w:abstractNumId="4294967164">
+    <w:nsid w:val="FFFFFF7C"/>
+    <w:multiLevelType w:val="singleLevel"/>
+    <w:tmpl w:val="FFFFFF7C"/>
+    <w:lvl w:ilvl="0" w:tentative="1">
+      <w:start w:val="1"/>
+      <w:numFmt w:val="decimal"/>
+      <w:pStyle w:val="65"/>
+      <w:lvlText w:val="%1."/>
+      <w:lvlJc w:val="left"/>
+      <w:pPr>
+        <w:tabs>
+          <w:tab w:val="left" w:pos="1800"/>
+        </w:tabs>
+        <w:ind w:left="1800" w:hanging="360"/>
+      </w:pPr>
+    </w:lvl>
+  </w:abstractNum>
   <w:abstractNum w:abstractNumId="4294967177">
     <w:nsid w:val="FFFFFF89"/>
     <w:multiLevelType w:val="singleLevel"/>
@@ -5305,414 +6437,24 @@
       </w:rPr>
     </w:lvl>
   </w:abstractNum>
-  <w:abstractNum w:abstractNumId="4294967168">
-    <w:nsid w:val="FFFFFF80"/>
+  <w:abstractNum w:abstractNumId="4294967169">
+    <w:nsid w:val="FFFFFF81"/>
     <w:multiLevelType w:val="singleLevel"/>
-    <w:tmpl w:val="FFFFFF80"/>
+    <w:tmpl w:val="FFFFFF81"/>
     <w:lvl w:ilvl="0" w:tentative="1">
       <w:start w:val="1"/>
       <w:numFmt w:val="bullet"/>
-      <w:pStyle w:val="55"/>
+      <w:pStyle w:val="54"/>
       <w:lvlText w:val=""/>
       <w:lvlJc w:val="left"/>
       <w:pPr>
         <w:tabs>
-          <w:tab w:val="left" w:pos="1800"/>
+          <w:tab w:val="left" w:pos="1440"/>
         </w:tabs>
-        <w:ind w:left="1800" w:hanging="360"/>
-      </w:pPr>
-      <w:rPr>
-        <w:rFonts w:hint="default" w:ascii="Symbol" w:hAnsi="Symbol"/>
-      </w:rPr>
-    </w:lvl>
-  </w:abstractNum>
-  <w:abstractNum w:abstractNumId="4294967170">
-    <w:nsid w:val="FFFFFF82"/>
-    <w:multiLevelType w:val="singleLevel"/>
-    <w:tmpl w:val="FFFFFF82"/>
-    <w:lvl w:ilvl="0" w:tentative="1">
-      <w:start w:val="1"/>
-      <w:numFmt w:val="bullet"/>
-      <w:pStyle w:val="53"/>
-      <w:lvlText w:val=""/>
-      <w:lvlJc w:val="left"/>
-      <w:pPr>
-        <w:tabs>
-          <w:tab w:val="left" w:pos="1080"/>
-        </w:tabs>
-        <w:ind w:left="1080" w:hanging="360"/>
-      </w:pPr>
-      <w:rPr>
-        <w:rFonts w:hint="default" w:ascii="Symbol" w:hAnsi="Symbol"/>
-      </w:rPr>
-    </w:lvl>
-  </w:abstractNum>
-  <w:abstractNum w:abstractNumId="2051831750">
-    <w:nsid w:val="7A4C77C6"/>
-    <w:multiLevelType w:val="multilevel"/>
-    <w:tmpl w:val="7A4C77C6"/>
-    <w:lvl w:ilvl="0" w:tentative="1">
-      <w:start w:val="1"/>
-      <w:numFmt w:val="decimal"/>
-      <w:pStyle w:val="61"/>
-      <w:lvlText w:val="%1."/>
-      <w:lvlJc w:val="left"/>
-      <w:pPr>
-        <w:ind w:left="792" w:hanging="360"/>
-      </w:pPr>
-      <w:rPr>
-        <w:rFonts w:hint="default"/>
-        <w:b/>
-        <w:color w:val="2B579A" w:themeColor="accent5"/>
-        <w:sz w:val="28"/>
-        <w:szCs w:val="28"/>
-        <w14:textFill>
-          <w14:solidFill>
-            <w14:schemeClr w14:val="accent5"/>
-          </w14:solidFill>
-        </w14:textFill>
-      </w:rPr>
-    </w:lvl>
-    <w:lvl w:ilvl="1" w:tentative="1">
-      <w:start w:val="1"/>
-      <w:numFmt w:val="lowerLetter"/>
-      <w:lvlText w:val="%2."/>
-      <w:lvlJc w:val="left"/>
-      <w:pPr>
-        <w:ind w:left="1512" w:hanging="360"/>
-      </w:pPr>
-      <w:rPr>
-        <w:rFonts w:hint="default"/>
-      </w:rPr>
-    </w:lvl>
-    <w:lvl w:ilvl="2" w:tentative="1">
-      <w:start w:val="1"/>
-      <w:numFmt w:val="lowerRoman"/>
-      <w:lvlText w:val="%3."/>
-      <w:lvlJc w:val="right"/>
-      <w:pPr>
-        <w:ind w:left="2232" w:hanging="360"/>
-      </w:pPr>
-      <w:rPr>
-        <w:rFonts w:hint="default"/>
-      </w:rPr>
-    </w:lvl>
-    <w:lvl w:ilvl="3" w:tentative="1">
-      <w:start w:val="1"/>
-      <w:numFmt w:val="decimal"/>
-      <w:lvlText w:val="%4."/>
-      <w:lvlJc w:val="left"/>
-      <w:pPr>
-        <w:ind w:left="2952" w:hanging="360"/>
-      </w:pPr>
-      <w:rPr>
-        <w:rFonts w:hint="default"/>
-      </w:rPr>
-    </w:lvl>
-    <w:lvl w:ilvl="4" w:tentative="1">
-      <w:start w:val="1"/>
-      <w:numFmt w:val="lowerLetter"/>
-      <w:lvlText w:val="%5."/>
-      <w:lvlJc w:val="left"/>
-      <w:pPr>
-        <w:ind w:left="3672" w:hanging="360"/>
-      </w:pPr>
-      <w:rPr>
-        <w:rFonts w:hint="default"/>
-      </w:rPr>
-    </w:lvl>
-    <w:lvl w:ilvl="5" w:tentative="1">
-      <w:start w:val="1"/>
-      <w:numFmt w:val="lowerRoman"/>
-      <w:lvlText w:val="%6."/>
-      <w:lvlJc w:val="right"/>
-      <w:pPr>
-        <w:ind w:left="4392" w:hanging="360"/>
-      </w:pPr>
-      <w:rPr>
-        <w:rFonts w:hint="default"/>
-      </w:rPr>
-    </w:lvl>
-    <w:lvl w:ilvl="6" w:tentative="1">
-      <w:start w:val="1"/>
-      <w:numFmt w:val="decimal"/>
-      <w:lvlText w:val="%7."/>
-      <w:lvlJc w:val="left"/>
-      <w:pPr>
-        <w:ind w:left="5112" w:hanging="360"/>
-      </w:pPr>
-      <w:rPr>
-        <w:rFonts w:hint="default"/>
-      </w:rPr>
-    </w:lvl>
-    <w:lvl w:ilvl="7" w:tentative="1">
-      <w:start w:val="1"/>
-      <w:numFmt w:val="lowerLetter"/>
-      <w:lvlText w:val="%8."/>
-      <w:lvlJc w:val="left"/>
-      <w:pPr>
-        <w:ind w:left="5832" w:hanging="360"/>
-      </w:pPr>
-      <w:rPr>
-        <w:rFonts w:hint="default"/>
-      </w:rPr>
-    </w:lvl>
-    <w:lvl w:ilvl="8" w:tentative="1">
-      <w:start w:val="1"/>
-      <w:numFmt w:val="lowerRoman"/>
-      <w:lvlText w:val="%9."/>
-      <w:lvlJc w:val="right"/>
-      <w:pPr>
-        <w:ind w:left="6552" w:hanging="360"/>
-      </w:pPr>
-      <w:rPr>
-        <w:rFonts w:hint="default"/>
-      </w:rPr>
-    </w:lvl>
-  </w:abstractNum>
-  <w:abstractNum w:abstractNumId="1268851033">
-    <w:nsid w:val="4BA12159"/>
-    <w:multiLevelType w:val="multilevel"/>
-    <w:tmpl w:val="4BA12159"/>
-    <w:lvl w:ilvl="0" w:tentative="1">
-      <w:start w:val="1"/>
-      <w:numFmt w:val="bullet"/>
-      <w:lvlText w:val=""/>
-      <w:lvlJc w:val="left"/>
-      <w:pPr>
         <w:ind w:left="1440" w:hanging="360"/>
       </w:pPr>
       <w:rPr>
         <w:rFonts w:hint="default" w:ascii="Symbol" w:hAnsi="Symbol"/>
-      </w:rPr>
-    </w:lvl>
-    <w:lvl w:ilvl="1" w:tentative="1">
-      <w:start w:val="1"/>
-      <w:numFmt w:val="bullet"/>
-      <w:lvlText w:val="o"/>
-      <w:lvlJc w:val="left"/>
-      <w:pPr>
-        <w:ind w:left="2160" w:hanging="360"/>
-      </w:pPr>
-      <w:rPr>
-        <w:rFonts w:hint="default" w:ascii="Courier New" w:hAnsi="Courier New" w:cs="Courier New"/>
-      </w:rPr>
-    </w:lvl>
-    <w:lvl w:ilvl="2" w:tentative="1">
-      <w:start w:val="1"/>
-      <w:numFmt w:val="bullet"/>
-      <w:lvlText w:val=""/>
-      <w:lvlJc w:val="left"/>
-      <w:pPr>
-        <w:ind w:left="2880" w:hanging="360"/>
-      </w:pPr>
-      <w:rPr>
-        <w:rFonts w:hint="default" w:ascii="Wingdings" w:hAnsi="Wingdings"/>
-      </w:rPr>
-    </w:lvl>
-    <w:lvl w:ilvl="3" w:tentative="1">
-      <w:start w:val="1"/>
-      <w:numFmt w:val="bullet"/>
-      <w:lvlText w:val=""/>
-      <w:lvlJc w:val="left"/>
-      <w:pPr>
-        <w:ind w:left="3600" w:hanging="360"/>
-      </w:pPr>
-      <w:rPr>
-        <w:rFonts w:hint="default" w:ascii="Symbol" w:hAnsi="Symbol"/>
-      </w:rPr>
-    </w:lvl>
-    <w:lvl w:ilvl="4" w:tentative="1">
-      <w:start w:val="1"/>
-      <w:numFmt w:val="bullet"/>
-      <w:lvlText w:val="o"/>
-      <w:lvlJc w:val="left"/>
-      <w:pPr>
-        <w:ind w:left="4320" w:hanging="360"/>
-      </w:pPr>
-      <w:rPr>
-        <w:rFonts w:hint="default" w:ascii="Courier New" w:hAnsi="Courier New" w:cs="Courier New"/>
-      </w:rPr>
-    </w:lvl>
-    <w:lvl w:ilvl="5" w:tentative="1">
-      <w:start w:val="1"/>
-      <w:numFmt w:val="bullet"/>
-      <w:lvlText w:val=""/>
-      <w:lvlJc w:val="left"/>
-      <w:pPr>
-        <w:ind w:left="5040" w:hanging="360"/>
-      </w:pPr>
-      <w:rPr>
-        <w:rFonts w:hint="default" w:ascii="Wingdings" w:hAnsi="Wingdings"/>
-      </w:rPr>
-    </w:lvl>
-    <w:lvl w:ilvl="6" w:tentative="1">
-      <w:start w:val="1"/>
-      <w:numFmt w:val="bullet"/>
-      <w:lvlText w:val=""/>
-      <w:lvlJc w:val="left"/>
-      <w:pPr>
-        <w:ind w:left="5760" w:hanging="360"/>
-      </w:pPr>
-      <w:rPr>
-        <w:rFonts w:hint="default" w:ascii="Symbol" w:hAnsi="Symbol"/>
-      </w:rPr>
-    </w:lvl>
-    <w:lvl w:ilvl="7" w:tentative="1">
-      <w:start w:val="1"/>
-      <w:numFmt w:val="bullet"/>
-      <w:lvlText w:val="o"/>
-      <w:lvlJc w:val="left"/>
-      <w:pPr>
-        <w:ind w:left="6480" w:hanging="360"/>
-      </w:pPr>
-      <w:rPr>
-        <w:rFonts w:hint="default" w:ascii="Courier New" w:hAnsi="Courier New" w:cs="Courier New"/>
-      </w:rPr>
-    </w:lvl>
-    <w:lvl w:ilvl="8" w:tentative="1">
-      <w:start w:val="1"/>
-      <w:numFmt w:val="bullet"/>
-      <w:lvlText w:val=""/>
-      <w:lvlJc w:val="left"/>
-      <w:pPr>
-        <w:ind w:left="7200" w:hanging="360"/>
-      </w:pPr>
-      <w:rPr>
-        <w:rFonts w:hint="default" w:ascii="Wingdings" w:hAnsi="Wingdings"/>
-      </w:rPr>
-    </w:lvl>
-  </w:abstractNum>
-  <w:abstractNum w:abstractNumId="1554924578">
-    <w:nsid w:val="5CAE4422"/>
-    <w:multiLevelType w:val="singleLevel"/>
-    <w:tmpl w:val="5CAE4422"/>
-    <w:lvl w:ilvl="0" w:tentative="1">
-      <w:start w:val="1"/>
-      <w:numFmt w:val="bullet"/>
-      <w:lvlText w:val=""/>
-      <w:lvlJc w:val="left"/>
-      <w:pPr>
-        <w:tabs>
-          <w:tab w:val="left" w:pos="420"/>
-        </w:tabs>
-        <w:ind w:left="420" w:leftChars="0" w:hanging="420" w:firstLineChars="0"/>
-      </w:pPr>
-      <w:rPr>
-        <w:rFonts w:hint="default" w:ascii="Wingdings" w:hAnsi="Wingdings"/>
-      </w:rPr>
-    </w:lvl>
-  </w:abstractNum>
-  <w:abstractNum w:abstractNumId="246546836">
-    <w:nsid w:val="0EB20194"/>
-    <w:multiLevelType w:val="multilevel"/>
-    <w:tmpl w:val="0EB20194"/>
-    <w:lvl w:ilvl="0" w:tentative="1">
-      <w:start w:val="1"/>
-      <w:numFmt w:val="bullet"/>
-      <w:lvlText w:val=""/>
-      <w:lvlJc w:val="left"/>
-      <w:pPr>
-        <w:ind w:left="1440" w:hanging="360"/>
-      </w:pPr>
-      <w:rPr>
-        <w:rFonts w:hint="default" w:ascii="Symbol" w:hAnsi="Symbol"/>
-      </w:rPr>
-    </w:lvl>
-    <w:lvl w:ilvl="1" w:tentative="1">
-      <w:start w:val="1"/>
-      <w:numFmt w:val="bullet"/>
-      <w:lvlText w:val="o"/>
-      <w:lvlJc w:val="left"/>
-      <w:pPr>
-        <w:ind w:left="2160" w:hanging="360"/>
-      </w:pPr>
-      <w:rPr>
-        <w:rFonts w:hint="default" w:ascii="Courier New" w:hAnsi="Courier New" w:cs="Courier New"/>
-      </w:rPr>
-    </w:lvl>
-    <w:lvl w:ilvl="2" w:tentative="1">
-      <w:start w:val="1"/>
-      <w:numFmt w:val="bullet"/>
-      <w:lvlText w:val=""/>
-      <w:lvlJc w:val="left"/>
-      <w:pPr>
-        <w:ind w:left="2880" w:hanging="360"/>
-      </w:pPr>
-      <w:rPr>
-        <w:rFonts w:hint="default" w:ascii="Wingdings" w:hAnsi="Wingdings"/>
-      </w:rPr>
-    </w:lvl>
-    <w:lvl w:ilvl="3" w:tentative="1">
-      <w:start w:val="1"/>
-      <w:numFmt w:val="bullet"/>
-      <w:lvlText w:val=""/>
-      <w:lvlJc w:val="left"/>
-      <w:pPr>
-        <w:ind w:left="3600" w:hanging="360"/>
-      </w:pPr>
-      <w:rPr>
-        <w:rFonts w:hint="default" w:ascii="Symbol" w:hAnsi="Symbol"/>
-      </w:rPr>
-    </w:lvl>
-    <w:lvl w:ilvl="4" w:tentative="1">
-      <w:start w:val="1"/>
-      <w:numFmt w:val="bullet"/>
-      <w:lvlText w:val="o"/>
-      <w:lvlJc w:val="left"/>
-      <w:pPr>
-        <w:ind w:left="4320" w:hanging="360"/>
-      </w:pPr>
-      <w:rPr>
-        <w:rFonts w:hint="default" w:ascii="Courier New" w:hAnsi="Courier New" w:cs="Courier New"/>
-      </w:rPr>
-    </w:lvl>
-    <w:lvl w:ilvl="5" w:tentative="1">
-      <w:start w:val="1"/>
-      <w:numFmt w:val="bullet"/>
-      <w:lvlText w:val=""/>
-      <w:lvlJc w:val="left"/>
-      <w:pPr>
-        <w:ind w:left="5040" w:hanging="360"/>
-      </w:pPr>
-      <w:rPr>
-        <w:rFonts w:hint="default" w:ascii="Wingdings" w:hAnsi="Wingdings"/>
-      </w:rPr>
-    </w:lvl>
-    <w:lvl w:ilvl="6" w:tentative="1">
-      <w:start w:val="1"/>
-      <w:numFmt w:val="bullet"/>
-      <w:lvlText w:val=""/>
-      <w:lvlJc w:val="left"/>
-      <w:pPr>
-        <w:ind w:left="5760" w:hanging="360"/>
-      </w:pPr>
-      <w:rPr>
-        <w:rFonts w:hint="default" w:ascii="Symbol" w:hAnsi="Symbol"/>
-      </w:rPr>
-    </w:lvl>
-    <w:lvl w:ilvl="7" w:tentative="1">
-      <w:start w:val="1"/>
-      <w:numFmt w:val="bullet"/>
-      <w:lvlText w:val="o"/>
-      <w:lvlJc w:val="left"/>
-      <w:pPr>
-        <w:ind w:left="6480" w:hanging="360"/>
-      </w:pPr>
-      <w:rPr>
-        <w:rFonts w:hint="default" w:ascii="Courier New" w:hAnsi="Courier New" w:cs="Courier New"/>
-      </w:rPr>
-    </w:lvl>
-    <w:lvl w:ilvl="8" w:tentative="1">
-      <w:start w:val="1"/>
-      <w:numFmt w:val="bullet"/>
-      <w:lvlText w:val=""/>
-      <w:lvlJc w:val="left"/>
-      <w:pPr>
-        <w:ind w:left="7200" w:hanging="360"/>
-      </w:pPr>
-      <w:rPr>
-        <w:rFonts w:hint="default" w:ascii="Wingdings" w:hAnsi="Wingdings"/>
       </w:rPr>
     </w:lvl>
   </w:abstractNum>
@@ -5850,6 +6592,252 @@
           <w:tab w:val="left" w:pos="3780"/>
         </w:tabs>
         <w:ind w:left="3780" w:leftChars="0" w:hanging="420" w:firstLineChars="0"/>
+      </w:pPr>
+      <w:rPr>
+        <w:rFonts w:hint="default" w:ascii="Wingdings" w:hAnsi="Wingdings"/>
+      </w:rPr>
+    </w:lvl>
+  </w:abstractNum>
+  <w:abstractNum w:abstractNumId="1268851033">
+    <w:nsid w:val="4BA12159"/>
+    <w:multiLevelType w:val="multilevel"/>
+    <w:tmpl w:val="4BA12159"/>
+    <w:lvl w:ilvl="0" w:tentative="1">
+      <w:start w:val="1"/>
+      <w:numFmt w:val="bullet"/>
+      <w:lvlText w:val=""/>
+      <w:lvlJc w:val="left"/>
+      <w:pPr>
+        <w:ind w:left="1440" w:hanging="360"/>
+      </w:pPr>
+      <w:rPr>
+        <w:rFonts w:hint="default" w:ascii="Symbol" w:hAnsi="Symbol"/>
+      </w:rPr>
+    </w:lvl>
+    <w:lvl w:ilvl="1" w:tentative="1">
+      <w:start w:val="1"/>
+      <w:numFmt w:val="bullet"/>
+      <w:lvlText w:val="o"/>
+      <w:lvlJc w:val="left"/>
+      <w:pPr>
+        <w:ind w:left="2160" w:hanging="360"/>
+      </w:pPr>
+      <w:rPr>
+        <w:rFonts w:hint="default" w:ascii="Courier New" w:hAnsi="Courier New" w:cs="Courier New"/>
+      </w:rPr>
+    </w:lvl>
+    <w:lvl w:ilvl="2" w:tentative="1">
+      <w:start w:val="1"/>
+      <w:numFmt w:val="bullet"/>
+      <w:lvlText w:val=""/>
+      <w:lvlJc w:val="left"/>
+      <w:pPr>
+        <w:ind w:left="2880" w:hanging="360"/>
+      </w:pPr>
+      <w:rPr>
+        <w:rFonts w:hint="default" w:ascii="Wingdings" w:hAnsi="Wingdings"/>
+      </w:rPr>
+    </w:lvl>
+    <w:lvl w:ilvl="3" w:tentative="1">
+      <w:start w:val="1"/>
+      <w:numFmt w:val="bullet"/>
+      <w:lvlText w:val=""/>
+      <w:lvlJc w:val="left"/>
+      <w:pPr>
+        <w:ind w:left="3600" w:hanging="360"/>
+      </w:pPr>
+      <w:rPr>
+        <w:rFonts w:hint="default" w:ascii="Symbol" w:hAnsi="Symbol"/>
+      </w:rPr>
+    </w:lvl>
+    <w:lvl w:ilvl="4" w:tentative="1">
+      <w:start w:val="1"/>
+      <w:numFmt w:val="bullet"/>
+      <w:lvlText w:val="o"/>
+      <w:lvlJc w:val="left"/>
+      <w:pPr>
+        <w:ind w:left="4320" w:hanging="360"/>
+      </w:pPr>
+      <w:rPr>
+        <w:rFonts w:hint="default" w:ascii="Courier New" w:hAnsi="Courier New" w:cs="Courier New"/>
+      </w:rPr>
+    </w:lvl>
+    <w:lvl w:ilvl="5" w:tentative="1">
+      <w:start w:val="1"/>
+      <w:numFmt w:val="bullet"/>
+      <w:lvlText w:val=""/>
+      <w:lvlJc w:val="left"/>
+      <w:pPr>
+        <w:ind w:left="5040" w:hanging="360"/>
+      </w:pPr>
+      <w:rPr>
+        <w:rFonts w:hint="default" w:ascii="Wingdings" w:hAnsi="Wingdings"/>
+      </w:rPr>
+    </w:lvl>
+    <w:lvl w:ilvl="6" w:tentative="1">
+      <w:start w:val="1"/>
+      <w:numFmt w:val="bullet"/>
+      <w:lvlText w:val=""/>
+      <w:lvlJc w:val="left"/>
+      <w:pPr>
+        <w:ind w:left="5760" w:hanging="360"/>
+      </w:pPr>
+      <w:rPr>
+        <w:rFonts w:hint="default" w:ascii="Symbol" w:hAnsi="Symbol"/>
+      </w:rPr>
+    </w:lvl>
+    <w:lvl w:ilvl="7" w:tentative="1">
+      <w:start w:val="1"/>
+      <w:numFmt w:val="bullet"/>
+      <w:lvlText w:val="o"/>
+      <w:lvlJc w:val="left"/>
+      <w:pPr>
+        <w:ind w:left="6480" w:hanging="360"/>
+      </w:pPr>
+      <w:rPr>
+        <w:rFonts w:hint="default" w:ascii="Courier New" w:hAnsi="Courier New" w:cs="Courier New"/>
+      </w:rPr>
+    </w:lvl>
+    <w:lvl w:ilvl="8" w:tentative="1">
+      <w:start w:val="1"/>
+      <w:numFmt w:val="bullet"/>
+      <w:lvlText w:val=""/>
+      <w:lvlJc w:val="left"/>
+      <w:pPr>
+        <w:ind w:left="7200" w:hanging="360"/>
+      </w:pPr>
+      <w:rPr>
+        <w:rFonts w:hint="default" w:ascii="Wingdings" w:hAnsi="Wingdings"/>
+      </w:rPr>
+    </w:lvl>
+  </w:abstractNum>
+  <w:abstractNum w:abstractNumId="246546836">
+    <w:nsid w:val="0EB20194"/>
+    <w:multiLevelType w:val="multilevel"/>
+    <w:tmpl w:val="0EB20194"/>
+    <w:lvl w:ilvl="0" w:tentative="1">
+      <w:start w:val="1"/>
+      <w:numFmt w:val="bullet"/>
+      <w:lvlText w:val=""/>
+      <w:lvlJc w:val="left"/>
+      <w:pPr>
+        <w:ind w:left="1440" w:hanging="360"/>
+      </w:pPr>
+      <w:rPr>
+        <w:rFonts w:hint="default" w:ascii="Symbol" w:hAnsi="Symbol"/>
+      </w:rPr>
+    </w:lvl>
+    <w:lvl w:ilvl="1" w:tentative="1">
+      <w:start w:val="1"/>
+      <w:numFmt w:val="bullet"/>
+      <w:lvlText w:val="o"/>
+      <w:lvlJc w:val="left"/>
+      <w:pPr>
+        <w:ind w:left="2160" w:hanging="360"/>
+      </w:pPr>
+      <w:rPr>
+        <w:rFonts w:hint="default" w:ascii="Courier New" w:hAnsi="Courier New" w:cs="Courier New"/>
+      </w:rPr>
+    </w:lvl>
+    <w:lvl w:ilvl="2" w:tentative="1">
+      <w:start w:val="1"/>
+      <w:numFmt w:val="bullet"/>
+      <w:lvlText w:val=""/>
+      <w:lvlJc w:val="left"/>
+      <w:pPr>
+        <w:ind w:left="2880" w:hanging="360"/>
+      </w:pPr>
+      <w:rPr>
+        <w:rFonts w:hint="default" w:ascii="Wingdings" w:hAnsi="Wingdings"/>
+      </w:rPr>
+    </w:lvl>
+    <w:lvl w:ilvl="3" w:tentative="1">
+      <w:start w:val="1"/>
+      <w:numFmt w:val="bullet"/>
+      <w:lvlText w:val=""/>
+      <w:lvlJc w:val="left"/>
+      <w:pPr>
+        <w:ind w:left="3600" w:hanging="360"/>
+      </w:pPr>
+      <w:rPr>
+        <w:rFonts w:hint="default" w:ascii="Symbol" w:hAnsi="Symbol"/>
+      </w:rPr>
+    </w:lvl>
+    <w:lvl w:ilvl="4" w:tentative="1">
+      <w:start w:val="1"/>
+      <w:numFmt w:val="bullet"/>
+      <w:lvlText w:val="o"/>
+      <w:lvlJc w:val="left"/>
+      <w:pPr>
+        <w:ind w:left="4320" w:hanging="360"/>
+      </w:pPr>
+      <w:rPr>
+        <w:rFonts w:hint="default" w:ascii="Courier New" w:hAnsi="Courier New" w:cs="Courier New"/>
+      </w:rPr>
+    </w:lvl>
+    <w:lvl w:ilvl="5" w:tentative="1">
+      <w:start w:val="1"/>
+      <w:numFmt w:val="bullet"/>
+      <w:lvlText w:val=""/>
+      <w:lvlJc w:val="left"/>
+      <w:pPr>
+        <w:ind w:left="5040" w:hanging="360"/>
+      </w:pPr>
+      <w:rPr>
+        <w:rFonts w:hint="default" w:ascii="Wingdings" w:hAnsi="Wingdings"/>
+      </w:rPr>
+    </w:lvl>
+    <w:lvl w:ilvl="6" w:tentative="1">
+      <w:start w:val="1"/>
+      <w:numFmt w:val="bullet"/>
+      <w:lvlText w:val=""/>
+      <w:lvlJc w:val="left"/>
+      <w:pPr>
+        <w:ind w:left="5760" w:hanging="360"/>
+      </w:pPr>
+      <w:rPr>
+        <w:rFonts w:hint="default" w:ascii="Symbol" w:hAnsi="Symbol"/>
+      </w:rPr>
+    </w:lvl>
+    <w:lvl w:ilvl="7" w:tentative="1">
+      <w:start w:val="1"/>
+      <w:numFmt w:val="bullet"/>
+      <w:lvlText w:val="o"/>
+      <w:lvlJc w:val="left"/>
+      <w:pPr>
+        <w:ind w:left="6480" w:hanging="360"/>
+      </w:pPr>
+      <w:rPr>
+        <w:rFonts w:hint="default" w:ascii="Courier New" w:hAnsi="Courier New" w:cs="Courier New"/>
+      </w:rPr>
+    </w:lvl>
+    <w:lvl w:ilvl="8" w:tentative="1">
+      <w:start w:val="1"/>
+      <w:numFmt w:val="bullet"/>
+      <w:lvlText w:val=""/>
+      <w:lvlJc w:val="left"/>
+      <w:pPr>
+        <w:ind w:left="7200" w:hanging="360"/>
+      </w:pPr>
+      <w:rPr>
+        <w:rFonts w:hint="default" w:ascii="Wingdings" w:hAnsi="Wingdings"/>
+      </w:rPr>
+    </w:lvl>
+  </w:abstractNum>
+  <w:abstractNum w:abstractNumId="1554924578">
+    <w:nsid w:val="5CAE4422"/>
+    <w:multiLevelType w:val="singleLevel"/>
+    <w:tmpl w:val="5CAE4422"/>
+    <w:lvl w:ilvl="0" w:tentative="1">
+      <w:start w:val="1"/>
+      <w:numFmt w:val="bullet"/>
+      <w:lvlText w:val=""/>
+      <w:lvlJc w:val="left"/>
+      <w:pPr>
+        <w:tabs>
+          <w:tab w:val="left" w:pos="420"/>
+        </w:tabs>
+        <w:ind w:left="420" w:leftChars="0" w:hanging="420" w:firstLineChars="0"/>
       </w:pPr>
       <w:rPr>
         <w:rFonts w:hint="default" w:ascii="Wingdings" w:hAnsi="Wingdings"/>
@@ -27831,6 +28819,7 @@
     <w:basedOn w:val="88"/>
     <w:link w:val="7"/>
     <w:semiHidden/>
+    <w:qFormat/>
     <w:uiPriority w:val="1"/>
     <w:rPr>
       <w:rFonts w:asciiTheme="majorHAnsi" w:hAnsiTheme="majorHAnsi" w:eastAsiaTheme="majorEastAsia" w:cstheme="majorBidi"/>
@@ -27843,6 +28832,7 @@
     <w:basedOn w:val="88"/>
     <w:link w:val="8"/>
     <w:semiHidden/>
+    <w:qFormat/>
     <w:uiPriority w:val="1"/>
     <w:rPr>
       <w:rFonts w:asciiTheme="majorHAnsi" w:hAnsiTheme="majorHAnsi" w:eastAsiaTheme="majorEastAsia" w:cstheme="majorBidi"/>
@@ -27856,6 +28846,7 @@
     <w:basedOn w:val="88"/>
     <w:link w:val="9"/>
     <w:semiHidden/>
+    <w:qFormat/>
     <w:uiPriority w:val="1"/>
     <w:rPr>
       <w:rFonts w:asciiTheme="majorHAnsi" w:hAnsiTheme="majorHAnsi" w:eastAsiaTheme="majorEastAsia" w:cstheme="majorBidi"/>
@@ -27876,6 +28867,7 @@
     <w:basedOn w:val="88"/>
     <w:link w:val="10"/>
     <w:semiHidden/>
+    <w:qFormat/>
     <w:uiPriority w:val="1"/>
     <w:rPr>
       <w:rFonts w:asciiTheme="majorHAnsi" w:hAnsiTheme="majorHAnsi" w:eastAsiaTheme="majorEastAsia" w:cstheme="majorBidi"/>
@@ -27898,6 +28890,7 @@
     <w:basedOn w:val="88"/>
     <w:link w:val="34"/>
     <w:semiHidden/>
+    <w:qFormat/>
     <w:uiPriority w:val="99"/>
     <w:rPr>
       <w:i/>

</xml_diff>